<commit_message>
historias de usuario de GitHub
se agregan las historias de usuario al docuemnto de Plan de prototipo gamificacion
</commit_message>
<xml_diff>
--- a/Edugame/Documentación/PLAN DE PROTOTIPO GAMIFICACION.docx
+++ b/Edugame/Documentación/PLAN DE PROTOTIPO GAMIFICACION.docx
@@ -1,6 +1,6 @@
 
 <file path=word/document.xml><?xml version="1.0" encoding="utf-8"?>
-<w:document xmlns:wpc="http://schemas.microsoft.com/office/word/2010/wordprocessingCanvas" xmlns:cx="http://schemas.microsoft.com/office/drawing/2014/chartex" xmlns:cx1="http://schemas.microsoft.com/office/drawing/2015/9/8/chartex" xmlns:cx2="http://schemas.microsoft.com/office/drawing/2015/10/21/chartex" xmlns:cx3="http://schemas.microsoft.com/office/drawing/2016/5/9/chartex" xmlns:cx4="http://schemas.microsoft.com/office/drawing/2016/5/10/chartex" xmlns:cx5="http://schemas.microsoft.com/office/drawing/2016/5/11/chartex" xmlns:cx6="http://schemas.microsoft.com/office/drawing/2016/5/12/chartex" xmlns:cx7="http://schemas.microsoft.com/office/drawing/2016/5/13/chartex" xmlns:cx8="http://schemas.microsoft.com/office/drawing/2016/5/14/chartex" xmlns:mc="http://schemas.openxmlformats.org/markup-compatibility/2006" xmlns:aink="http://schemas.microsoft.com/office/drawing/2016/ink" xmlns:am3d="http://schemas.microsoft.com/office/drawing/2017/model3d" xmlns:o="urn:schemas-microsoft-com:office:office" xmlns:r="http://schemas.openxmlformats.org/officeDocument/2006/relationships" xmlns:m="http://schemas.openxmlformats.org/officeDocument/2006/math" xmlns:v="urn:schemas-microsoft-com:vml" xmlns:wp14="http://schemas.microsoft.com/office/word/2010/wordprocessingDrawing" xmlns:wp="http://schemas.openxmlformats.org/drawingml/2006/wordprocessingDrawing" xmlns:w10="urn:schemas-microsoft-com:office:word" xmlns:w="http://schemas.openxmlformats.org/wordprocessingml/2006/main" xmlns:w14="http://schemas.microsoft.com/office/word/2010/wordml" xmlns:w15="http://schemas.microsoft.com/office/word/2012/wordml" xmlns:w16cid="http://schemas.microsoft.com/office/word/2016/wordml/cid" xmlns:w16se="http://schemas.microsoft.com/office/word/2015/wordml/symex" xmlns:wpg="http://schemas.microsoft.com/office/word/2010/wordprocessingGroup" xmlns:wpi="http://schemas.microsoft.com/office/word/2010/wordprocessingInk" xmlns:wne="http://schemas.microsoft.com/office/word/2006/wordml" xmlns:wps="http://schemas.microsoft.com/office/word/2010/wordprocessingShape" mc:Ignorable="w14 w15 w16se w16cid wp14">
+<w:document xmlns:ve="http://schemas.openxmlformats.org/markup-compatibility/2006" xmlns:o="urn:schemas-microsoft-com:office:office" xmlns:r="http://schemas.openxmlformats.org/officeDocument/2006/relationships" xmlns:m="http://schemas.openxmlformats.org/officeDocument/2006/math" xmlns:v="urn:schemas-microsoft-com:vml" xmlns:wp="http://schemas.openxmlformats.org/drawingml/2006/wordprocessingDrawing" xmlns:w10="urn:schemas-microsoft-com:office:word" xmlns:w="http://schemas.openxmlformats.org/wordprocessingml/2006/main" xmlns:wne="http://schemas.microsoft.com/office/word/2006/wordml">
   <w:body>
     <w:p>
       <w:pPr>
@@ -118,9 +118,10 @@
       <w:r>
         <w:rPr>
           <w:noProof/>
+          <w:lang w:val="es-CO"/>
         </w:rPr>
         <w:drawing>
-          <wp:anchor distT="0" distB="0" distL="114300" distR="114300" simplePos="0" relativeHeight="251659264" behindDoc="0" locked="0" layoutInCell="1" allowOverlap="1" wp14:anchorId="62669CF8" wp14:editId="15A0B3D5">
+          <wp:anchor distT="0" distB="0" distL="114300" distR="114300" simplePos="0" relativeHeight="251659264" behindDoc="0" locked="0" layoutInCell="1" allowOverlap="1">
             <wp:simplePos x="0" y="0"/>
             <wp:positionH relativeFrom="margin">
               <wp:posOffset>114300</wp:posOffset>
@@ -143,10 +144,10 @@
                     <pic:cNvPicPr/>
                   </pic:nvPicPr>
                   <pic:blipFill>
-                    <a:blip r:embed="rId6">
+                    <a:blip r:embed="rId6" cstate="print">
                       <a:extLst>
                         <a:ext uri="{28A0092B-C50C-407E-A947-70E740481C1C}">
-                          <a14:useLocalDpi xmlns:a14="http://schemas.microsoft.com/office/drawing/2010/main" val="0"/>
+                          <a14:useLocalDpi xmlns:a14="http://schemas.microsoft.com/office/drawing/2010/main" xmlns:wps="http://schemas.microsoft.com/office/word/2010/wordprocessingShape" xmlns:wpi="http://schemas.microsoft.com/office/word/2010/wordprocessingInk" xmlns:wpg="http://schemas.microsoft.com/office/word/2010/wordprocessingGroup" xmlns:w16se="http://schemas.microsoft.com/office/word/2015/wordml/symex" xmlns:w16cid="http://schemas.microsoft.com/office/word/2016/wordml/cid" xmlns:w15="http://schemas.microsoft.com/office/word/2012/wordml" xmlns:w14="http://schemas.microsoft.com/office/word/2010/wordml" xmlns:w="http://schemas.openxmlformats.org/wordprocessingml/2006/main" xmlns:w10="urn:schemas-microsoft-com:office:word" xmlns:wp14="http://schemas.microsoft.com/office/word/2010/wordprocessingDrawing" xmlns:v="urn:schemas-microsoft-com:vml" xmlns:o="urn:schemas-microsoft-com:office:office" xmlns:am3d="http://schemas.microsoft.com/office/drawing/2017/model3d" xmlns:aink="http://schemas.microsoft.com/office/drawing/2016/ink" xmlns:mc="http://schemas.openxmlformats.org/markup-compatibility/2006" xmlns:cx8="http://schemas.microsoft.com/office/drawing/2016/5/14/chartex" xmlns:cx7="http://schemas.microsoft.com/office/drawing/2016/5/13/chartex" xmlns:cx6="http://schemas.microsoft.com/office/drawing/2016/5/12/chartex" xmlns:cx5="http://schemas.microsoft.com/office/drawing/2016/5/11/chartex" xmlns:cx4="http://schemas.microsoft.com/office/drawing/2016/5/10/chartex" xmlns:cx3="http://schemas.microsoft.com/office/drawing/2016/5/9/chartex" xmlns:cx2="http://schemas.microsoft.com/office/drawing/2015/10/21/chartex" xmlns:cx1="http://schemas.microsoft.com/office/drawing/2015/9/8/chartex" xmlns:cx="http://schemas.microsoft.com/office/drawing/2014/chartex" xmlns:wpc="http://schemas.microsoft.com/office/word/2010/wordprocessingCanvas" xmlns="" val="0"/>
                         </a:ext>
                       </a:extLst>
                     </a:blip>
@@ -472,7 +473,7 @@
           <w:color w:val="000000"/>
           <w:sz w:val="22"/>
           <w:szCs w:val="22"/>
-          <w:lang w:val="es" w:eastAsia="es-CO"/>
+          <w:lang w:eastAsia="es-CO"/>
         </w:rPr>
         <w:id w:val="-223377016"/>
         <w:docPartObj>
@@ -490,7 +491,7 @@
       <w:sdtContent>
         <w:p>
           <w:pPr>
-            <w:pStyle w:val="TOCHeading"/>
+            <w:pStyle w:val="TtulodeTDC"/>
             <w:rPr>
               <w:b/>
               <w:color w:val="auto"/>
@@ -506,7 +507,7 @@
         </w:p>
         <w:p>
           <w:pPr>
-            <w:pStyle w:val="TOC1"/>
+            <w:pStyle w:val="TDC1"/>
             <w:rPr>
               <w:rFonts w:eastAsiaTheme="minorEastAsia"/>
               <w:noProof/>
@@ -526,7 +527,7 @@
         </w:p>
         <w:p>
           <w:pPr>
-            <w:pStyle w:val="TOC1"/>
+            <w:pStyle w:val="TDC1"/>
             <w:tabs>
               <w:tab w:val="left" w:pos="440"/>
             </w:tabs>
@@ -540,7 +541,7 @@
           <w:hyperlink w:anchor="_Toc496998795" w:history="1">
             <w:r>
               <w:rPr>
-                <w:rStyle w:val="Hyperlink"/>
+                <w:rStyle w:val="Hipervnculo"/>
                 <w:rFonts w:eastAsiaTheme="majorEastAsia"/>
                 <w:noProof/>
                 <w:lang w:val="es-CO" w:eastAsia="en-US"/>
@@ -558,7 +559,7 @@
             </w:r>
             <w:r>
               <w:rPr>
-                <w:rStyle w:val="Hyperlink"/>
+                <w:rStyle w:val="Hipervnculo"/>
                 <w:rFonts w:eastAsiaTheme="majorEastAsia"/>
                 <w:noProof/>
                 <w:lang w:val="es-CO" w:eastAsia="en-US"/>
@@ -617,7 +618,7 @@
         </w:p>
         <w:p>
           <w:pPr>
-            <w:pStyle w:val="TOC1"/>
+            <w:pStyle w:val="TDC1"/>
             <w:tabs>
               <w:tab w:val="left" w:pos="440"/>
             </w:tabs>
@@ -631,7 +632,7 @@
           <w:hyperlink w:anchor="_Toc496998796" w:history="1">
             <w:r>
               <w:rPr>
-                <w:rStyle w:val="Hyperlink"/>
+                <w:rStyle w:val="Hipervnculo"/>
                 <w:rFonts w:eastAsiaTheme="majorEastAsia"/>
                 <w:noProof/>
                 <w:lang w:val="es-CO" w:eastAsia="en-US"/>
@@ -649,7 +650,7 @@
             </w:r>
             <w:r>
               <w:rPr>
-                <w:rStyle w:val="Hyperlink"/>
+                <w:rStyle w:val="Hipervnculo"/>
                 <w:rFonts w:eastAsiaTheme="majorEastAsia"/>
                 <w:noProof/>
                 <w:lang w:val="es-CO" w:eastAsia="en-US"/>
@@ -708,7 +709,7 @@
         </w:p>
         <w:p>
           <w:pPr>
-            <w:pStyle w:val="TOC1"/>
+            <w:pStyle w:val="TDC1"/>
             <w:tabs>
               <w:tab w:val="left" w:pos="660"/>
             </w:tabs>
@@ -722,7 +723,7 @@
           <w:hyperlink w:anchor="_Toc496998797" w:history="1">
             <w:r>
               <w:rPr>
-                <w:rStyle w:val="Hyperlink"/>
+                <w:rStyle w:val="Hipervnculo"/>
                 <w:rFonts w:eastAsiaTheme="majorEastAsia"/>
                 <w:noProof/>
                 <w:lang w:val="es-CO" w:eastAsia="en-US"/>
@@ -740,7 +741,7 @@
             </w:r>
             <w:r>
               <w:rPr>
-                <w:rStyle w:val="Hyperlink"/>
+                <w:rStyle w:val="Hipervnculo"/>
                 <w:rFonts w:eastAsiaTheme="majorEastAsia"/>
                 <w:noProof/>
                 <w:lang w:val="es-CO" w:eastAsia="en-US"/>
@@ -799,7 +800,7 @@
         </w:p>
         <w:p>
           <w:pPr>
-            <w:pStyle w:val="TOC1"/>
+            <w:pStyle w:val="TDC1"/>
             <w:tabs>
               <w:tab w:val="left" w:pos="660"/>
             </w:tabs>
@@ -813,7 +814,7 @@
           <w:hyperlink w:anchor="_Toc496998798" w:history="1">
             <w:r>
               <w:rPr>
-                <w:rStyle w:val="Hyperlink"/>
+                <w:rStyle w:val="Hipervnculo"/>
                 <w:rFonts w:eastAsiaTheme="majorEastAsia"/>
                 <w:noProof/>
                 <w:lang w:val="es-CO" w:eastAsia="en-US"/>
@@ -831,7 +832,7 @@
             </w:r>
             <w:r>
               <w:rPr>
-                <w:rStyle w:val="Hyperlink"/>
+                <w:rStyle w:val="Hipervnculo"/>
                 <w:rFonts w:eastAsiaTheme="majorEastAsia"/>
                 <w:noProof/>
                 <w:lang w:val="es-CO" w:eastAsia="en-US"/>
@@ -890,7 +891,7 @@
         </w:p>
         <w:p>
           <w:pPr>
-            <w:pStyle w:val="TOC1"/>
+            <w:pStyle w:val="TDC1"/>
             <w:tabs>
               <w:tab w:val="left" w:pos="660"/>
             </w:tabs>
@@ -904,7 +905,7 @@
           <w:hyperlink w:anchor="_Toc496998799" w:history="1">
             <w:r>
               <w:rPr>
-                <w:rStyle w:val="Hyperlink"/>
+                <w:rStyle w:val="Hipervnculo"/>
                 <w:rFonts w:eastAsiaTheme="majorEastAsia"/>
                 <w:noProof/>
                 <w:lang w:val="es-CO" w:eastAsia="en-US"/>
@@ -922,7 +923,7 @@
             </w:r>
             <w:r>
               <w:rPr>
-                <w:rStyle w:val="Hyperlink"/>
+                <w:rStyle w:val="Hipervnculo"/>
                 <w:rFonts w:eastAsiaTheme="majorEastAsia"/>
                 <w:noProof/>
                 <w:lang w:val="es-CO" w:eastAsia="en-US"/>
@@ -981,7 +982,7 @@
         </w:p>
         <w:p>
           <w:pPr>
-            <w:pStyle w:val="TOC1"/>
+            <w:pStyle w:val="TDC1"/>
             <w:tabs>
               <w:tab w:val="left" w:pos="440"/>
             </w:tabs>
@@ -995,7 +996,7 @@
           <w:hyperlink w:anchor="_Toc496998800" w:history="1">
             <w:r>
               <w:rPr>
-                <w:rStyle w:val="Hyperlink"/>
+                <w:rStyle w:val="Hipervnculo"/>
                 <w:rFonts w:eastAsiaTheme="majorEastAsia"/>
                 <w:noProof/>
                 <w:lang w:val="es-CO" w:eastAsia="en-US"/>
@@ -1013,7 +1014,7 @@
             </w:r>
             <w:r>
               <w:rPr>
-                <w:rStyle w:val="Hyperlink"/>
+                <w:rStyle w:val="Hipervnculo"/>
                 <w:rFonts w:eastAsiaTheme="majorEastAsia"/>
                 <w:noProof/>
                 <w:lang w:val="es-CO" w:eastAsia="en-US"/>
@@ -1072,7 +1073,7 @@
         </w:p>
         <w:p>
           <w:pPr>
-            <w:pStyle w:val="TOC1"/>
+            <w:pStyle w:val="TDC1"/>
             <w:tabs>
               <w:tab w:val="left" w:pos="660"/>
             </w:tabs>
@@ -1086,7 +1087,7 @@
           <w:hyperlink w:anchor="_Toc496998801" w:history="1">
             <w:r>
               <w:rPr>
-                <w:rStyle w:val="Hyperlink"/>
+                <w:rStyle w:val="Hipervnculo"/>
                 <w:rFonts w:eastAsiaTheme="majorEastAsia"/>
                 <w:noProof/>
                 <w:lang w:val="es-CO" w:eastAsia="en-US"/>
@@ -1104,7 +1105,7 @@
             </w:r>
             <w:r>
               <w:rPr>
-                <w:rStyle w:val="Hyperlink"/>
+                <w:rStyle w:val="Hipervnculo"/>
                 <w:rFonts w:eastAsiaTheme="majorEastAsia"/>
                 <w:noProof/>
                 <w:lang w:val="es-CO" w:eastAsia="en-US"/>
@@ -1163,7 +1164,7 @@
         </w:p>
         <w:p>
           <w:pPr>
-            <w:pStyle w:val="TOC1"/>
+            <w:pStyle w:val="TDC1"/>
             <w:tabs>
               <w:tab w:val="left" w:pos="660"/>
             </w:tabs>
@@ -1177,7 +1178,7 @@
           <w:hyperlink w:anchor="_Toc496998802" w:history="1">
             <w:r>
               <w:rPr>
-                <w:rStyle w:val="Hyperlink"/>
+                <w:rStyle w:val="Hipervnculo"/>
                 <w:rFonts w:eastAsiaTheme="majorEastAsia"/>
                 <w:noProof/>
                 <w:lang w:val="es-CO" w:eastAsia="en-US"/>
@@ -1195,7 +1196,7 @@
             </w:r>
             <w:r>
               <w:rPr>
-                <w:rStyle w:val="Hyperlink"/>
+                <w:rStyle w:val="Hipervnculo"/>
                 <w:rFonts w:eastAsiaTheme="majorEastAsia"/>
                 <w:noProof/>
                 <w:lang w:val="es-CO" w:eastAsia="en-US"/>
@@ -1254,7 +1255,7 @@
         </w:p>
         <w:p>
           <w:pPr>
-            <w:pStyle w:val="TOC1"/>
+            <w:pStyle w:val="TDC1"/>
             <w:tabs>
               <w:tab w:val="left" w:pos="660"/>
             </w:tabs>
@@ -1268,7 +1269,7 @@
           <w:hyperlink w:anchor="_Toc496998803" w:history="1">
             <w:r>
               <w:rPr>
-                <w:rStyle w:val="Hyperlink"/>
+                <w:rStyle w:val="Hipervnculo"/>
                 <w:rFonts w:eastAsiaTheme="majorEastAsia"/>
                 <w:noProof/>
                 <w:lang w:val="es-CO" w:eastAsia="en-US"/>
@@ -1286,7 +1287,7 @@
             </w:r>
             <w:r>
               <w:rPr>
-                <w:rStyle w:val="Hyperlink"/>
+                <w:rStyle w:val="Hipervnculo"/>
                 <w:rFonts w:eastAsiaTheme="majorEastAsia"/>
                 <w:noProof/>
                 <w:lang w:val="es-CO" w:eastAsia="en-US"/>
@@ -1345,7 +1346,7 @@
         </w:p>
         <w:p>
           <w:pPr>
-            <w:pStyle w:val="TOC1"/>
+            <w:pStyle w:val="TDC1"/>
             <w:tabs>
               <w:tab w:val="left" w:pos="660"/>
             </w:tabs>
@@ -1359,7 +1360,7 @@
           <w:hyperlink w:anchor="_Toc496998804" w:history="1">
             <w:r>
               <w:rPr>
-                <w:rStyle w:val="Hyperlink"/>
+                <w:rStyle w:val="Hipervnculo"/>
                 <w:rFonts w:eastAsiaTheme="majorEastAsia"/>
                 <w:noProof/>
                 <w:lang w:val="es-CO" w:eastAsia="en-US"/>
@@ -1377,7 +1378,7 @@
             </w:r>
             <w:r>
               <w:rPr>
-                <w:rStyle w:val="Hyperlink"/>
+                <w:rStyle w:val="Hipervnculo"/>
                 <w:rFonts w:eastAsiaTheme="majorEastAsia"/>
                 <w:noProof/>
                 <w:lang w:val="es-CO" w:eastAsia="en-US"/>
@@ -1436,7 +1437,7 @@
         </w:p>
         <w:p>
           <w:pPr>
-            <w:pStyle w:val="TOC1"/>
+            <w:pStyle w:val="TDC1"/>
             <w:tabs>
               <w:tab w:val="left" w:pos="440"/>
             </w:tabs>
@@ -1450,7 +1451,7 @@
           <w:hyperlink w:anchor="_Toc496998805" w:history="1">
             <w:r>
               <w:rPr>
-                <w:rStyle w:val="Hyperlink"/>
+                <w:rStyle w:val="Hipervnculo"/>
                 <w:rFonts w:eastAsiaTheme="majorEastAsia"/>
                 <w:noProof/>
                 <w:lang w:val="es-CO" w:eastAsia="en-US"/>
@@ -1468,7 +1469,7 @@
             </w:r>
             <w:r>
               <w:rPr>
-                <w:rStyle w:val="Hyperlink"/>
+                <w:rStyle w:val="Hipervnculo"/>
                 <w:rFonts w:eastAsiaTheme="majorEastAsia"/>
                 <w:noProof/>
                 <w:lang w:val="es-CO" w:eastAsia="en-US"/>
@@ -1527,7 +1528,7 @@
         </w:p>
         <w:p>
           <w:pPr>
-            <w:pStyle w:val="TOC1"/>
+            <w:pStyle w:val="TDC1"/>
             <w:tabs>
               <w:tab w:val="left" w:pos="660"/>
             </w:tabs>
@@ -1541,7 +1542,7 @@
           <w:hyperlink w:anchor="_Toc496998806" w:history="1">
             <w:r>
               <w:rPr>
-                <w:rStyle w:val="Hyperlink"/>
+                <w:rStyle w:val="Hipervnculo"/>
                 <w:rFonts w:eastAsiaTheme="majorEastAsia"/>
                 <w:noProof/>
                 <w:lang w:val="es-CO" w:eastAsia="en-US"/>
@@ -1559,7 +1560,7 @@
             </w:r>
             <w:r>
               <w:rPr>
-                <w:rStyle w:val="Hyperlink"/>
+                <w:rStyle w:val="Hipervnculo"/>
                 <w:rFonts w:eastAsiaTheme="majorEastAsia"/>
                 <w:noProof/>
                 <w:lang w:val="es-CO" w:eastAsia="en-US"/>
@@ -1618,7 +1619,7 @@
         </w:p>
         <w:p>
           <w:pPr>
-            <w:pStyle w:val="TOC1"/>
+            <w:pStyle w:val="TDC1"/>
             <w:tabs>
               <w:tab w:val="left" w:pos="660"/>
             </w:tabs>
@@ -1632,7 +1633,7 @@
           <w:hyperlink w:anchor="_Toc496998807" w:history="1">
             <w:r>
               <w:rPr>
-                <w:rStyle w:val="Hyperlink"/>
+                <w:rStyle w:val="Hipervnculo"/>
                 <w:rFonts w:eastAsiaTheme="majorEastAsia"/>
                 <w:noProof/>
                 <w:lang w:val="es-CO" w:eastAsia="en-US"/>
@@ -1650,7 +1651,7 @@
             </w:r>
             <w:r>
               <w:rPr>
-                <w:rStyle w:val="Hyperlink"/>
+                <w:rStyle w:val="Hipervnculo"/>
                 <w:rFonts w:eastAsiaTheme="majorEastAsia"/>
                 <w:noProof/>
                 <w:lang w:val="es-CO" w:eastAsia="en-US"/>
@@ -1709,7 +1710,7 @@
         </w:p>
         <w:p>
           <w:pPr>
-            <w:pStyle w:val="TOC1"/>
+            <w:pStyle w:val="TDC1"/>
             <w:tabs>
               <w:tab w:val="left" w:pos="660"/>
             </w:tabs>
@@ -1723,7 +1724,7 @@
           <w:hyperlink w:anchor="_Toc496998808" w:history="1">
             <w:r>
               <w:rPr>
-                <w:rStyle w:val="Hyperlink"/>
+                <w:rStyle w:val="Hipervnculo"/>
                 <w:rFonts w:eastAsiaTheme="majorEastAsia"/>
                 <w:noProof/>
                 <w:lang w:val="es-CO" w:eastAsia="en-US"/>
@@ -1741,7 +1742,7 @@
             </w:r>
             <w:r>
               <w:rPr>
-                <w:rStyle w:val="Hyperlink"/>
+                <w:rStyle w:val="Hipervnculo"/>
                 <w:rFonts w:eastAsiaTheme="majorEastAsia"/>
                 <w:noProof/>
                 <w:lang w:val="es-CO" w:eastAsia="en-US"/>
@@ -1800,7 +1801,7 @@
         </w:p>
         <w:p>
           <w:pPr>
-            <w:pStyle w:val="TOC1"/>
+            <w:pStyle w:val="TDC1"/>
             <w:tabs>
               <w:tab w:val="left" w:pos="440"/>
             </w:tabs>
@@ -1814,7 +1815,7 @@
           <w:hyperlink w:anchor="_Toc496998809" w:history="1">
             <w:r>
               <w:rPr>
-                <w:rStyle w:val="Hyperlink"/>
+                <w:rStyle w:val="Hipervnculo"/>
                 <w:rFonts w:eastAsiaTheme="majorEastAsia"/>
                 <w:noProof/>
                 <w:lang w:val="es-CO" w:eastAsia="en-US"/>
@@ -1832,7 +1833,7 @@
             </w:r>
             <w:r>
               <w:rPr>
-                <w:rStyle w:val="Hyperlink"/>
+                <w:rStyle w:val="Hipervnculo"/>
                 <w:rFonts w:eastAsiaTheme="majorEastAsia"/>
                 <w:noProof/>
                 <w:lang w:val="es-CO" w:eastAsia="en-US"/>
@@ -1891,7 +1892,7 @@
         </w:p>
         <w:p>
           <w:pPr>
-            <w:pStyle w:val="TOC1"/>
+            <w:pStyle w:val="TDC1"/>
             <w:tabs>
               <w:tab w:val="left" w:pos="660"/>
             </w:tabs>
@@ -1905,7 +1906,7 @@
           <w:hyperlink w:anchor="_Toc496998810" w:history="1">
             <w:r>
               <w:rPr>
-                <w:rStyle w:val="Hyperlink"/>
+                <w:rStyle w:val="Hipervnculo"/>
                 <w:rFonts w:eastAsiaTheme="majorEastAsia"/>
                 <w:noProof/>
                 <w:lang w:val="es-CO" w:eastAsia="en-US"/>
@@ -1923,7 +1924,7 @@
             </w:r>
             <w:r>
               <w:rPr>
-                <w:rStyle w:val="Hyperlink"/>
+                <w:rStyle w:val="Hipervnculo"/>
                 <w:rFonts w:eastAsiaTheme="majorEastAsia"/>
                 <w:noProof/>
                 <w:lang w:val="es-CO" w:eastAsia="en-US"/>
@@ -1982,7 +1983,7 @@
         </w:p>
         <w:p>
           <w:pPr>
-            <w:pStyle w:val="TOC1"/>
+            <w:pStyle w:val="TDC1"/>
             <w:tabs>
               <w:tab w:val="left" w:pos="660"/>
             </w:tabs>
@@ -1996,7 +1997,7 @@
           <w:hyperlink w:anchor="_Toc496998811" w:history="1">
             <w:r>
               <w:rPr>
-                <w:rStyle w:val="Hyperlink"/>
+                <w:rStyle w:val="Hipervnculo"/>
                 <w:rFonts w:eastAsiaTheme="majorEastAsia"/>
                 <w:noProof/>
                 <w:lang w:val="es-CO" w:eastAsia="en-US"/>
@@ -2014,7 +2015,7 @@
             </w:r>
             <w:r>
               <w:rPr>
-                <w:rStyle w:val="Hyperlink"/>
+                <w:rStyle w:val="Hipervnculo"/>
                 <w:rFonts w:eastAsiaTheme="majorEastAsia"/>
                 <w:noProof/>
                 <w:lang w:val="es-CO" w:eastAsia="en-US"/>
@@ -2073,7 +2074,7 @@
         </w:p>
         <w:p>
           <w:pPr>
-            <w:pStyle w:val="TOC1"/>
+            <w:pStyle w:val="TDC1"/>
             <w:tabs>
               <w:tab w:val="left" w:pos="880"/>
             </w:tabs>
@@ -2087,7 +2088,7 @@
           <w:hyperlink w:anchor="_Toc496998812" w:history="1">
             <w:r>
               <w:rPr>
-                <w:rStyle w:val="Hyperlink"/>
+                <w:rStyle w:val="Hipervnculo"/>
                 <w:rFonts w:eastAsiaTheme="majorEastAsia"/>
                 <w:noProof/>
                 <w:lang w:val="es-CO" w:eastAsia="en-US"/>
@@ -2105,7 +2106,7 @@
             </w:r>
             <w:r>
               <w:rPr>
-                <w:rStyle w:val="Hyperlink"/>
+                <w:rStyle w:val="Hipervnculo"/>
                 <w:rFonts w:eastAsiaTheme="majorEastAsia"/>
                 <w:noProof/>
                 <w:lang w:val="es-CO" w:eastAsia="en-US"/>
@@ -2164,7 +2165,7 @@
         </w:p>
         <w:p>
           <w:pPr>
-            <w:pStyle w:val="TOC1"/>
+            <w:pStyle w:val="TDC1"/>
             <w:tabs>
               <w:tab w:val="left" w:pos="880"/>
             </w:tabs>
@@ -2178,7 +2179,7 @@
           <w:hyperlink w:anchor="_Toc496998813" w:history="1">
             <w:r>
               <w:rPr>
-                <w:rStyle w:val="Hyperlink"/>
+                <w:rStyle w:val="Hipervnculo"/>
                 <w:rFonts w:eastAsiaTheme="majorEastAsia"/>
                 <w:noProof/>
                 <w:lang w:val="es-CO" w:eastAsia="en-US"/>
@@ -2196,7 +2197,7 @@
             </w:r>
             <w:r>
               <w:rPr>
-                <w:rStyle w:val="Hyperlink"/>
+                <w:rStyle w:val="Hipervnculo"/>
                 <w:rFonts w:eastAsiaTheme="majorEastAsia"/>
                 <w:noProof/>
                 <w:lang w:val="es-CO" w:eastAsia="en-US"/>
@@ -2255,7 +2256,7 @@
         </w:p>
         <w:p>
           <w:pPr>
-            <w:pStyle w:val="TOC1"/>
+            <w:pStyle w:val="TDC1"/>
             <w:tabs>
               <w:tab w:val="left" w:pos="660"/>
             </w:tabs>
@@ -2269,7 +2270,7 @@
           <w:hyperlink w:anchor="_Toc496998814" w:history="1">
             <w:r>
               <w:rPr>
-                <w:rStyle w:val="Hyperlink"/>
+                <w:rStyle w:val="Hipervnculo"/>
                 <w:rFonts w:eastAsiaTheme="majorEastAsia"/>
                 <w:noProof/>
                 <w:lang w:val="es-CO" w:eastAsia="en-US"/>
@@ -2287,7 +2288,7 @@
             </w:r>
             <w:r>
               <w:rPr>
-                <w:rStyle w:val="Hyperlink"/>
+                <w:rStyle w:val="Hipervnculo"/>
                 <w:rFonts w:eastAsiaTheme="majorEastAsia"/>
                 <w:noProof/>
                 <w:lang w:val="es-CO" w:eastAsia="en-US"/>
@@ -2346,7 +2347,7 @@
         </w:p>
         <w:p>
           <w:pPr>
-            <w:pStyle w:val="TOC1"/>
+            <w:pStyle w:val="TDC1"/>
             <w:tabs>
               <w:tab w:val="left" w:pos="880"/>
             </w:tabs>
@@ -2360,7 +2361,7 @@
           <w:hyperlink w:anchor="_Toc496998815" w:history="1">
             <w:r>
               <w:rPr>
-                <w:rStyle w:val="Hyperlink"/>
+                <w:rStyle w:val="Hipervnculo"/>
                 <w:rFonts w:eastAsiaTheme="majorEastAsia"/>
                 <w:noProof/>
                 <w:lang w:val="es-CO" w:eastAsia="en-US"/>
@@ -2378,7 +2379,7 @@
             </w:r>
             <w:r>
               <w:rPr>
-                <w:rStyle w:val="Hyperlink"/>
+                <w:rStyle w:val="Hipervnculo"/>
                 <w:rFonts w:eastAsiaTheme="majorEastAsia"/>
                 <w:noProof/>
                 <w:lang w:val="es-CO" w:eastAsia="en-US"/>
@@ -2437,7 +2438,7 @@
         </w:p>
         <w:p>
           <w:pPr>
-            <w:pStyle w:val="TOC1"/>
+            <w:pStyle w:val="TDC1"/>
             <w:tabs>
               <w:tab w:val="left" w:pos="880"/>
             </w:tabs>
@@ -2451,7 +2452,7 @@
           <w:hyperlink w:anchor="_Toc496998816" w:history="1">
             <w:r>
               <w:rPr>
-                <w:rStyle w:val="Hyperlink"/>
+                <w:rStyle w:val="Hipervnculo"/>
                 <w:rFonts w:eastAsiaTheme="majorEastAsia"/>
                 <w:noProof/>
                 <w:lang w:val="es-CO" w:eastAsia="en-US"/>
@@ -2469,7 +2470,7 @@
             </w:r>
             <w:r>
               <w:rPr>
-                <w:rStyle w:val="Hyperlink"/>
+                <w:rStyle w:val="Hipervnculo"/>
                 <w:rFonts w:eastAsiaTheme="majorEastAsia"/>
                 <w:noProof/>
                 <w:lang w:val="es-CO" w:eastAsia="en-US"/>
@@ -2528,7 +2529,7 @@
         </w:p>
         <w:p>
           <w:pPr>
-            <w:pStyle w:val="TOC1"/>
+            <w:pStyle w:val="TDC1"/>
             <w:tabs>
               <w:tab w:val="left" w:pos="880"/>
             </w:tabs>
@@ -2542,7 +2543,7 @@
           <w:hyperlink w:anchor="_Toc496998817" w:history="1">
             <w:r>
               <w:rPr>
-                <w:rStyle w:val="Hyperlink"/>
+                <w:rStyle w:val="Hipervnculo"/>
                 <w:rFonts w:eastAsiaTheme="majorEastAsia"/>
                 <w:noProof/>
                 <w:lang w:val="es-CO" w:eastAsia="en-US"/>
@@ -2560,7 +2561,7 @@
             </w:r>
             <w:r>
               <w:rPr>
-                <w:rStyle w:val="Hyperlink"/>
+                <w:rStyle w:val="Hipervnculo"/>
                 <w:rFonts w:eastAsiaTheme="majorEastAsia"/>
                 <w:noProof/>
                 <w:lang w:val="es-CO" w:eastAsia="en-US"/>
@@ -2619,21 +2620,15 @@
         </w:p>
         <w:p>
           <w:pPr>
-            <w:pStyle w:val="TOC1"/>
+            <w:pStyle w:val="TDC1"/>
             <w:tabs>
               <w:tab w:val="left" w:pos="880"/>
             </w:tabs>
-            <w:rPr>
-              <w:rFonts w:asciiTheme="minorHAnsi" w:eastAsiaTheme="minorEastAsia" w:hAnsiTheme="minorHAnsi" w:cstheme="minorBidi"/>
-              <w:noProof/>
-              <w:color w:val="auto"/>
-              <w:lang w:val="es-CO"/>
-            </w:rPr>
           </w:pPr>
           <w:hyperlink w:anchor="_Toc496998818" w:history="1">
             <w:r>
               <w:rPr>
-                <w:rStyle w:val="Hyperlink"/>
+                <w:rStyle w:val="Hipervnculo"/>
                 <w:rFonts w:eastAsiaTheme="majorEastAsia"/>
                 <w:noProof/>
                 <w:lang w:val="es-CO" w:eastAsia="en-US"/>
@@ -2651,7 +2646,7 @@
             </w:r>
             <w:r>
               <w:rPr>
-                <w:rStyle w:val="Hyperlink"/>
+                <w:rStyle w:val="Hipervnculo"/>
                 <w:rFonts w:eastAsiaTheme="majorEastAsia"/>
                 <w:noProof/>
                 <w:lang w:val="es-CO" w:eastAsia="en-US"/>
@@ -2707,6 +2702,11 @@
               <w:fldChar w:fldCharType="end"/>
             </w:r>
           </w:hyperlink>
+        </w:p>
+        <w:p>
+          <w:r>
+            <w:t>6. Historias de usuario ..........................................................................................................15</w:t>
+          </w:r>
         </w:p>
         <w:p>
           <w:pPr>
@@ -2729,7 +2729,7 @@
     </w:sdt>
     <w:p>
       <w:pPr>
-        <w:pStyle w:val="Heading1"/>
+        <w:pStyle w:val="Ttulo1"/>
         <w:pBdr>
           <w:top w:val="none" w:sz="0" w:space="0" w:color="auto"/>
           <w:left w:val="none" w:sz="0" w:space="0" w:color="auto"/>
@@ -2764,7 +2764,7 @@
     </w:p>
     <w:p>
       <w:pPr>
-        <w:pStyle w:val="TableofFigures"/>
+        <w:pStyle w:val="Tabladeilustraciones"/>
         <w:tabs>
           <w:tab w:val="right" w:leader="dot" w:pos="9019"/>
         </w:tabs>
@@ -2777,7 +2777,7 @@
       </w:pPr>
       <w:r>
         <w:rPr>
-          <w:rStyle w:val="Hyperlink"/>
+          <w:rStyle w:val="Hipervnculo"/>
           <w:rFonts w:asciiTheme="majorHAnsi" w:eastAsiaTheme="majorEastAsia" w:hAnsiTheme="majorHAnsi" w:cstheme="majorBidi"/>
           <w:noProof/>
         </w:rPr>
@@ -2785,7 +2785,7 @@
       </w:r>
       <w:r>
         <w:rPr>
-          <w:rStyle w:val="Hyperlink"/>
+          <w:rStyle w:val="Hipervnculo"/>
           <w:rFonts w:asciiTheme="majorHAnsi" w:eastAsiaTheme="majorEastAsia" w:hAnsiTheme="majorHAnsi" w:cstheme="majorBidi"/>
           <w:noProof/>
           <w:lang w:val="en-US"/>
@@ -2794,7 +2794,7 @@
       </w:r>
       <w:r>
         <w:rPr>
-          <w:rStyle w:val="Hyperlink"/>
+          <w:rStyle w:val="Hipervnculo"/>
           <w:rFonts w:asciiTheme="majorHAnsi" w:eastAsiaTheme="majorEastAsia" w:hAnsiTheme="majorHAnsi" w:cstheme="majorBidi"/>
           <w:noProof/>
         </w:rPr>
@@ -2803,7 +2803,7 @@
       <w:hyperlink w:anchor="_Toc496998789" w:history="1">
         <w:r>
           <w:rPr>
-            <w:rStyle w:val="Hyperlink"/>
+            <w:rStyle w:val="Hipervnculo"/>
             <w:noProof/>
           </w:rPr>
           <w:t>Figura 1 Calendario del Prototipo</w:t>
@@ -2861,7 +2861,7 @@
     <w:p>
       <w:pPr>
         <w:rPr>
-          <w:rStyle w:val="Hyperlink"/>
+          <w:rStyle w:val="Hipervnculo"/>
           <w:rFonts w:asciiTheme="majorHAnsi" w:eastAsiaTheme="majorEastAsia" w:hAnsiTheme="majorHAnsi" w:cstheme="majorBidi"/>
           <w:noProof/>
           <w:lang w:val="en-US" w:eastAsia="en-US"/>
@@ -2869,7 +2869,7 @@
       </w:pPr>
       <w:r>
         <w:rPr>
-          <w:rStyle w:val="Hyperlink"/>
+          <w:rStyle w:val="Hipervnculo"/>
           <w:rFonts w:asciiTheme="majorHAnsi" w:eastAsiaTheme="majorEastAsia" w:hAnsiTheme="majorHAnsi" w:cstheme="majorBidi"/>
           <w:noProof/>
         </w:rPr>
@@ -2878,7 +2878,7 @@
     </w:p>
     <w:p>
       <w:pPr>
-        <w:pStyle w:val="Heading1"/>
+        <w:pStyle w:val="Ttulo1"/>
         <w:pBdr>
           <w:top w:val="none" w:sz="0" w:space="0" w:color="auto"/>
           <w:left w:val="none" w:sz="0" w:space="0" w:color="auto"/>
@@ -2913,7 +2913,7 @@
     </w:p>
     <w:p>
       <w:pPr>
-        <w:pStyle w:val="TableofFigures"/>
+        <w:pStyle w:val="Tabladeilustraciones"/>
         <w:tabs>
           <w:tab w:val="right" w:leader="dot" w:pos="9019"/>
         </w:tabs>
@@ -2926,14 +2926,14 @@
       </w:pPr>
       <w:r>
         <w:rPr>
-          <w:rStyle w:val="Hyperlink"/>
+          <w:rStyle w:val="Hipervnculo"/>
           <w:rFonts w:asciiTheme="majorHAnsi" w:eastAsiaTheme="majorEastAsia" w:hAnsiTheme="majorHAnsi" w:cstheme="majorBidi"/>
         </w:rPr>
         <w:fldChar w:fldCharType="begin"/>
       </w:r>
       <w:r>
         <w:rPr>
-          <w:rStyle w:val="Hyperlink"/>
+          <w:rStyle w:val="Hipervnculo"/>
           <w:rFonts w:asciiTheme="majorHAnsi" w:eastAsiaTheme="majorEastAsia" w:hAnsiTheme="majorHAnsi" w:cstheme="majorBidi"/>
           <w:lang w:val="en-US"/>
         </w:rPr>
@@ -2941,7 +2941,7 @@
       </w:r>
       <w:r>
         <w:rPr>
-          <w:rStyle w:val="Hyperlink"/>
+          <w:rStyle w:val="Hipervnculo"/>
           <w:rFonts w:asciiTheme="majorHAnsi" w:eastAsiaTheme="majorEastAsia" w:hAnsiTheme="majorHAnsi" w:cstheme="majorBidi"/>
         </w:rPr>
         <w:fldChar w:fldCharType="separate"/>
@@ -2949,7 +2949,7 @@
       <w:hyperlink w:anchor="_Toc496998377" w:history="1">
         <w:r>
           <w:rPr>
-            <w:rStyle w:val="Hyperlink"/>
+            <w:rStyle w:val="Hipervnculo"/>
             <w:noProof/>
           </w:rPr>
           <w:t>Tabla 1 Paquete de Trabajo 1</w:t>
@@ -3006,7 +3006,7 @@
     </w:p>
     <w:p>
       <w:pPr>
-        <w:pStyle w:val="TableofFigures"/>
+        <w:pStyle w:val="Tabladeilustraciones"/>
         <w:tabs>
           <w:tab w:val="right" w:leader="dot" w:pos="9019"/>
         </w:tabs>
@@ -3020,7 +3020,7 @@
       <w:hyperlink w:anchor="_Toc496998378" w:history="1">
         <w:r>
           <w:rPr>
-            <w:rStyle w:val="Hyperlink"/>
+            <w:rStyle w:val="Hipervnculo"/>
             <w:noProof/>
           </w:rPr>
           <w:t>Tabla 2 Paquete de Trabajo 2</w:t>
@@ -3079,7 +3079,7 @@
     </w:p>
     <w:p>
       <w:pPr>
-        <w:pStyle w:val="TableofFigures"/>
+        <w:pStyle w:val="Tabladeilustraciones"/>
         <w:tabs>
           <w:tab w:val="right" w:leader="dot" w:pos="9019"/>
         </w:tabs>
@@ -3093,7 +3093,7 @@
       <w:hyperlink w:anchor="_Toc496998379" w:history="1">
         <w:r>
           <w:rPr>
-            <w:rStyle w:val="Hyperlink"/>
+            <w:rStyle w:val="Hipervnculo"/>
             <w:noProof/>
           </w:rPr>
           <w:t>Tabla 3 Paquete de Trabajo 3</w:t>
@@ -3150,7 +3150,7 @@
     </w:p>
     <w:p>
       <w:pPr>
-        <w:pStyle w:val="TableofFigures"/>
+        <w:pStyle w:val="Tabladeilustraciones"/>
         <w:tabs>
           <w:tab w:val="right" w:leader="dot" w:pos="9019"/>
         </w:tabs>
@@ -3164,7 +3164,7 @@
       <w:hyperlink w:anchor="_Toc496998380" w:history="1">
         <w:r>
           <w:rPr>
-            <w:rStyle w:val="Hyperlink"/>
+            <w:rStyle w:val="Hipervnculo"/>
             <w:noProof/>
           </w:rPr>
           <w:t>Tabla 4 Paquete de Trabajo Final</w:t>
@@ -3221,7 +3221,7 @@
     </w:p>
     <w:p>
       <w:pPr>
-        <w:pStyle w:val="TableofFigures"/>
+        <w:pStyle w:val="Tabladeilustraciones"/>
         <w:tabs>
           <w:tab w:val="right" w:leader="dot" w:pos="9019"/>
         </w:tabs>
@@ -3235,7 +3235,7 @@
       <w:hyperlink w:anchor="_Toc496998381" w:history="1">
         <w:r>
           <w:rPr>
-            <w:rStyle w:val="Hyperlink"/>
+            <w:rStyle w:val="Hipervnculo"/>
             <w:noProof/>
           </w:rPr>
           <w:t>Tabla 5 Sprints</w:t>
@@ -3292,7 +3292,7 @@
     </w:p>
     <w:p>
       <w:pPr>
-        <w:pStyle w:val="TableofFigures"/>
+        <w:pStyle w:val="Tabladeilustraciones"/>
         <w:tabs>
           <w:tab w:val="right" w:leader="dot" w:pos="9019"/>
         </w:tabs>
@@ -3306,7 +3306,7 @@
       <w:hyperlink w:anchor="_Toc496998382" w:history="1">
         <w:r>
           <w:rPr>
-            <w:rStyle w:val="Hyperlink"/>
+            <w:rStyle w:val="Hipervnculo"/>
             <w:noProof/>
           </w:rPr>
           <w:t>Tabla 6 Hitos de los Sprint</w:t>
@@ -3363,7 +3363,7 @@
     </w:p>
     <w:p>
       <w:pPr>
-        <w:pStyle w:val="TableofFigures"/>
+        <w:pStyle w:val="Tabladeilustraciones"/>
         <w:tabs>
           <w:tab w:val="right" w:leader="dot" w:pos="9019"/>
         </w:tabs>
@@ -3377,7 +3377,7 @@
       <w:hyperlink w:anchor="_Toc496998383" w:history="1">
         <w:r>
           <w:rPr>
-            <w:rStyle w:val="Hyperlink"/>
+            <w:rStyle w:val="Hipervnculo"/>
             <w:noProof/>
           </w:rPr>
           <w:t>Tabla 7 Calendario Sprint 1</w:t>
@@ -3434,7 +3434,7 @@
     </w:p>
     <w:p>
       <w:pPr>
-        <w:pStyle w:val="TableofFigures"/>
+        <w:pStyle w:val="Tabladeilustraciones"/>
         <w:tabs>
           <w:tab w:val="right" w:leader="dot" w:pos="9019"/>
         </w:tabs>
@@ -3448,7 +3448,7 @@
       <w:hyperlink w:anchor="_Toc496998384" w:history="1">
         <w:r>
           <w:rPr>
-            <w:rStyle w:val="Hyperlink"/>
+            <w:rStyle w:val="Hipervnculo"/>
             <w:noProof/>
           </w:rPr>
           <w:t>Tabla 8 Calendario Sprint 2</w:t>
@@ -3505,7 +3505,7 @@
     </w:p>
     <w:p>
       <w:pPr>
-        <w:pStyle w:val="TableofFigures"/>
+        <w:pStyle w:val="Tabladeilustraciones"/>
         <w:tabs>
           <w:tab w:val="right" w:leader="dot" w:pos="9019"/>
         </w:tabs>
@@ -3519,7 +3519,7 @@
       <w:hyperlink w:anchor="_Toc496998385" w:history="1">
         <w:r>
           <w:rPr>
-            <w:rStyle w:val="Hyperlink"/>
+            <w:rStyle w:val="Hipervnculo"/>
             <w:noProof/>
           </w:rPr>
           <w:t>Tabla 9 Calendario Sprint 3</w:t>
@@ -3576,7 +3576,7 @@
     </w:p>
     <w:p>
       <w:pPr>
-        <w:pStyle w:val="TableofFigures"/>
+        <w:pStyle w:val="Tabladeilustraciones"/>
         <w:tabs>
           <w:tab w:val="right" w:leader="dot" w:pos="9019"/>
         </w:tabs>
@@ -3590,7 +3590,7 @@
       <w:hyperlink w:anchor="_Toc496998386" w:history="1">
         <w:r>
           <w:rPr>
-            <w:rStyle w:val="Hyperlink"/>
+            <w:rStyle w:val="Hipervnculo"/>
             <w:noProof/>
           </w:rPr>
           <w:t>Tabla 10 Control de Calidad</w:t>
@@ -3647,7 +3647,7 @@
     </w:p>
     <w:p>
       <w:pPr>
-        <w:pStyle w:val="TableofFigures"/>
+        <w:pStyle w:val="Tabladeilustraciones"/>
         <w:tabs>
           <w:tab w:val="right" w:leader="dot" w:pos="9019"/>
         </w:tabs>
@@ -3661,7 +3661,7 @@
       <w:hyperlink w:anchor="_Toc496998387" w:history="1">
         <w:r>
           <w:rPr>
-            <w:rStyle w:val="Hyperlink"/>
+            <w:rStyle w:val="Hipervnculo"/>
             <w:noProof/>
           </w:rPr>
           <w:t>Tabla 11 Gestión de Riesgos</w:t>
@@ -3990,7 +3990,7 @@
     </w:p>
     <w:p>
       <w:pPr>
-        <w:pStyle w:val="Heading1"/>
+        <w:pStyle w:val="Ttulo1"/>
         <w:numPr>
           <w:ilvl w:val="0"/>
           <w:numId w:val="12"/>
@@ -4029,9 +4029,9 @@
     </w:p>
     <w:tbl>
       <w:tblPr>
-        <w:tblStyle w:val="TableGrid"/>
+        <w:tblStyle w:val="Tablaconcuadrcula"/>
         <w:tblW w:w="0" w:type="auto"/>
-        <w:tblLook w:val="04A0" w:firstRow="1" w:lastRow="0" w:firstColumn="1" w:lastColumn="0" w:noHBand="0" w:noVBand="1"/>
+        <w:tblLook w:val="04A0"/>
       </w:tblPr>
       <w:tblGrid>
         <w:gridCol w:w="1070"/>
@@ -4545,7 +4545,7 @@
     </w:p>
     <w:p>
       <w:pPr>
-        <w:pStyle w:val="Heading1"/>
+        <w:pStyle w:val="Ttulo1"/>
         <w:numPr>
           <w:ilvl w:val="0"/>
           <w:numId w:val="12"/>
@@ -4584,7 +4584,7 @@
     </w:p>
     <w:p>
       <w:pPr>
-        <w:pStyle w:val="Heading1"/>
+        <w:pStyle w:val="Ttulo1"/>
         <w:numPr>
           <w:ilvl w:val="1"/>
           <w:numId w:val="12"/>
@@ -4656,7 +4656,7 @@
     </w:p>
     <w:p>
       <w:pPr>
-        <w:pStyle w:val="Heading1"/>
+        <w:pStyle w:val="Ttulo1"/>
         <w:numPr>
           <w:ilvl w:val="1"/>
           <w:numId w:val="12"/>
@@ -4694,7 +4694,7 @@
     </w:p>
     <w:p>
       <w:pPr>
-        <w:pStyle w:val="BodyText"/>
+        <w:pStyle w:val="Textoindependiente"/>
         <w:snapToGrid w:val="0"/>
         <w:ind w:firstLine="0"/>
         <w:rPr>
@@ -4714,7 +4714,7 @@
     </w:p>
     <w:p>
       <w:pPr>
-        <w:pStyle w:val="BodyText"/>
+        <w:pStyle w:val="Textoindependiente"/>
         <w:snapToGrid w:val="0"/>
         <w:ind w:firstLine="0"/>
         <w:rPr>
@@ -4774,7 +4774,7 @@
     </w:p>
     <w:p>
       <w:pPr>
-        <w:pStyle w:val="BodyText"/>
+        <w:pStyle w:val="Textoindependiente"/>
         <w:snapToGrid w:val="0"/>
         <w:ind w:firstLine="0"/>
         <w:rPr>
@@ -4850,7 +4850,7 @@
     </w:p>
     <w:p>
       <w:pPr>
-        <w:pStyle w:val="BodyText"/>
+        <w:pStyle w:val="Textoindependiente"/>
         <w:snapToGrid w:val="0"/>
         <w:ind w:firstLine="0"/>
         <w:rPr>
@@ -4868,7 +4868,7 @@
     </w:p>
     <w:p>
       <w:pPr>
-        <w:pStyle w:val="Heading1"/>
+        <w:pStyle w:val="Ttulo1"/>
         <w:numPr>
           <w:ilvl w:val="1"/>
           <w:numId w:val="12"/>
@@ -4906,7 +4906,7 @@
     </w:p>
     <w:p>
       <w:pPr>
-        <w:pStyle w:val="BodyText"/>
+        <w:pStyle w:val="Textoindependiente"/>
         <w:snapToGrid w:val="0"/>
         <w:ind w:firstLine="0"/>
         <w:rPr>
@@ -4957,7 +4957,7 @@
     </w:p>
     <w:p>
       <w:pPr>
-        <w:pStyle w:val="BodyText"/>
+        <w:pStyle w:val="Textoindependiente"/>
         <w:snapToGrid w:val="0"/>
         <w:ind w:firstLine="0"/>
         <w:rPr>
@@ -5001,7 +5001,7 @@
     </w:p>
     <w:p>
       <w:pPr>
-        <w:pStyle w:val="Heading1"/>
+        <w:pStyle w:val="Ttulo1"/>
         <w:numPr>
           <w:ilvl w:val="0"/>
           <w:numId w:val="12"/>
@@ -5039,7 +5039,7 @@
     </w:p>
     <w:p>
       <w:pPr>
-        <w:pStyle w:val="Heading1"/>
+        <w:pStyle w:val="Ttulo1"/>
         <w:numPr>
           <w:ilvl w:val="1"/>
           <w:numId w:val="12"/>
@@ -5081,7 +5081,7 @@
     </w:p>
     <w:p>
       <w:pPr>
-        <w:pStyle w:val="BodyText"/>
+        <w:pStyle w:val="Textoindependiente"/>
         <w:snapToGrid w:val="0"/>
         <w:ind w:firstLine="0"/>
         <w:rPr>
@@ -5101,7 +5101,7 @@
     </w:p>
     <w:p>
       <w:pPr>
-        <w:pStyle w:val="BodyText"/>
+        <w:pStyle w:val="Textoindependiente"/>
         <w:snapToGrid w:val="0"/>
         <w:ind w:firstLine="0"/>
         <w:rPr>
@@ -5116,28 +5116,12 @@
           <w:sz w:val="22"/>
           <w:szCs w:val="22"/>
         </w:rPr>
-        <w:t xml:space="preserve">Se creara un prototipo </w:t>
-      </w:r>
-      <w:r>
-        <w:rPr>
-          <w:color w:val="000000"/>
-          <w:sz w:val="22"/>
-          <w:szCs w:val="22"/>
-        </w:rPr>
-        <w:t>durante el</w:t>
-      </w:r>
-      <w:r>
-        <w:rPr>
-          <w:color w:val="000000"/>
-          <w:sz w:val="22"/>
-          <w:szCs w:val="22"/>
-        </w:rPr>
-        <w:t xml:space="preserve"> en android studio integrado con unity, con la estructura básica para crear una clase interactiva con dos juegos y actividades para la práctica de los conocimientos</w:t>
+        <w:t>Se creara un prototipo durante el en android studio integrado con unity, con la estructura básica para crear una clase interactiva con dos juegos y actividades para la práctica de los conocimientos</w:t>
       </w:r>
     </w:p>
     <w:p>
       <w:pPr>
-        <w:pStyle w:val="BodyText"/>
+        <w:pStyle w:val="Textoindependiente"/>
         <w:snapToGrid w:val="0"/>
         <w:ind w:firstLine="0"/>
         <w:rPr>
@@ -5157,7 +5141,7 @@
     </w:p>
     <w:p>
       <w:pPr>
-        <w:pStyle w:val="BodyText"/>
+        <w:pStyle w:val="Textoindependiente"/>
         <w:numPr>
           <w:ilvl w:val="0"/>
           <w:numId w:val="23"/>
@@ -5180,7 +5164,7 @@
     </w:p>
     <w:p>
       <w:pPr>
-        <w:pStyle w:val="BodyText"/>
+        <w:pStyle w:val="Textoindependiente"/>
         <w:numPr>
           <w:ilvl w:val="0"/>
           <w:numId w:val="23"/>
@@ -5203,7 +5187,7 @@
     </w:p>
     <w:p>
       <w:pPr>
-        <w:pStyle w:val="BodyText"/>
+        <w:pStyle w:val="Textoindependiente"/>
         <w:numPr>
           <w:ilvl w:val="0"/>
           <w:numId w:val="23"/>
@@ -5227,7 +5211,7 @@
     </w:p>
     <w:p>
       <w:pPr>
-        <w:pStyle w:val="BodyText"/>
+        <w:pStyle w:val="Textoindependiente"/>
         <w:numPr>
           <w:ilvl w:val="0"/>
           <w:numId w:val="23"/>
@@ -5250,7 +5234,7 @@
     </w:p>
     <w:p>
       <w:pPr>
-        <w:pStyle w:val="BodyText"/>
+        <w:pStyle w:val="Textoindependiente"/>
         <w:numPr>
           <w:ilvl w:val="0"/>
           <w:numId w:val="23"/>
@@ -5273,7 +5257,7 @@
     </w:p>
     <w:p>
       <w:pPr>
-        <w:pStyle w:val="Heading1"/>
+        <w:pStyle w:val="Ttulo1"/>
         <w:numPr>
           <w:ilvl w:val="1"/>
           <w:numId w:val="12"/>
@@ -5315,7 +5299,7 @@
     </w:p>
     <w:p>
       <w:pPr>
-        <w:pStyle w:val="BodyText"/>
+        <w:pStyle w:val="Textoindependiente"/>
         <w:numPr>
           <w:ilvl w:val="0"/>
           <w:numId w:val="24"/>
@@ -5338,7 +5322,7 @@
     </w:p>
     <w:p>
       <w:pPr>
-        <w:pStyle w:val="BodyText"/>
+        <w:pStyle w:val="Textoindependiente"/>
         <w:numPr>
           <w:ilvl w:val="0"/>
           <w:numId w:val="24"/>
@@ -5361,7 +5345,7 @@
     </w:p>
     <w:p>
       <w:pPr>
-        <w:pStyle w:val="BodyText"/>
+        <w:pStyle w:val="Textoindependiente"/>
         <w:numPr>
           <w:ilvl w:val="0"/>
           <w:numId w:val="24"/>
@@ -5432,7 +5416,7 @@
     </w:p>
     <w:p>
       <w:pPr>
-        <w:pStyle w:val="BodyText"/>
+        <w:pStyle w:val="Textoindependiente"/>
         <w:numPr>
           <w:ilvl w:val="0"/>
           <w:numId w:val="24"/>
@@ -5455,7 +5439,7 @@
     </w:p>
     <w:p>
       <w:pPr>
-        <w:pStyle w:val="Heading1"/>
+        <w:pStyle w:val="Ttulo1"/>
         <w:numPr>
           <w:ilvl w:val="1"/>
           <w:numId w:val="12"/>
@@ -5497,7 +5481,7 @@
     </w:p>
     <w:p>
       <w:pPr>
-        <w:pStyle w:val="BodyText"/>
+        <w:pStyle w:val="Textoindependiente"/>
         <w:numPr>
           <w:ilvl w:val="0"/>
           <w:numId w:val="24"/>
@@ -5520,7 +5504,7 @@
     </w:p>
     <w:p>
       <w:pPr>
-        <w:pStyle w:val="BodyText"/>
+        <w:pStyle w:val="Textoindependiente"/>
         <w:numPr>
           <w:ilvl w:val="0"/>
           <w:numId w:val="24"/>
@@ -5543,7 +5527,7 @@
     </w:p>
     <w:p>
       <w:pPr>
-        <w:pStyle w:val="BodyText"/>
+        <w:pStyle w:val="Textoindependiente"/>
         <w:numPr>
           <w:ilvl w:val="0"/>
           <w:numId w:val="24"/>
@@ -5589,10 +5573,10 @@
     </w:p>
     <w:tbl>
       <w:tblPr>
-        <w:tblStyle w:val="TableGrid"/>
+        <w:tblStyle w:val="Tablaconcuadrcula"/>
         <w:tblW w:w="8647" w:type="dxa"/>
         <w:jc w:val="center"/>
-        <w:tblLook w:val="0000" w:firstRow="0" w:lastRow="0" w:firstColumn="0" w:lastColumn="0" w:noHBand="0" w:noVBand="0"/>
+        <w:tblLook w:val="0000"/>
       </w:tblPr>
       <w:tblGrid>
         <w:gridCol w:w="2410"/>
@@ -6437,7 +6421,7 @@
     </w:tbl>
     <w:p>
       <w:pPr>
-        <w:pStyle w:val="Caption"/>
+        <w:pStyle w:val="Epgrafe"/>
         <w:jc w:val="center"/>
         <w:rPr>
           <w:b/>
@@ -6501,10 +6485,10 @@
     </w:p>
     <w:tbl>
       <w:tblPr>
-        <w:tblStyle w:val="TableGrid"/>
+        <w:tblStyle w:val="Tablaconcuadrcula"/>
         <w:tblW w:w="8647" w:type="dxa"/>
         <w:jc w:val="center"/>
-        <w:tblLook w:val="0000" w:firstRow="0" w:lastRow="0" w:firstColumn="0" w:lastColumn="0" w:noHBand="0" w:noVBand="0"/>
+        <w:tblLook w:val="0000"/>
       </w:tblPr>
       <w:tblGrid>
         <w:gridCol w:w="2410"/>
@@ -7365,7 +7349,7 @@
     </w:tbl>
     <w:p>
       <w:pPr>
-        <w:pStyle w:val="Caption"/>
+        <w:pStyle w:val="Epgrafe"/>
         <w:jc w:val="center"/>
         <w:rPr>
           <w:b/>
@@ -7436,10 +7420,10 @@
     <w:p/>
     <w:tbl>
       <w:tblPr>
-        <w:tblStyle w:val="TableGrid"/>
+        <w:tblStyle w:val="Tablaconcuadrcula"/>
         <w:tblW w:w="8647" w:type="dxa"/>
         <w:jc w:val="center"/>
-        <w:tblLook w:val="0000" w:firstRow="0" w:lastRow="0" w:firstColumn="0" w:lastColumn="0" w:noHBand="0" w:noVBand="0"/>
+        <w:tblLook w:val="0000"/>
       </w:tblPr>
       <w:tblGrid>
         <w:gridCol w:w="2410"/>
@@ -8154,7 +8138,7 @@
     </w:tbl>
     <w:p>
       <w:pPr>
-        <w:pStyle w:val="Caption"/>
+        <w:pStyle w:val="Epgrafe"/>
         <w:jc w:val="center"/>
         <w:rPr>
           <w:b/>
@@ -8234,10 +8218,10 @@
     </w:p>
     <w:tbl>
       <w:tblPr>
-        <w:tblStyle w:val="TableGrid"/>
+        <w:tblStyle w:val="Tablaconcuadrcula"/>
         <w:tblW w:w="8647" w:type="dxa"/>
         <w:jc w:val="center"/>
-        <w:tblLook w:val="0000" w:firstRow="0" w:lastRow="0" w:firstColumn="0" w:lastColumn="0" w:noHBand="0" w:noVBand="0"/>
+        <w:tblLook w:val="0000"/>
       </w:tblPr>
       <w:tblGrid>
         <w:gridCol w:w="2410"/>
@@ -8902,7 +8886,7 @@
     </w:tbl>
     <w:p>
       <w:pPr>
-        <w:pStyle w:val="Caption"/>
+        <w:pStyle w:val="Epgrafe"/>
         <w:jc w:val="center"/>
         <w:rPr>
           <w:b/>
@@ -8965,7 +8949,7 @@
     </w:p>
     <w:p>
       <w:pPr>
-        <w:pStyle w:val="Heading1"/>
+        <w:pStyle w:val="Ttulo1"/>
         <w:numPr>
           <w:ilvl w:val="1"/>
           <w:numId w:val="12"/>
@@ -9007,7 +8991,7 @@
     </w:p>
     <w:p>
       <w:pPr>
-        <w:pStyle w:val="BodyText"/>
+        <w:pStyle w:val="Textoindependiente"/>
         <w:snapToGrid w:val="0"/>
         <w:ind w:firstLine="0"/>
         <w:rPr>
@@ -9027,7 +9011,7 @@
     </w:p>
     <w:p>
       <w:pPr>
-        <w:pStyle w:val="BodyText"/>
+        <w:pStyle w:val="Textoindependiente"/>
         <w:rPr>
           <w:lang w:val="es-CO"/>
         </w:rPr>
@@ -9042,7 +9026,7 @@
     </w:p>
     <w:p>
       <w:pPr>
-        <w:pStyle w:val="Heading1"/>
+        <w:pStyle w:val="Ttulo1"/>
         <w:numPr>
           <w:ilvl w:val="0"/>
           <w:numId w:val="12"/>
@@ -9080,7 +9064,7 @@
     </w:p>
     <w:p>
       <w:pPr>
-        <w:pStyle w:val="Heading1"/>
+        <w:pStyle w:val="Ttulo1"/>
         <w:numPr>
           <w:ilvl w:val="1"/>
           <w:numId w:val="12"/>
@@ -9118,7 +9102,7 @@
     </w:p>
     <w:p>
       <w:pPr>
-        <w:pStyle w:val="ListParagraph"/>
+        <w:pStyle w:val="Prrafodelista"/>
         <w:numPr>
           <w:ilvl w:val="0"/>
           <w:numId w:val="25"/>
@@ -9140,7 +9124,7 @@
     </w:p>
     <w:p>
       <w:pPr>
-        <w:pStyle w:val="ListParagraph"/>
+        <w:pStyle w:val="Prrafodelista"/>
         <w:numPr>
           <w:ilvl w:val="0"/>
           <w:numId w:val="25"/>
@@ -9164,7 +9148,7 @@
     </w:p>
     <w:p>
       <w:pPr>
-        <w:pStyle w:val="ListParagraph"/>
+        <w:pStyle w:val="Prrafodelista"/>
         <w:numPr>
           <w:ilvl w:val="0"/>
           <w:numId w:val="25"/>
@@ -9188,7 +9172,7 @@
     </w:p>
     <w:p>
       <w:pPr>
-        <w:pStyle w:val="ListParagraph"/>
+        <w:pStyle w:val="Prrafodelista"/>
         <w:numPr>
           <w:ilvl w:val="0"/>
           <w:numId w:val="25"/>
@@ -9213,7 +9197,7 @@
     </w:p>
     <w:p>
       <w:pPr>
-        <w:pStyle w:val="ListParagraph"/>
+        <w:pStyle w:val="Prrafodelista"/>
         <w:numPr>
           <w:ilvl w:val="0"/>
           <w:numId w:val="25"/>
@@ -9238,7 +9222,7 @@
     </w:p>
     <w:p>
       <w:pPr>
-        <w:pStyle w:val="Heading1"/>
+        <w:pStyle w:val="Ttulo1"/>
         <w:numPr>
           <w:ilvl w:val="1"/>
           <w:numId w:val="12"/>
@@ -9276,7 +9260,7 @@
     </w:p>
     <w:p>
       <w:pPr>
-        <w:pStyle w:val="Heading1"/>
+        <w:pStyle w:val="Ttulo1"/>
         <w:numPr>
           <w:ilvl w:val="1"/>
           <w:numId w:val="12"/>
@@ -9329,7 +9313,7 @@
           <w:bottom w:w="15" w:type="dxa"/>
           <w:right w:w="15" w:type="dxa"/>
         </w:tblCellMar>
-        <w:tblLook w:val="04A0" w:firstRow="1" w:lastRow="0" w:firstColumn="1" w:lastColumn="0" w:noHBand="0" w:noVBand="1"/>
+        <w:tblLook w:val="04A0"/>
       </w:tblPr>
       <w:tblGrid>
         <w:gridCol w:w="2491"/>
@@ -9765,11 +9749,11 @@
           <w:bottom w:w="15" w:type="dxa"/>
           <w:right w:w="15" w:type="dxa"/>
         </w:tblCellMar>
-        <w:tblLook w:val="04A0" w:firstRow="1" w:lastRow="0" w:firstColumn="1" w:lastColumn="0" w:noHBand="0" w:noVBand="1"/>
+        <w:tblLook w:val="04A0"/>
       </w:tblPr>
       <w:tblGrid>
-        <w:gridCol w:w="2167"/>
-        <w:gridCol w:w="6852"/>
+        <w:gridCol w:w="2174"/>
+        <w:gridCol w:w="6935"/>
       </w:tblGrid>
       <w:tr>
         <w:trPr>
@@ -10185,11 +10169,11 @@
           <w:bottom w:w="15" w:type="dxa"/>
           <w:right w:w="15" w:type="dxa"/>
         </w:tblCellMar>
-        <w:tblLook w:val="04A0" w:firstRow="1" w:lastRow="0" w:firstColumn="1" w:lastColumn="0" w:noHBand="0" w:noVBand="1"/>
+        <w:tblLook w:val="04A0"/>
       </w:tblPr>
       <w:tblGrid>
-        <w:gridCol w:w="1918"/>
-        <w:gridCol w:w="7101"/>
+        <w:gridCol w:w="1921"/>
+        <w:gridCol w:w="7188"/>
       </w:tblGrid>
       <w:tr>
         <w:tc>
@@ -10604,11 +10588,11 @@
           <w:bottom w:w="15" w:type="dxa"/>
           <w:right w:w="15" w:type="dxa"/>
         </w:tblCellMar>
-        <w:tblLook w:val="04A0" w:firstRow="1" w:lastRow="0" w:firstColumn="1" w:lastColumn="0" w:noHBand="0" w:noVBand="1"/>
+        <w:tblLook w:val="04A0"/>
       </w:tblPr>
       <w:tblGrid>
-        <w:gridCol w:w="1882"/>
-        <w:gridCol w:w="7137"/>
+        <w:gridCol w:w="1884"/>
+        <w:gridCol w:w="7225"/>
       </w:tblGrid>
       <w:tr>
         <w:tc>
@@ -11013,11 +10997,11 @@
           <w:bottom w:w="15" w:type="dxa"/>
           <w:right w:w="15" w:type="dxa"/>
         </w:tblCellMar>
-        <w:tblLook w:val="04A0" w:firstRow="1" w:lastRow="0" w:firstColumn="1" w:lastColumn="0" w:noHBand="0" w:noVBand="1"/>
+        <w:tblLook w:val="04A0"/>
       </w:tblPr>
       <w:tblGrid>
-        <w:gridCol w:w="1874"/>
-        <w:gridCol w:w="7145"/>
+        <w:gridCol w:w="1876"/>
+        <w:gridCol w:w="7233"/>
       </w:tblGrid>
       <w:tr>
         <w:tc>
@@ -11429,45 +11413,7 @@
     </w:tbl>
     <w:p>
       <w:pPr>
-        <w:pStyle w:val="Heading1"/>
-        <w:numPr>
-          <w:ilvl w:val="0"/>
-          <w:numId w:val="12"/>
-        </w:numPr>
-        <w:pBdr>
-          <w:top w:val="none" w:sz="0" w:space="0" w:color="auto"/>
-          <w:left w:val="none" w:sz="0" w:space="0" w:color="auto"/>
-          <w:bottom w:val="none" w:sz="0" w:space="0" w:color="auto"/>
-          <w:right w:val="none" w:sz="0" w:space="0" w:color="auto"/>
-          <w:between w:val="none" w:sz="0" w:space="0" w:color="auto"/>
-        </w:pBdr>
-        <w:spacing w:before="240" w:after="0" w:line="259" w:lineRule="auto"/>
-        <w:rPr>
-          <w:rFonts w:asciiTheme="majorHAnsi" w:eastAsiaTheme="majorEastAsia" w:hAnsiTheme="majorHAnsi" w:cstheme="majorBidi"/>
-          <w:b/>
-          <w:color w:val="auto"/>
-          <w:sz w:val="28"/>
-          <w:szCs w:val="28"/>
-          <w:lang w:val="es-CO" w:eastAsia="en-US"/>
-        </w:rPr>
-      </w:pPr>
-      <w:bookmarkStart w:id="30" w:name="_Toc496998809"/>
-      <w:r>
-        <w:rPr>
-          <w:rFonts w:asciiTheme="majorHAnsi" w:eastAsiaTheme="majorEastAsia" w:hAnsiTheme="majorHAnsi" w:cstheme="majorBidi"/>
-          <w:b/>
-          <w:color w:val="auto"/>
-          <w:sz w:val="28"/>
-          <w:szCs w:val="28"/>
-          <w:lang w:val="es-CO" w:eastAsia="en-US"/>
-        </w:rPr>
-        <w:t>GESTION DEL PROCESO</w:t>
-      </w:r>
-      <w:bookmarkEnd w:id="30"/>
-    </w:p>
-    <w:p>
-      <w:pPr>
-        <w:pStyle w:val="Heading1"/>
+        <w:pStyle w:val="Ttulo1"/>
         <w:numPr>
           <w:ilvl w:val="1"/>
           <w:numId w:val="12"/>
@@ -11489,7 +11435,45 @@
           <w:lang w:val="es-CO" w:eastAsia="en-US"/>
         </w:rPr>
       </w:pPr>
+      <w:bookmarkStart w:id="30" w:name="_Toc496998809"/>
+      <w:r>
+        <w:rPr>
+          <w:rFonts w:asciiTheme="majorHAnsi" w:eastAsiaTheme="majorEastAsia" w:hAnsiTheme="majorHAnsi" w:cstheme="majorBidi"/>
+          <w:b/>
+          <w:color w:val="auto"/>
+          <w:sz w:val="28"/>
+          <w:szCs w:val="28"/>
+          <w:lang w:val="es-CO" w:eastAsia="en-US"/>
+        </w:rPr>
+        <w:t>GESTION DEL PROCESO</w:t>
+      </w:r>
       <w:bookmarkStart w:id="31" w:name="_Toc496998810"/>
+      <w:bookmarkEnd w:id="30"/>
+    </w:p>
+    <w:p>
+      <w:pPr>
+        <w:pStyle w:val="Ttulo1"/>
+        <w:numPr>
+          <w:ilvl w:val="1"/>
+          <w:numId w:val="12"/>
+        </w:numPr>
+        <w:pBdr>
+          <w:top w:val="none" w:sz="0" w:space="0" w:color="auto"/>
+          <w:left w:val="none" w:sz="0" w:space="0" w:color="auto"/>
+          <w:bottom w:val="none" w:sz="0" w:space="0" w:color="auto"/>
+          <w:right w:val="none" w:sz="0" w:space="0" w:color="auto"/>
+          <w:between w:val="none" w:sz="0" w:space="0" w:color="auto"/>
+        </w:pBdr>
+        <w:spacing w:before="240" w:after="0" w:line="259" w:lineRule="auto"/>
+        <w:rPr>
+          <w:rFonts w:asciiTheme="majorHAnsi" w:eastAsiaTheme="majorEastAsia" w:hAnsiTheme="majorHAnsi" w:cstheme="majorBidi"/>
+          <w:b/>
+          <w:color w:val="auto"/>
+          <w:sz w:val="28"/>
+          <w:szCs w:val="28"/>
+          <w:lang w:val="es-CO" w:eastAsia="en-US"/>
+        </w:rPr>
+      </w:pPr>
       <w:r>
         <w:rPr>
           <w:rFonts w:asciiTheme="majorHAnsi" w:eastAsiaTheme="majorEastAsia" w:hAnsiTheme="majorHAnsi" w:cstheme="majorBidi"/>
@@ -11536,30 +11520,19 @@
             <v:path o:extrusionok="f" gradientshapeok="t" o:connecttype="rect"/>
             <o:lock v:ext="edit" aspectratio="t"/>
           </v:shapetype>
-          <v:shape id="_x0000_i1032" type="#_x0000_t75" style="width:76.5pt;height:49.5pt" o:ole="">
+          <v:shape id="_x0000_i1025" type="#_x0000_t75" style="width:76.5pt;height:49.5pt" o:ole="">
             <v:imagedata r:id="rId9" o:title=""/>
           </v:shape>
-          <o:OLEObject Type="Embed" ProgID="Word.Document.12" ShapeID="_x0000_i1032" DrawAspect="Icon" ObjectID="_1570740693" r:id="rId10">
+          <o:OLEObject Type="Embed" ProgID="Word.Document.12" ShapeID="_x0000_i1025" DrawAspect="Icon" ObjectID="_1573402369" r:id="rId10">
             <o:FieldCodes>\s</o:FieldCodes>
           </o:OLEObject>
         </w:object>
       </w:r>
+      <w:bookmarkStart w:id="33" w:name="_Toc496998811"/>
     </w:p>
     <w:p>
       <w:pPr>
-        <w:pStyle w:val="Heading1"/>
-        <w:numPr>
-          <w:ilvl w:val="1"/>
-          <w:numId w:val="12"/>
-        </w:numPr>
-        <w:pBdr>
-          <w:top w:val="none" w:sz="0" w:space="0" w:color="auto"/>
-          <w:left w:val="none" w:sz="0" w:space="0" w:color="auto"/>
-          <w:bottom w:val="none" w:sz="0" w:space="0" w:color="auto"/>
-          <w:right w:val="none" w:sz="0" w:space="0" w:color="auto"/>
-          <w:between w:val="none" w:sz="0" w:space="0" w:color="auto"/>
-        </w:pBdr>
-        <w:spacing w:before="240" w:after="0" w:line="259" w:lineRule="auto"/>
+        <w:jc w:val="center"/>
         <w:rPr>
           <w:rFonts w:asciiTheme="majorHAnsi" w:eastAsiaTheme="majorEastAsia" w:hAnsiTheme="majorHAnsi" w:cstheme="majorBidi"/>
           <w:b/>
@@ -11569,7 +11542,6 @@
           <w:lang w:val="es-CO" w:eastAsia="en-US"/>
         </w:rPr>
       </w:pPr>
-      <w:bookmarkStart w:id="33" w:name="_Toc496998811"/>
       <w:r>
         <w:rPr>
           <w:rFonts w:asciiTheme="majorHAnsi" w:eastAsiaTheme="majorEastAsia" w:hAnsiTheme="majorHAnsi" w:cstheme="majorBidi"/>
@@ -11585,7 +11557,7 @@
     </w:p>
     <w:p>
       <w:pPr>
-        <w:pStyle w:val="BodyText"/>
+        <w:pStyle w:val="Textoindependiente"/>
         <w:snapToGrid w:val="0"/>
         <w:ind w:firstLine="0"/>
         <w:rPr>
@@ -11605,7 +11577,7 @@
     </w:p>
     <w:p>
       <w:pPr>
-        <w:pStyle w:val="Heading1"/>
+        <w:pStyle w:val="Ttulo1"/>
         <w:numPr>
           <w:ilvl w:val="2"/>
           <w:numId w:val="12"/>
@@ -11645,7 +11617,7 @@
     </w:p>
     <w:p>
       <w:pPr>
-        <w:pStyle w:val="BodyText"/>
+        <w:pStyle w:val="Textoindependiente"/>
         <w:snapToGrid w:val="0"/>
         <w:ind w:firstLine="0"/>
         <w:rPr>
@@ -11665,11 +11637,11 @@
     </w:p>
     <w:tbl>
       <w:tblPr>
-        <w:tblStyle w:val="TableGrid"/>
+        <w:tblStyle w:val="Tablaconcuadrcula"/>
         <w:tblW w:w="8077" w:type="dxa"/>
         <w:tblInd w:w="610" w:type="dxa"/>
         <w:tblLayout w:type="fixed"/>
-        <w:tblLook w:val="04A0" w:firstRow="1" w:lastRow="0" w:firstColumn="1" w:lastColumn="0" w:noHBand="0" w:noVBand="1"/>
+        <w:tblLook w:val="04A0"/>
       </w:tblPr>
       <w:tblGrid>
         <w:gridCol w:w="3493"/>
@@ -11686,7 +11658,7 @@
           </w:tcPr>
           <w:p>
             <w:pPr>
-              <w:pStyle w:val="BodyText"/>
+              <w:pStyle w:val="Textoindependiente"/>
               <w:snapToGrid w:val="0"/>
               <w:ind w:firstLine="0"/>
               <w:rPr>
@@ -11713,7 +11685,7 @@
           </w:tcPr>
           <w:p>
             <w:pPr>
-              <w:pStyle w:val="BodyText"/>
+              <w:pStyle w:val="Textoindependiente"/>
               <w:snapToGrid w:val="0"/>
               <w:ind w:firstLine="0"/>
               <w:rPr>
@@ -11735,7 +11707,7 @@
           </w:p>
           <w:p>
             <w:pPr>
-              <w:pStyle w:val="BodyText"/>
+              <w:pStyle w:val="Textoindependiente"/>
               <w:snapToGrid w:val="0"/>
               <w:ind w:firstLine="0"/>
               <w:rPr>
@@ -11762,7 +11734,7 @@
           </w:tcPr>
           <w:p>
             <w:pPr>
-              <w:pStyle w:val="BodyText"/>
+              <w:pStyle w:val="Textoindependiente"/>
               <w:snapToGrid w:val="0"/>
               <w:ind w:firstLine="0"/>
               <w:rPr>
@@ -11794,7 +11766,7 @@
           </w:tcPr>
           <w:p>
             <w:pPr>
-              <w:pStyle w:val="BodyText"/>
+              <w:pStyle w:val="Textoindependiente"/>
               <w:snapToGrid w:val="0"/>
               <w:ind w:firstLine="0"/>
               <w:rPr>
@@ -11821,7 +11793,7 @@
           </w:tcPr>
           <w:p>
             <w:pPr>
-              <w:pStyle w:val="BodyText"/>
+              <w:pStyle w:val="Textoindependiente"/>
               <w:snapToGrid w:val="0"/>
               <w:ind w:firstLine="0"/>
               <w:jc w:val="center"/>
@@ -11849,7 +11821,7 @@
           </w:tcPr>
           <w:p>
             <w:pPr>
-              <w:pStyle w:val="BodyText"/>
+              <w:pStyle w:val="Textoindependiente"/>
               <w:snapToGrid w:val="0"/>
               <w:ind w:firstLine="0"/>
               <w:rPr>
@@ -11881,7 +11853,7 @@
           </w:tcPr>
           <w:p>
             <w:pPr>
-              <w:pStyle w:val="BodyText"/>
+              <w:pStyle w:val="Textoindependiente"/>
               <w:snapToGrid w:val="0"/>
               <w:ind w:firstLine="0"/>
               <w:rPr>
@@ -11908,7 +11880,7 @@
           </w:tcPr>
           <w:p>
             <w:pPr>
-              <w:pStyle w:val="BodyText"/>
+              <w:pStyle w:val="Textoindependiente"/>
               <w:snapToGrid w:val="0"/>
               <w:ind w:firstLine="0"/>
               <w:jc w:val="center"/>
@@ -11936,7 +11908,7 @@
           </w:tcPr>
           <w:p>
             <w:pPr>
-              <w:pStyle w:val="BodyText"/>
+              <w:pStyle w:val="Textoindependiente"/>
               <w:snapToGrid w:val="0"/>
               <w:ind w:firstLine="0"/>
               <w:rPr>
@@ -11968,7 +11940,7 @@
           </w:tcPr>
           <w:p>
             <w:pPr>
-              <w:pStyle w:val="BodyText"/>
+              <w:pStyle w:val="Textoindependiente"/>
               <w:snapToGrid w:val="0"/>
               <w:ind w:firstLine="0"/>
               <w:rPr>
@@ -11995,7 +11967,7 @@
           </w:tcPr>
           <w:p>
             <w:pPr>
-              <w:pStyle w:val="BodyText"/>
+              <w:pStyle w:val="Textoindependiente"/>
               <w:snapToGrid w:val="0"/>
               <w:ind w:firstLine="0"/>
               <w:jc w:val="center"/>
@@ -12023,7 +11995,7 @@
           </w:tcPr>
           <w:p>
             <w:pPr>
-              <w:pStyle w:val="BodyText"/>
+              <w:pStyle w:val="Textoindependiente"/>
               <w:snapToGrid w:val="0"/>
               <w:ind w:firstLine="0"/>
               <w:rPr>
@@ -12048,7 +12020,7 @@
     </w:tbl>
     <w:p>
       <w:pPr>
-        <w:pStyle w:val="Caption"/>
+        <w:pStyle w:val="Epgrafe"/>
         <w:jc w:val="center"/>
         <w:rPr>
           <w:rFonts w:ascii="Liberation Sans" w:hAnsi="Liberation Sans"/>
@@ -12113,7 +12085,7 @@
     </w:p>
     <w:p>
       <w:pPr>
-        <w:pStyle w:val="BodyText"/>
+        <w:pStyle w:val="Textoindependiente"/>
         <w:snapToGrid w:val="0"/>
         <w:ind w:firstLine="0"/>
         <w:rPr>
@@ -12133,11 +12105,11 @@
     </w:p>
     <w:tbl>
       <w:tblPr>
-        <w:tblStyle w:val="TableGrid"/>
+        <w:tblStyle w:val="Tablaconcuadrcula"/>
         <w:tblW w:w="7729" w:type="dxa"/>
         <w:jc w:val="center"/>
         <w:tblLayout w:type="fixed"/>
-        <w:tblLook w:val="04A0" w:firstRow="1" w:lastRow="0" w:firstColumn="1" w:lastColumn="0" w:noHBand="0" w:noVBand="1"/>
+        <w:tblLook w:val="04A0"/>
       </w:tblPr>
       <w:tblGrid>
         <w:gridCol w:w="1763"/>
@@ -12153,7 +12125,7 @@
           </w:tcPr>
           <w:p>
             <w:pPr>
-              <w:pStyle w:val="BodyText"/>
+              <w:pStyle w:val="Textoindependiente"/>
               <w:snapToGrid w:val="0"/>
               <w:ind w:firstLine="0"/>
               <w:rPr>
@@ -12180,7 +12152,7 @@
           </w:tcPr>
           <w:p>
             <w:pPr>
-              <w:pStyle w:val="BodyText"/>
+              <w:pStyle w:val="Textoindependiente"/>
               <w:snapToGrid w:val="0"/>
               <w:ind w:firstLine="0"/>
               <w:rPr>
@@ -12212,7 +12184,7 @@
           </w:tcPr>
           <w:p>
             <w:pPr>
-              <w:pStyle w:val="BodyText"/>
+              <w:pStyle w:val="Textoindependiente"/>
               <w:snapToGrid w:val="0"/>
               <w:ind w:firstLine="0"/>
               <w:rPr>
@@ -12239,7 +12211,7 @@
           </w:tcPr>
           <w:p>
             <w:pPr>
-              <w:pStyle w:val="BodyText"/>
+              <w:pStyle w:val="Textoindependiente"/>
               <w:snapToGrid w:val="0"/>
               <w:ind w:firstLine="0"/>
               <w:rPr>
@@ -12261,7 +12233,7 @@
           </w:p>
           <w:p>
             <w:pPr>
-              <w:pStyle w:val="BodyText"/>
+              <w:pStyle w:val="Textoindependiente"/>
               <w:snapToGrid w:val="0"/>
               <w:ind w:firstLine="0"/>
               <w:rPr>
@@ -12283,7 +12255,7 @@
           </w:p>
           <w:p>
             <w:pPr>
-              <w:pStyle w:val="BodyText"/>
+              <w:pStyle w:val="Textoindependiente"/>
               <w:snapToGrid w:val="0"/>
               <w:ind w:firstLine="0"/>
               <w:rPr>
@@ -12305,7 +12277,7 @@
           </w:p>
           <w:p>
             <w:pPr>
-              <w:pStyle w:val="BodyText"/>
+              <w:pStyle w:val="Textoindependiente"/>
               <w:snapToGrid w:val="0"/>
               <w:ind w:firstLine="0"/>
               <w:rPr>
@@ -12327,7 +12299,7 @@
           </w:p>
           <w:p>
             <w:pPr>
-              <w:pStyle w:val="BodyText"/>
+              <w:pStyle w:val="Textoindependiente"/>
               <w:snapToGrid w:val="0"/>
               <w:ind w:firstLine="0"/>
               <w:rPr>
@@ -12349,7 +12321,7 @@
           </w:p>
           <w:p>
             <w:pPr>
-              <w:pStyle w:val="BodyText"/>
+              <w:pStyle w:val="Textoindependiente"/>
               <w:snapToGrid w:val="0"/>
               <w:ind w:firstLine="0"/>
               <w:rPr>
@@ -12371,7 +12343,7 @@
           </w:p>
           <w:p>
             <w:pPr>
-              <w:pStyle w:val="BodyText"/>
+              <w:pStyle w:val="Textoindependiente"/>
               <w:snapToGrid w:val="0"/>
               <w:ind w:firstLine="0"/>
               <w:rPr>
@@ -12393,7 +12365,7 @@
           </w:p>
           <w:p>
             <w:pPr>
-              <w:pStyle w:val="BodyText"/>
+              <w:pStyle w:val="Textoindependiente"/>
               <w:snapToGrid w:val="0"/>
               <w:ind w:firstLine="0"/>
               <w:rPr>
@@ -12426,7 +12398,7 @@
           </w:tcPr>
           <w:p>
             <w:pPr>
-              <w:pStyle w:val="BodyText"/>
+              <w:pStyle w:val="Textoindependiente"/>
               <w:snapToGrid w:val="0"/>
               <w:ind w:firstLine="0"/>
               <w:rPr>
@@ -12454,7 +12426,7 @@
           </w:tcPr>
           <w:p>
             <w:pPr>
-              <w:pStyle w:val="BodyText"/>
+              <w:pStyle w:val="Textoindependiente"/>
               <w:snapToGrid w:val="0"/>
               <w:ind w:firstLine="0"/>
               <w:rPr>
@@ -12476,7 +12448,7 @@
           </w:p>
           <w:p>
             <w:pPr>
-              <w:pStyle w:val="BodyText"/>
+              <w:pStyle w:val="Textoindependiente"/>
               <w:snapToGrid w:val="0"/>
               <w:ind w:firstLine="0"/>
               <w:rPr>
@@ -12498,7 +12470,7 @@
           </w:p>
           <w:p>
             <w:pPr>
-              <w:pStyle w:val="BodyText"/>
+              <w:pStyle w:val="Textoindependiente"/>
               <w:snapToGrid w:val="0"/>
               <w:ind w:firstLine="0"/>
               <w:rPr>
@@ -12520,7 +12492,7 @@
           </w:p>
           <w:p>
             <w:pPr>
-              <w:pStyle w:val="BodyText"/>
+              <w:pStyle w:val="Textoindependiente"/>
               <w:snapToGrid w:val="0"/>
               <w:ind w:firstLine="0"/>
               <w:rPr>
@@ -12542,7 +12514,7 @@
           </w:p>
           <w:p>
             <w:pPr>
-              <w:pStyle w:val="BodyText"/>
+              <w:pStyle w:val="Textoindependiente"/>
               <w:snapToGrid w:val="0"/>
               <w:ind w:firstLine="0"/>
               <w:rPr>
@@ -12574,7 +12546,7 @@
           </w:tcPr>
           <w:p>
             <w:pPr>
-              <w:pStyle w:val="BodyText"/>
+              <w:pStyle w:val="Textoindependiente"/>
               <w:snapToGrid w:val="0"/>
               <w:ind w:firstLine="0"/>
               <w:rPr>
@@ -12601,7 +12573,7 @@
           </w:tcPr>
           <w:p>
             <w:pPr>
-              <w:pStyle w:val="BodyText"/>
+              <w:pStyle w:val="Textoindependiente"/>
               <w:snapToGrid w:val="0"/>
               <w:ind w:firstLine="0"/>
               <w:rPr>
@@ -12623,7 +12595,7 @@
           </w:p>
           <w:p>
             <w:pPr>
-              <w:pStyle w:val="BodyText"/>
+              <w:pStyle w:val="Textoindependiente"/>
               <w:snapToGrid w:val="0"/>
               <w:ind w:firstLine="0"/>
               <w:rPr>
@@ -12645,7 +12617,7 @@
           </w:p>
           <w:p>
             <w:pPr>
-              <w:pStyle w:val="BodyText"/>
+              <w:pStyle w:val="Textoindependiente"/>
               <w:snapToGrid w:val="0"/>
               <w:ind w:firstLine="0"/>
               <w:rPr>
@@ -12667,7 +12639,7 @@
           </w:p>
           <w:p>
             <w:pPr>
-              <w:pStyle w:val="BodyText"/>
+              <w:pStyle w:val="Textoindependiente"/>
               <w:snapToGrid w:val="0"/>
               <w:ind w:firstLine="0"/>
               <w:rPr>
@@ -12689,7 +12661,7 @@
           </w:p>
           <w:p>
             <w:pPr>
-              <w:pStyle w:val="BodyText"/>
+              <w:pStyle w:val="Textoindependiente"/>
               <w:snapToGrid w:val="0"/>
               <w:ind w:firstLine="0"/>
               <w:rPr>
@@ -12711,7 +12683,7 @@
           </w:p>
           <w:p>
             <w:pPr>
-              <w:pStyle w:val="BodyText"/>
+              <w:pStyle w:val="Textoindependiente"/>
               <w:snapToGrid w:val="0"/>
               <w:ind w:firstLine="0"/>
               <w:rPr>
@@ -12733,7 +12705,7 @@
           </w:p>
           <w:p>
             <w:pPr>
-              <w:pStyle w:val="BodyText"/>
+              <w:pStyle w:val="Textoindependiente"/>
               <w:snapToGrid w:val="0"/>
               <w:ind w:firstLine="0"/>
               <w:rPr>
@@ -12758,7 +12730,7 @@
     </w:tbl>
     <w:p>
       <w:pPr>
-        <w:pStyle w:val="Caption"/>
+        <w:pStyle w:val="Epgrafe"/>
         <w:jc w:val="center"/>
         <w:rPr>
           <w:rFonts w:ascii="Liberation Sans" w:hAnsi="Liberation Sans"/>
@@ -12824,7 +12796,7 @@
     </w:p>
     <w:p>
       <w:pPr>
-        <w:pStyle w:val="Heading1"/>
+        <w:pStyle w:val="Ttulo1"/>
         <w:numPr>
           <w:ilvl w:val="2"/>
           <w:numId w:val="12"/>
@@ -12864,7 +12836,7 @@
     </w:p>
     <w:p>
       <w:pPr>
-        <w:pStyle w:val="BodyText"/>
+        <w:pStyle w:val="Textoindependiente"/>
         <w:snapToGrid w:val="0"/>
         <w:ind w:firstLine="0"/>
         <w:rPr>
@@ -12900,7 +12872,7 @@
     </w:p>
     <w:p>
       <w:pPr>
-        <w:pStyle w:val="BodyText"/>
+        <w:pStyle w:val="Textoindependiente"/>
         <w:snapToGrid w:val="0"/>
         <w:ind w:firstLine="0"/>
         <w:rPr>
@@ -12912,9 +12884,10 @@
       <w:r>
         <w:rPr>
           <w:noProof/>
+          <w:lang w:val="es-CO" w:eastAsia="es-CO"/>
         </w:rPr>
         <w:drawing>
-          <wp:inline distT="0" distB="0" distL="0" distR="0" wp14:anchorId="7D2ECD8E" wp14:editId="13130588">
+          <wp:inline distT="0" distB="0" distL="0" distR="0">
             <wp:extent cx="5733415" cy="2368550"/>
             <wp:effectExtent l="0" t="0" r="635" b="0"/>
             <wp:docPr id="1" name="Picture 1"/>
@@ -12929,7 +12902,7 @@
                     <pic:cNvPicPr/>
                   </pic:nvPicPr>
                   <pic:blipFill>
-                    <a:blip r:embed="rId11"/>
+                    <a:blip r:embed="rId11" cstate="print"/>
                     <a:stretch>
                       <a:fillRect/>
                     </a:stretch>
@@ -12952,7 +12925,7 @@
     </w:p>
     <w:p>
       <w:pPr>
-        <w:pStyle w:val="Caption"/>
+        <w:pStyle w:val="Epgrafe"/>
         <w:jc w:val="center"/>
         <w:rPr>
           <w:b/>
@@ -13016,7 +12989,7 @@
     </w:p>
     <w:p>
       <w:pPr>
-        <w:pStyle w:val="BodyText"/>
+        <w:pStyle w:val="Textoindependiente"/>
         <w:snapToGrid w:val="0"/>
         <w:ind w:firstLine="0"/>
         <w:rPr>
@@ -13052,7 +13025,7 @@
     </w:p>
     <w:p>
       <w:pPr>
-        <w:pStyle w:val="BodyText"/>
+        <w:pStyle w:val="Textoindependiente"/>
         <w:snapToGrid w:val="0"/>
         <w:ind w:firstLine="0"/>
         <w:rPr>
@@ -13071,18 +13044,12 @@
           <w:left w:w="10" w:type="dxa"/>
           <w:right w:w="10" w:type="dxa"/>
         </w:tblCellMar>
-        <w:tblLook w:val="04A0" w:firstRow="1" w:lastRow="0" w:firstColumn="1" w:lastColumn="0" w:noHBand="0" w:noVBand="1"/>
+        <w:tblLook w:val="04A0"/>
       </w:tblPr>
       <w:tblGrid>
         <w:gridCol w:w="8340"/>
       </w:tblGrid>
       <w:tr>
-        <w:tblPrEx>
-          <w:tblCellMar>
-            <w:top w:w="0" w:type="dxa"/>
-            <w:bottom w:w="0" w:type="dxa"/>
-          </w:tblCellMar>
-        </w:tblPrEx>
         <w:trPr>
           <w:jc w:val="center"/>
         </w:trPr>
@@ -13098,11 +13065,11 @@
           </w:tcPr>
           <w:tbl>
             <w:tblPr>
-              <w:tblStyle w:val="TableGrid"/>
+              <w:tblStyle w:val="Tablaconcuadrcula"/>
               <w:tblW w:w="8211" w:type="dxa"/>
               <w:jc w:val="center"/>
               <w:tblLayout w:type="fixed"/>
-              <w:tblLook w:val="04A0" w:firstRow="1" w:lastRow="0" w:firstColumn="1" w:lastColumn="0" w:noHBand="0" w:noVBand="1"/>
+              <w:tblLook w:val="04A0"/>
             </w:tblPr>
             <w:tblGrid>
               <w:gridCol w:w="5331"/>
@@ -13120,7 +13087,7 @@
                 </w:tcPr>
                 <w:p>
                   <w:pPr>
-                    <w:pStyle w:val="BodyText"/>
+                    <w:pStyle w:val="Textoindependiente"/>
                     <w:snapToGrid w:val="0"/>
                     <w:ind w:firstLine="0"/>
                     <w:jc w:val="center"/>
@@ -13145,7 +13112,7 @@
                 </w:p>
                 <w:p>
                   <w:pPr>
-                    <w:pStyle w:val="BodyText"/>
+                    <w:pStyle w:val="Textoindependiente"/>
                     <w:snapToGrid w:val="0"/>
                     <w:ind w:firstLine="0"/>
                     <w:jc w:val="center"/>
@@ -13185,7 +13152,7 @@
                 </w:tcPr>
                 <w:p>
                   <w:pPr>
-                    <w:pStyle w:val="BodyText"/>
+                    <w:pStyle w:val="Textoindependiente"/>
                     <w:snapToGrid w:val="0"/>
                     <w:ind w:firstLine="0"/>
                     <w:jc w:val="center"/>
@@ -13214,7 +13181,7 @@
                 </w:tcPr>
                 <w:p>
                   <w:pPr>
-                    <w:pStyle w:val="BodyText"/>
+                    <w:pStyle w:val="Textoindependiente"/>
                     <w:snapToGrid w:val="0"/>
                     <w:ind w:firstLine="0"/>
                     <w:jc w:val="center"/>
@@ -13248,7 +13215,7 @@
                 </w:tcPr>
                 <w:p>
                   <w:pPr>
-                    <w:pStyle w:val="BodyText"/>
+                    <w:pStyle w:val="Textoindependiente"/>
                     <w:snapToGrid w:val="0"/>
                     <w:ind w:firstLine="0"/>
                     <w:rPr>
@@ -13265,12 +13232,13 @@
                       <w:sz w:val="22"/>
                       <w:szCs w:val="22"/>
                     </w:rPr>
+                    <w:lastRenderedPageBreak/>
                     <w:t>Creación de plantilla de inicio de sesión en android studio</w:t>
                   </w:r>
                 </w:p>
                 <w:p>
                   <w:pPr>
-                    <w:pStyle w:val="BodyText"/>
+                    <w:pStyle w:val="Textoindependiente"/>
                     <w:snapToGrid w:val="0"/>
                     <w:ind w:firstLine="0"/>
                     <w:rPr>
@@ -13288,7 +13256,7 @@
                 </w:tcPr>
                 <w:p>
                   <w:pPr>
-                    <w:pStyle w:val="BodyText"/>
+                    <w:pStyle w:val="Textoindependiente"/>
                     <w:snapToGrid w:val="0"/>
                     <w:ind w:firstLine="0"/>
                     <w:rPr>
@@ -13315,7 +13283,7 @@
                 </w:tcPr>
                 <w:p>
                   <w:pPr>
-                    <w:pStyle w:val="BodyText"/>
+                    <w:pStyle w:val="Textoindependiente"/>
                     <w:snapToGrid w:val="0"/>
                     <w:ind w:firstLine="0"/>
                     <w:rPr>
@@ -13348,7 +13316,7 @@
                 </w:tcPr>
                 <w:p>
                   <w:pPr>
-                    <w:pStyle w:val="BodyText"/>
+                    <w:pStyle w:val="Textoindependiente"/>
                     <w:snapToGrid w:val="0"/>
                     <w:ind w:firstLine="0"/>
                     <w:rPr>
@@ -13370,7 +13338,7 @@
                 </w:p>
                 <w:p>
                   <w:pPr>
-                    <w:pStyle w:val="BodyText"/>
+                    <w:pStyle w:val="Textoindependiente"/>
                     <w:snapToGrid w:val="0"/>
                     <w:ind w:firstLine="0"/>
                     <w:rPr>
@@ -13388,7 +13356,7 @@
                 </w:tcPr>
                 <w:p>
                   <w:pPr>
-                    <w:pStyle w:val="BodyText"/>
+                    <w:pStyle w:val="Textoindependiente"/>
                     <w:snapToGrid w:val="0"/>
                     <w:ind w:firstLine="0"/>
                     <w:rPr>
@@ -13415,7 +13383,7 @@
                 </w:tcPr>
                 <w:p>
                   <w:pPr>
-                    <w:pStyle w:val="BodyText"/>
+                    <w:pStyle w:val="Textoindependiente"/>
                     <w:snapToGrid w:val="0"/>
                     <w:ind w:firstLine="0"/>
                     <w:rPr>
@@ -13448,7 +13416,7 @@
                 </w:tcPr>
                 <w:p>
                   <w:pPr>
-                    <w:pStyle w:val="BodyText"/>
+                    <w:pStyle w:val="Textoindependiente"/>
                     <w:snapToGrid w:val="0"/>
                     <w:ind w:firstLine="0"/>
                     <w:rPr>
@@ -13470,7 +13438,7 @@
                 </w:p>
                 <w:p>
                   <w:pPr>
-                    <w:pStyle w:val="BodyText"/>
+                    <w:pStyle w:val="Textoindependiente"/>
                     <w:snapToGrid w:val="0"/>
                     <w:ind w:firstLine="0"/>
                     <w:rPr>
@@ -13488,7 +13456,7 @@
                 </w:tcPr>
                 <w:p>
                   <w:pPr>
-                    <w:pStyle w:val="BodyText"/>
+                    <w:pStyle w:val="Textoindependiente"/>
                     <w:snapToGrid w:val="0"/>
                     <w:ind w:firstLine="0"/>
                     <w:rPr>
@@ -13515,7 +13483,7 @@
                 </w:tcPr>
                 <w:p>
                   <w:pPr>
-                    <w:pStyle w:val="BodyText"/>
+                    <w:pStyle w:val="Textoindependiente"/>
                     <w:snapToGrid w:val="0"/>
                     <w:ind w:firstLine="0"/>
                     <w:rPr>
@@ -13548,7 +13516,7 @@
                 </w:tcPr>
                 <w:p>
                   <w:pPr>
-                    <w:pStyle w:val="BodyText"/>
+                    <w:pStyle w:val="Textoindependiente"/>
                     <w:snapToGrid w:val="0"/>
                     <w:ind w:firstLine="0"/>
                     <w:rPr>
@@ -13570,7 +13538,7 @@
                 </w:p>
                 <w:p>
                   <w:pPr>
-                    <w:pStyle w:val="BodyText"/>
+                    <w:pStyle w:val="Textoindependiente"/>
                     <w:snapToGrid w:val="0"/>
                     <w:ind w:firstLine="0"/>
                     <w:rPr>
@@ -13588,7 +13556,7 @@
                 </w:tcPr>
                 <w:p>
                   <w:pPr>
-                    <w:pStyle w:val="BodyText"/>
+                    <w:pStyle w:val="Textoindependiente"/>
                     <w:snapToGrid w:val="0"/>
                     <w:ind w:firstLine="0"/>
                     <w:rPr>
@@ -13615,7 +13583,7 @@
                 </w:tcPr>
                 <w:p>
                   <w:pPr>
-                    <w:pStyle w:val="BodyText"/>
+                    <w:pStyle w:val="Textoindependiente"/>
                     <w:snapToGrid w:val="0"/>
                     <w:ind w:firstLine="0"/>
                     <w:rPr>
@@ -13648,7 +13616,7 @@
                 </w:tcPr>
                 <w:p>
                   <w:pPr>
-                    <w:pStyle w:val="BodyText"/>
+                    <w:pStyle w:val="Textoindependiente"/>
                     <w:snapToGrid w:val="0"/>
                     <w:ind w:firstLine="0"/>
                     <w:rPr>
@@ -13670,7 +13638,7 @@
                 </w:p>
                 <w:p>
                   <w:pPr>
-                    <w:pStyle w:val="BodyText"/>
+                    <w:pStyle w:val="Textoindependiente"/>
                     <w:snapToGrid w:val="0"/>
                     <w:ind w:firstLine="0"/>
                     <w:rPr>
@@ -13688,7 +13656,7 @@
                 </w:tcPr>
                 <w:p>
                   <w:pPr>
-                    <w:pStyle w:val="BodyText"/>
+                    <w:pStyle w:val="Textoindependiente"/>
                     <w:snapToGrid w:val="0"/>
                     <w:ind w:firstLine="0"/>
                     <w:rPr>
@@ -13715,7 +13683,7 @@
                 </w:tcPr>
                 <w:p>
                   <w:pPr>
-                    <w:pStyle w:val="BodyText"/>
+                    <w:pStyle w:val="Textoindependiente"/>
                     <w:snapToGrid w:val="0"/>
                     <w:ind w:firstLine="0"/>
                     <w:rPr>
@@ -13748,7 +13716,7 @@
                 </w:tcPr>
                 <w:p>
                   <w:pPr>
-                    <w:pStyle w:val="BodyText"/>
+                    <w:pStyle w:val="Textoindependiente"/>
                     <w:snapToGrid w:val="0"/>
                     <w:ind w:firstLine="0"/>
                     <w:rPr>
@@ -13775,7 +13743,7 @@
                 </w:tcPr>
                 <w:p>
                   <w:pPr>
-                    <w:pStyle w:val="BodyText"/>
+                    <w:pStyle w:val="Textoindependiente"/>
                     <w:snapToGrid w:val="0"/>
                     <w:ind w:firstLine="0"/>
                     <w:rPr>
@@ -13802,7 +13770,7 @@
                 </w:tcPr>
                 <w:p>
                   <w:pPr>
-                    <w:pStyle w:val="BodyText"/>
+                    <w:pStyle w:val="Textoindependiente"/>
                     <w:snapToGrid w:val="0"/>
                     <w:ind w:firstLine="0"/>
                     <w:rPr>
@@ -13841,7 +13809,7 @@
     </w:tbl>
     <w:p>
       <w:pPr>
-        <w:pStyle w:val="Caption"/>
+        <w:pStyle w:val="Epgrafe"/>
         <w:jc w:val="center"/>
         <w:rPr>
           <w:rFonts w:ascii="Liberation Sans" w:hAnsi="Liberation Sans"/>
@@ -13924,11 +13892,11 @@
     </w:p>
     <w:tbl>
       <w:tblPr>
-        <w:tblStyle w:val="TableGrid"/>
+        <w:tblStyle w:val="Tablaconcuadrcula"/>
         <w:tblW w:w="8357" w:type="dxa"/>
         <w:jc w:val="center"/>
         <w:tblLayout w:type="fixed"/>
-        <w:tblLook w:val="04A0" w:firstRow="1" w:lastRow="0" w:firstColumn="1" w:lastColumn="0" w:noHBand="0" w:noVBand="1"/>
+        <w:tblLook w:val="04A0"/>
       </w:tblPr>
       <w:tblGrid>
         <w:gridCol w:w="5235"/>
@@ -13946,7 +13914,7 @@
           </w:tcPr>
           <w:p>
             <w:pPr>
-              <w:pStyle w:val="BodyText"/>
+              <w:pStyle w:val="Textoindependiente"/>
               <w:snapToGrid w:val="0"/>
               <w:ind w:firstLine="0"/>
               <w:jc w:val="center"/>
@@ -13971,7 +13939,7 @@
           </w:p>
           <w:p>
             <w:pPr>
-              <w:pStyle w:val="BodyText"/>
+              <w:pStyle w:val="Textoindependiente"/>
               <w:snapToGrid w:val="0"/>
               <w:ind w:firstLine="0"/>
               <w:jc w:val="center"/>
@@ -14020,7 +13988,7 @@
           </w:tcPr>
           <w:p>
             <w:pPr>
-              <w:pStyle w:val="BodyText"/>
+              <w:pStyle w:val="Textoindependiente"/>
               <w:snapToGrid w:val="0"/>
               <w:ind w:firstLine="0"/>
               <w:rPr>
@@ -14049,7 +14017,7 @@
           </w:tcPr>
           <w:p>
             <w:pPr>
-              <w:pStyle w:val="BodyText"/>
+              <w:pStyle w:val="Textoindependiente"/>
               <w:snapToGrid w:val="0"/>
               <w:ind w:firstLine="0"/>
               <w:rPr>
@@ -14084,7 +14052,7 @@
           </w:tcPr>
           <w:p>
             <w:pPr>
-              <w:pStyle w:val="BodyText"/>
+              <w:pStyle w:val="Textoindependiente"/>
               <w:snapToGrid w:val="0"/>
               <w:ind w:firstLine="0"/>
               <w:rPr>
@@ -14111,7 +14079,7 @@
           </w:tcPr>
           <w:p>
             <w:pPr>
-              <w:pStyle w:val="BodyText"/>
+              <w:pStyle w:val="Textoindependiente"/>
               <w:snapToGrid w:val="0"/>
               <w:ind w:firstLine="0"/>
               <w:rPr>
@@ -14138,7 +14106,7 @@
           </w:tcPr>
           <w:p>
             <w:pPr>
-              <w:pStyle w:val="BodyText"/>
+              <w:pStyle w:val="Textoindependiente"/>
               <w:snapToGrid w:val="0"/>
               <w:ind w:firstLine="0"/>
               <w:rPr>
@@ -14171,7 +14139,7 @@
           </w:tcPr>
           <w:p>
             <w:pPr>
-              <w:pStyle w:val="BodyText"/>
+              <w:pStyle w:val="Textoindependiente"/>
               <w:snapToGrid w:val="0"/>
               <w:ind w:firstLine="0"/>
               <w:rPr>
@@ -14198,7 +14166,7 @@
           </w:tcPr>
           <w:p>
             <w:pPr>
-              <w:pStyle w:val="BodyText"/>
+              <w:pStyle w:val="Textoindependiente"/>
               <w:snapToGrid w:val="0"/>
               <w:ind w:firstLine="0"/>
               <w:rPr>
@@ -14225,7 +14193,7 @@
           </w:tcPr>
           <w:p>
             <w:pPr>
-              <w:pStyle w:val="BodyText"/>
+              <w:pStyle w:val="Textoindependiente"/>
               <w:snapToGrid w:val="0"/>
               <w:ind w:firstLine="0"/>
               <w:rPr>
@@ -14258,7 +14226,7 @@
           </w:tcPr>
           <w:p>
             <w:pPr>
-              <w:pStyle w:val="BodyText"/>
+              <w:pStyle w:val="Textoindependiente"/>
               <w:snapToGrid w:val="0"/>
               <w:ind w:firstLine="0"/>
               <w:rPr>
@@ -14285,7 +14253,7 @@
           </w:tcPr>
           <w:p>
             <w:pPr>
-              <w:pStyle w:val="BodyText"/>
+              <w:pStyle w:val="Textoindependiente"/>
               <w:snapToGrid w:val="0"/>
               <w:ind w:firstLine="0"/>
               <w:rPr>
@@ -14312,7 +14280,7 @@
           </w:tcPr>
           <w:p>
             <w:pPr>
-              <w:pStyle w:val="BodyText"/>
+              <w:pStyle w:val="Textoindependiente"/>
               <w:snapToGrid w:val="0"/>
               <w:ind w:firstLine="0"/>
               <w:rPr>
@@ -14345,7 +14313,7 @@
           </w:tcPr>
           <w:p>
             <w:pPr>
-              <w:pStyle w:val="BodyText"/>
+              <w:pStyle w:val="Textoindependiente"/>
               <w:snapToGrid w:val="0"/>
               <w:ind w:firstLine="0"/>
               <w:rPr>
@@ -14372,7 +14340,7 @@
           </w:tcPr>
           <w:p>
             <w:pPr>
-              <w:pStyle w:val="BodyText"/>
+              <w:pStyle w:val="Textoindependiente"/>
               <w:snapToGrid w:val="0"/>
               <w:ind w:firstLine="0"/>
               <w:rPr>
@@ -14399,7 +14367,7 @@
           </w:tcPr>
           <w:p>
             <w:pPr>
-              <w:pStyle w:val="BodyText"/>
+              <w:pStyle w:val="Textoindependiente"/>
               <w:snapToGrid w:val="0"/>
               <w:ind w:firstLine="0"/>
               <w:rPr>
@@ -14424,7 +14392,7 @@
     </w:tbl>
     <w:p>
       <w:pPr>
-        <w:pStyle w:val="Caption"/>
+        <w:pStyle w:val="Epgrafe"/>
         <w:jc w:val="center"/>
         <w:rPr>
           <w:b/>
@@ -14498,11 +14466,11 @@
     </w:p>
     <w:tbl>
       <w:tblPr>
-        <w:tblStyle w:val="TableGrid"/>
+        <w:tblStyle w:val="Tablaconcuadrcula"/>
         <w:tblW w:w="8419" w:type="dxa"/>
         <w:jc w:val="center"/>
         <w:tblLayout w:type="fixed"/>
-        <w:tblLook w:val="04A0" w:firstRow="1" w:lastRow="0" w:firstColumn="1" w:lastColumn="0" w:noHBand="0" w:noVBand="1"/>
+        <w:tblLook w:val="04A0"/>
       </w:tblPr>
       <w:tblGrid>
         <w:gridCol w:w="5273"/>
@@ -14519,7 +14487,7 @@
           </w:tcPr>
           <w:p>
             <w:pPr>
-              <w:pStyle w:val="BodyText"/>
+              <w:pStyle w:val="Textoindependiente"/>
               <w:snapToGrid w:val="0"/>
               <w:ind w:firstLine="0"/>
               <w:jc w:val="center"/>
@@ -14542,7 +14510,7 @@
           </w:p>
           <w:p>
             <w:pPr>
-              <w:pStyle w:val="BodyText"/>
+              <w:pStyle w:val="Textoindependiente"/>
               <w:snapToGrid w:val="0"/>
               <w:ind w:firstLine="0"/>
               <w:jc w:val="center"/>
@@ -14588,7 +14556,7 @@
           </w:tcPr>
           <w:p>
             <w:pPr>
-              <w:pStyle w:val="BodyText"/>
+              <w:pStyle w:val="Textoindependiente"/>
               <w:snapToGrid w:val="0"/>
               <w:ind w:firstLine="0"/>
               <w:jc w:val="center"/>
@@ -14616,7 +14584,7 @@
           </w:tcPr>
           <w:p>
             <w:pPr>
-              <w:pStyle w:val="BodyText"/>
+              <w:pStyle w:val="Textoindependiente"/>
               <w:snapToGrid w:val="0"/>
               <w:ind w:firstLine="0"/>
               <w:jc w:val="center"/>
@@ -14649,7 +14617,7 @@
           </w:tcPr>
           <w:p>
             <w:pPr>
-              <w:pStyle w:val="BodyText"/>
+              <w:pStyle w:val="Textoindependiente"/>
               <w:snapToGrid w:val="0"/>
               <w:ind w:firstLine="0"/>
               <w:rPr>
@@ -14676,7 +14644,7 @@
           </w:tcPr>
           <w:p>
             <w:pPr>
-              <w:pStyle w:val="BodyText"/>
+              <w:pStyle w:val="Textoindependiente"/>
               <w:snapToGrid w:val="0"/>
               <w:ind w:firstLine="0"/>
               <w:rPr>
@@ -14703,7 +14671,7 @@
           </w:tcPr>
           <w:p>
             <w:pPr>
-              <w:pStyle w:val="BodyText"/>
+              <w:pStyle w:val="Textoindependiente"/>
               <w:snapToGrid w:val="0"/>
               <w:ind w:firstLine="0"/>
               <w:rPr>
@@ -14735,7 +14703,7 @@
           </w:tcPr>
           <w:p>
             <w:pPr>
-              <w:pStyle w:val="BodyText"/>
+              <w:pStyle w:val="Textoindependiente"/>
               <w:snapToGrid w:val="0"/>
               <w:ind w:firstLine="0"/>
               <w:rPr>
@@ -14762,7 +14730,7 @@
           </w:tcPr>
           <w:p>
             <w:pPr>
-              <w:pStyle w:val="BodyText"/>
+              <w:pStyle w:val="Textoindependiente"/>
               <w:snapToGrid w:val="0"/>
               <w:ind w:firstLine="0"/>
               <w:rPr>
@@ -14789,7 +14757,7 @@
           </w:tcPr>
           <w:p>
             <w:pPr>
-              <w:pStyle w:val="BodyText"/>
+              <w:pStyle w:val="Textoindependiente"/>
               <w:snapToGrid w:val="0"/>
               <w:ind w:firstLine="0"/>
               <w:rPr>
@@ -14821,7 +14789,7 @@
           </w:tcPr>
           <w:p>
             <w:pPr>
-              <w:pStyle w:val="BodyText"/>
+              <w:pStyle w:val="Textoindependiente"/>
               <w:snapToGrid w:val="0"/>
               <w:ind w:firstLine="0"/>
               <w:rPr>
@@ -14848,7 +14816,7 @@
           </w:tcPr>
           <w:p>
             <w:pPr>
-              <w:pStyle w:val="BodyText"/>
+              <w:pStyle w:val="Textoindependiente"/>
               <w:snapToGrid w:val="0"/>
               <w:ind w:firstLine="0"/>
               <w:rPr>
@@ -14875,7 +14843,7 @@
           </w:tcPr>
           <w:p>
             <w:pPr>
-              <w:pStyle w:val="BodyText"/>
+              <w:pStyle w:val="Textoindependiente"/>
               <w:snapToGrid w:val="0"/>
               <w:ind w:firstLine="0"/>
               <w:rPr>
@@ -14907,7 +14875,7 @@
           </w:tcPr>
           <w:p>
             <w:pPr>
-              <w:pStyle w:val="BodyText"/>
+              <w:pStyle w:val="Textoindependiente"/>
               <w:snapToGrid w:val="0"/>
               <w:ind w:firstLine="0"/>
               <w:rPr>
@@ -14934,7 +14902,7 @@
           </w:tcPr>
           <w:p>
             <w:pPr>
-              <w:pStyle w:val="BodyText"/>
+              <w:pStyle w:val="Textoindependiente"/>
               <w:snapToGrid w:val="0"/>
               <w:ind w:firstLine="0"/>
               <w:rPr>
@@ -14961,7 +14929,7 @@
           </w:tcPr>
           <w:p>
             <w:pPr>
-              <w:pStyle w:val="BodyText"/>
+              <w:pStyle w:val="Textoindependiente"/>
               <w:snapToGrid w:val="0"/>
               <w:ind w:firstLine="0"/>
               <w:rPr>
@@ -14993,7 +14961,7 @@
           </w:tcPr>
           <w:p>
             <w:pPr>
-              <w:pStyle w:val="BodyText"/>
+              <w:pStyle w:val="Textoindependiente"/>
               <w:snapToGrid w:val="0"/>
               <w:ind w:firstLine="0"/>
               <w:rPr>
@@ -15020,7 +14988,7 @@
           </w:tcPr>
           <w:p>
             <w:pPr>
-              <w:pStyle w:val="BodyText"/>
+              <w:pStyle w:val="Textoindependiente"/>
               <w:snapToGrid w:val="0"/>
               <w:ind w:firstLine="0"/>
               <w:rPr>
@@ -15047,7 +15015,7 @@
           </w:tcPr>
           <w:p>
             <w:pPr>
-              <w:pStyle w:val="BodyText"/>
+              <w:pStyle w:val="Textoindependiente"/>
               <w:snapToGrid w:val="0"/>
               <w:ind w:firstLine="0"/>
               <w:rPr>
@@ -15072,7 +15040,7 @@
     </w:tbl>
     <w:p>
       <w:pPr>
-        <w:pStyle w:val="Caption"/>
+        <w:pStyle w:val="Epgrafe"/>
         <w:jc w:val="center"/>
         <w:rPr>
           <w:rFonts w:ascii="Liberation Sans" w:hAnsi="Liberation Sans"/>
@@ -15088,6 +15056,7 @@
           <w:b/>
           <w:color w:val="auto"/>
         </w:rPr>
+        <w:lastRenderedPageBreak/>
         <w:t xml:space="preserve">Tabla </w:t>
       </w:r>
       <w:r>
@@ -15137,7 +15106,7 @@
     </w:p>
     <w:p>
       <w:pPr>
-        <w:pStyle w:val="Heading1"/>
+        <w:pStyle w:val="Ttulo1"/>
         <w:numPr>
           <w:ilvl w:val="1"/>
           <w:numId w:val="12"/>
@@ -15170,7 +15139,6 @@
           <w:szCs w:val="28"/>
           <w:lang w:val="es-CO" w:eastAsia="en-US"/>
         </w:rPr>
-        <w:lastRenderedPageBreak/>
         <w:t>Seguimiento y Control del Proyecto</w:t>
       </w:r>
       <w:bookmarkEnd w:id="44"/>
@@ -15178,7 +15146,7 @@
     </w:p>
     <w:p>
       <w:pPr>
-        <w:pStyle w:val="Heading1"/>
+        <w:pStyle w:val="Ttulo1"/>
         <w:numPr>
           <w:ilvl w:val="2"/>
           <w:numId w:val="12"/>
@@ -15242,7 +15210,7 @@
     </w:p>
     <w:p>
       <w:pPr>
-        <w:pStyle w:val="Heading1"/>
+        <w:pStyle w:val="Ttulo1"/>
         <w:numPr>
           <w:ilvl w:val="2"/>
           <w:numId w:val="12"/>
@@ -15306,7 +15274,7 @@
     </w:p>
     <w:p>
       <w:pPr>
-        <w:pStyle w:val="Heading1"/>
+        <w:pStyle w:val="Ttulo1"/>
         <w:numPr>
           <w:ilvl w:val="2"/>
           <w:numId w:val="12"/>
@@ -15395,10 +15363,10 @@
     </w:p>
     <w:tbl>
       <w:tblPr>
-        <w:tblStyle w:val="TableGrid"/>
+        <w:tblStyle w:val="Tablaconcuadrcula"/>
         <w:tblW w:w="9176" w:type="dxa"/>
         <w:tblLayout w:type="fixed"/>
-        <w:tblLook w:val="04A0" w:firstRow="1" w:lastRow="0" w:firstColumn="1" w:lastColumn="0" w:noHBand="0" w:noVBand="1"/>
+        <w:tblLook w:val="04A0"/>
       </w:tblPr>
       <w:tblGrid>
         <w:gridCol w:w="3941"/>
@@ -16799,6 +16767,7 @@
                 <w:szCs w:val="22"/>
                 <w:lang w:val="es-CL" w:bidi="ar-SA"/>
               </w:rPr>
+              <w:lastRenderedPageBreak/>
               <w:t>Actas de entrega y futuro soporte</w:t>
             </w:r>
           </w:p>
@@ -16927,7 +16896,6 @@
                 <w:szCs w:val="22"/>
                 <w:lang w:val="es-CL" w:bidi="ar-SA"/>
               </w:rPr>
-              <w:lastRenderedPageBreak/>
               <w:t>Establecer cláusulas de incumplimiento</w:t>
             </w:r>
           </w:p>
@@ -17286,7 +17254,7 @@
     </w:tbl>
     <w:p>
       <w:pPr>
-        <w:pStyle w:val="Caption"/>
+        <w:pStyle w:val="Epgrafe"/>
         <w:jc w:val="center"/>
         <w:rPr>
           <w:rFonts w:ascii="Liberation Sans" w:hAnsi="Liberation Sans"/>
@@ -17352,7 +17320,7 @@
     </w:p>
     <w:p>
       <w:pPr>
-        <w:pStyle w:val="Heading1"/>
+        <w:pStyle w:val="Ttulo1"/>
         <w:numPr>
           <w:ilvl w:val="2"/>
           <w:numId w:val="12"/>
@@ -17466,11 +17434,11 @@
     </w:p>
     <w:tbl>
       <w:tblPr>
-        <w:tblStyle w:val="TableGrid"/>
+        <w:tblStyle w:val="Tablaconcuadrcula"/>
         <w:tblW w:w="7938" w:type="dxa"/>
         <w:jc w:val="center"/>
         <w:tblLayout w:type="fixed"/>
-        <w:tblLook w:val="04A0" w:firstRow="1" w:lastRow="0" w:firstColumn="1" w:lastColumn="0" w:noHBand="0" w:noVBand="1"/>
+        <w:tblLook w:val="04A0"/>
       </w:tblPr>
       <w:tblGrid>
         <w:gridCol w:w="2405"/>
@@ -18924,12 +18892,11 @@
     </w:tbl>
     <w:p>
       <w:pPr>
-        <w:pStyle w:val="Caption"/>
+        <w:pStyle w:val="Epgrafe"/>
         <w:jc w:val="center"/>
         <w:rPr>
           <w:b/>
           <w:color w:val="auto"/>
-          <w:lang w:val="es-CL" w:eastAsia="en-US"/>
         </w:rPr>
       </w:pPr>
       <w:bookmarkStart w:id="51" w:name="_Toc496998387"/>
@@ -18938,6 +18905,7 @@
           <w:b/>
           <w:color w:val="auto"/>
         </w:rPr>
+        <w:lastRenderedPageBreak/>
         <w:t xml:space="preserve">Tabla </w:t>
       </w:r>
       <w:r>
@@ -18985,12 +18953,89 @@
       </w:r>
       <w:bookmarkEnd w:id="51"/>
     </w:p>
+    <w:p/>
     <w:p>
       <w:pPr>
         <w:rPr>
+          <w:b/>
           <w:lang w:val="es-CO" w:eastAsia="en-US"/>
         </w:rPr>
       </w:pPr>
+      <w:r>
+        <w:rPr>
+          <w:b/>
+          <w:lang w:val="es-CO" w:eastAsia="en-US"/>
+        </w:rPr>
+        <w:t>6. HISTORIAS DE USUARIO</w:t>
+      </w:r>
+    </w:p>
+    <w:p>
+      <w:pPr>
+        <w:rPr>
+          <w:b/>
+          <w:lang w:val="es-CO" w:eastAsia="en-US"/>
+        </w:rPr>
+      </w:pPr>
+    </w:p>
+    <w:p>
+      <w:pPr>
+        <w:rPr>
+          <w:b/>
+          <w:lang w:val="es-CO" w:eastAsia="en-US"/>
+        </w:rPr>
+      </w:pPr>
+      <w:r>
+        <w:rPr>
+          <w:b/>
+          <w:noProof/>
+          <w:lang w:val="es-CO"/>
+        </w:rPr>
+        <w:drawing>
+          <wp:inline distT="0" distB="0" distL="0" distR="0">
+            <wp:extent cx="6019800" cy="7009356"/>
+            <wp:effectExtent l="19050" t="0" r="0" b="0"/>
+            <wp:docPr id="4" name="Imagen 4" descr="C:\Users\amauric\Desktop\historias de usuario github.jpg"/>
+            <wp:cNvGraphicFramePr>
+              <a:graphicFrameLocks xmlns:a="http://schemas.openxmlformats.org/drawingml/2006/main" noChangeAspect="1"/>
+            </wp:cNvGraphicFramePr>
+            <a:graphic xmlns:a="http://schemas.openxmlformats.org/drawingml/2006/main">
+              <a:graphicData uri="http://schemas.openxmlformats.org/drawingml/2006/picture">
+                <pic:pic xmlns:pic="http://schemas.openxmlformats.org/drawingml/2006/picture">
+                  <pic:nvPicPr>
+                    <pic:cNvPr id="0" name="Picture 4" descr="C:\Users\amauric\Desktop\historias de usuario github.jpg"/>
+                    <pic:cNvPicPr>
+                      <a:picLocks noChangeAspect="1" noChangeArrowheads="1"/>
+                    </pic:cNvPicPr>
+                  </pic:nvPicPr>
+                  <pic:blipFill>
+                    <a:blip r:embed="rId12" cstate="print"/>
+                    <a:srcRect/>
+                    <a:stretch>
+                      <a:fillRect/>
+                    </a:stretch>
+                  </pic:blipFill>
+                  <pic:spPr bwMode="auto">
+                    <a:xfrm>
+                      <a:off x="0" y="0"/>
+                      <a:ext cx="6019800" cy="7009356"/>
+                    </a:xfrm>
+                    <a:prstGeom prst="rect">
+                      <a:avLst/>
+                    </a:prstGeom>
+                    <a:noFill/>
+                    <a:ln w="9525">
+                      <a:noFill/>
+                      <a:miter lim="800000"/>
+                      <a:headEnd/>
+                      <a:tailEnd/>
+                    </a:ln>
+                  </pic:spPr>
+                </pic:pic>
+              </a:graphicData>
+            </a:graphic>
+          </wp:inline>
+        </w:drawing>
+      </w:r>
     </w:p>
     <w:sectPr>
       <w:pgSz w:w="11909" w:h="16834"/>
@@ -19003,8 +19048,8 @@
 </file>
 
 <file path=word/numbering.xml><?xml version="1.0" encoding="utf-8"?>
-<w:numbering xmlns:wpc="http://schemas.microsoft.com/office/word/2010/wordprocessingCanvas" xmlns:cx="http://schemas.microsoft.com/office/drawing/2014/chartex" xmlns:cx1="http://schemas.microsoft.com/office/drawing/2015/9/8/chartex" xmlns:cx2="http://schemas.microsoft.com/office/drawing/2015/10/21/chartex" xmlns:cx3="http://schemas.microsoft.com/office/drawing/2016/5/9/chartex" xmlns:cx4="http://schemas.microsoft.com/office/drawing/2016/5/10/chartex" xmlns:cx5="http://schemas.microsoft.com/office/drawing/2016/5/11/chartex" xmlns:cx6="http://schemas.microsoft.com/office/drawing/2016/5/12/chartex" xmlns:cx7="http://schemas.microsoft.com/office/drawing/2016/5/13/chartex" xmlns:cx8="http://schemas.microsoft.com/office/drawing/2016/5/14/chartex" xmlns:mc="http://schemas.openxmlformats.org/markup-compatibility/2006" xmlns:aink="http://schemas.microsoft.com/office/drawing/2016/ink" xmlns:am3d="http://schemas.microsoft.com/office/drawing/2017/model3d" xmlns:o="urn:schemas-microsoft-com:office:office" xmlns:r="http://schemas.openxmlformats.org/officeDocument/2006/relationships" xmlns:m="http://schemas.openxmlformats.org/officeDocument/2006/math" xmlns:v="urn:schemas-microsoft-com:vml" xmlns:wp14="http://schemas.microsoft.com/office/word/2010/wordprocessingDrawing" xmlns:wp="http://schemas.openxmlformats.org/drawingml/2006/wordprocessingDrawing" xmlns:w10="urn:schemas-microsoft-com:office:word" xmlns:w="http://schemas.openxmlformats.org/wordprocessingml/2006/main" xmlns:w14="http://schemas.microsoft.com/office/word/2010/wordml" xmlns:w15="http://schemas.microsoft.com/office/word/2012/wordml" xmlns:w16cid="http://schemas.microsoft.com/office/word/2016/wordml/cid" xmlns:w16se="http://schemas.microsoft.com/office/word/2015/wordml/symex" xmlns:wpg="http://schemas.microsoft.com/office/word/2010/wordprocessingGroup" xmlns:wpi="http://schemas.microsoft.com/office/word/2010/wordprocessingInk" xmlns:wne="http://schemas.microsoft.com/office/word/2006/wordml" xmlns:wps="http://schemas.microsoft.com/office/word/2010/wordprocessingShape" mc:Ignorable="w14 w15 w16se w16cid wp14">
-  <w:abstractNum w:abstractNumId="0" w15:restartNumberingAfterBreak="0">
+<w:numbering xmlns:ve="http://schemas.openxmlformats.org/markup-compatibility/2006" xmlns:o="urn:schemas-microsoft-com:office:office" xmlns:r="http://schemas.openxmlformats.org/officeDocument/2006/relationships" xmlns:m="http://schemas.openxmlformats.org/officeDocument/2006/math" xmlns:v="urn:schemas-microsoft-com:vml" xmlns:wp="http://schemas.openxmlformats.org/drawingml/2006/wordprocessingDrawing" xmlns:w10="urn:schemas-microsoft-com:office:word" xmlns:w="http://schemas.openxmlformats.org/wordprocessingml/2006/main" xmlns:wne="http://schemas.microsoft.com/office/word/2006/wordml">
+  <w:abstractNum w:abstractNumId="0">
     <w:nsid w:val="00000002"/>
     <w:multiLevelType w:val="multilevel"/>
     <w:tmpl w:val="00000002"/>
@@ -19144,7 +19189,7 @@
       </w:rPr>
     </w:lvl>
   </w:abstractNum>
-  <w:abstractNum w:abstractNumId="1" w15:restartNumberingAfterBreak="0">
+  <w:abstractNum w:abstractNumId="1">
     <w:nsid w:val="00000003"/>
     <w:multiLevelType w:val="multilevel"/>
     <w:tmpl w:val="00000003"/>
@@ -19284,7 +19329,7 @@
       </w:rPr>
     </w:lvl>
   </w:abstractNum>
-  <w:abstractNum w:abstractNumId="2" w15:restartNumberingAfterBreak="0">
+  <w:abstractNum w:abstractNumId="2">
     <w:nsid w:val="00E15634"/>
     <w:multiLevelType w:val="multilevel"/>
     <w:tmpl w:val="BCE05D34"/>
@@ -19370,7 +19415,7 @@
       </w:pPr>
     </w:lvl>
   </w:abstractNum>
-  <w:abstractNum w:abstractNumId="3" w15:restartNumberingAfterBreak="0">
+  <w:abstractNum w:abstractNumId="3">
     <w:nsid w:val="03103871"/>
     <w:multiLevelType w:val="multilevel"/>
     <w:tmpl w:val="219EF0A4"/>
@@ -19492,7 +19537,7 @@
       </w:rPr>
     </w:lvl>
   </w:abstractNum>
-  <w:abstractNum w:abstractNumId="4" w15:restartNumberingAfterBreak="0">
+  <w:abstractNum w:abstractNumId="4">
     <w:nsid w:val="0888679D"/>
     <w:multiLevelType w:val="multilevel"/>
     <w:tmpl w:val="969694FE"/>
@@ -19614,7 +19659,7 @@
       </w:rPr>
     </w:lvl>
   </w:abstractNum>
-  <w:abstractNum w:abstractNumId="5" w15:restartNumberingAfterBreak="0">
+  <w:abstractNum w:abstractNumId="5">
     <w:nsid w:val="0AE64E7B"/>
     <w:multiLevelType w:val="multilevel"/>
     <w:tmpl w:val="1054E3A4"/>
@@ -19703,7 +19748,7 @@
       </w:pPr>
     </w:lvl>
   </w:abstractNum>
-  <w:abstractNum w:abstractNumId="6" w15:restartNumberingAfterBreak="0">
+  <w:abstractNum w:abstractNumId="6">
     <w:nsid w:val="0F8462B8"/>
     <w:multiLevelType w:val="multilevel"/>
     <w:tmpl w:val="DFB60B3C"/>
@@ -19825,7 +19870,7 @@
       </w:rPr>
     </w:lvl>
   </w:abstractNum>
-  <w:abstractNum w:abstractNumId="7" w15:restartNumberingAfterBreak="0">
+  <w:abstractNum w:abstractNumId="7">
     <w:nsid w:val="188F48AD"/>
     <w:multiLevelType w:val="multilevel"/>
     <w:tmpl w:val="C99AC42E"/>
@@ -19947,7 +19992,7 @@
       </w:rPr>
     </w:lvl>
   </w:abstractNum>
-  <w:abstractNum w:abstractNumId="8" w15:restartNumberingAfterBreak="0">
+  <w:abstractNum w:abstractNumId="8">
     <w:nsid w:val="1C31483C"/>
     <w:multiLevelType w:val="hybridMultilevel"/>
     <w:tmpl w:val="210293CC"/>
@@ -20060,7 +20105,7 @@
       </w:rPr>
     </w:lvl>
   </w:abstractNum>
-  <w:abstractNum w:abstractNumId="9" w15:restartNumberingAfterBreak="0">
+  <w:abstractNum w:abstractNumId="9">
     <w:nsid w:val="1E0C753B"/>
     <w:multiLevelType w:val="hybridMultilevel"/>
     <w:tmpl w:val="740EA47E"/>
@@ -20173,7 +20218,7 @@
       </w:rPr>
     </w:lvl>
   </w:abstractNum>
-  <w:abstractNum w:abstractNumId="10" w15:restartNumberingAfterBreak="0">
+  <w:abstractNum w:abstractNumId="10">
     <w:nsid w:val="22C46C9F"/>
     <w:multiLevelType w:val="multilevel"/>
     <w:tmpl w:val="595203A6"/>
@@ -20294,7 +20339,7 @@
       </w:rPr>
     </w:lvl>
   </w:abstractNum>
-  <w:abstractNum w:abstractNumId="11" w15:restartNumberingAfterBreak="0">
+  <w:abstractNum w:abstractNumId="11">
     <w:nsid w:val="250749FC"/>
     <w:multiLevelType w:val="hybridMultilevel"/>
     <w:tmpl w:val="28CA117E"/>
@@ -20407,7 +20452,7 @@
       </w:rPr>
     </w:lvl>
   </w:abstractNum>
-  <w:abstractNum w:abstractNumId="12" w15:restartNumberingAfterBreak="0">
+  <w:abstractNum w:abstractNumId="12">
     <w:nsid w:val="2AAA7A86"/>
     <w:multiLevelType w:val="hybridMultilevel"/>
     <w:tmpl w:val="880802D6"/>
@@ -20520,7 +20565,7 @@
       </w:rPr>
     </w:lvl>
   </w:abstractNum>
-  <w:abstractNum w:abstractNumId="13" w15:restartNumberingAfterBreak="0">
+  <w:abstractNum w:abstractNumId="13">
     <w:nsid w:val="2ADA2DD3"/>
     <w:multiLevelType w:val="hybridMultilevel"/>
     <w:tmpl w:val="DF347D6E"/>
@@ -20633,7 +20678,7 @@
       </w:rPr>
     </w:lvl>
   </w:abstractNum>
-  <w:abstractNum w:abstractNumId="14" w15:restartNumberingAfterBreak="0">
+  <w:abstractNum w:abstractNumId="14">
     <w:nsid w:val="2EC3301F"/>
     <w:multiLevelType w:val="multilevel"/>
     <w:tmpl w:val="B6E616E8"/>
@@ -20755,7 +20800,7 @@
       </w:rPr>
     </w:lvl>
   </w:abstractNum>
-  <w:abstractNum w:abstractNumId="15" w15:restartNumberingAfterBreak="0">
+  <w:abstractNum w:abstractNumId="15">
     <w:nsid w:val="2F98189B"/>
     <w:multiLevelType w:val="hybridMultilevel"/>
     <w:tmpl w:val="6A6ABBB0"/>
@@ -20868,7 +20913,7 @@
       </w:rPr>
     </w:lvl>
   </w:abstractNum>
-  <w:abstractNum w:abstractNumId="16" w15:restartNumberingAfterBreak="0">
+  <w:abstractNum w:abstractNumId="16">
     <w:nsid w:val="37684C82"/>
     <w:multiLevelType w:val="multilevel"/>
     <w:tmpl w:val="D6704122"/>
@@ -20957,7 +21002,7 @@
       </w:pPr>
     </w:lvl>
   </w:abstractNum>
-  <w:abstractNum w:abstractNumId="17" w15:restartNumberingAfterBreak="0">
+  <w:abstractNum w:abstractNumId="17">
     <w:nsid w:val="41EC4F69"/>
     <w:multiLevelType w:val="multilevel"/>
     <w:tmpl w:val="8CFC23AC"/>
@@ -21043,7 +21088,7 @@
       </w:pPr>
     </w:lvl>
   </w:abstractNum>
-  <w:abstractNum w:abstractNumId="18" w15:restartNumberingAfterBreak="0">
+  <w:abstractNum w:abstractNumId="18">
     <w:nsid w:val="46FC71C6"/>
     <w:multiLevelType w:val="multilevel"/>
     <w:tmpl w:val="2DC2D5C8"/>
@@ -21165,7 +21210,7 @@
       </w:rPr>
     </w:lvl>
   </w:abstractNum>
-  <w:abstractNum w:abstractNumId="19" w15:restartNumberingAfterBreak="0">
+  <w:abstractNum w:abstractNumId="19">
     <w:nsid w:val="4EE32A12"/>
     <w:multiLevelType w:val="multilevel"/>
     <w:tmpl w:val="82047100"/>
@@ -21251,7 +21296,7 @@
       </w:pPr>
     </w:lvl>
   </w:abstractNum>
-  <w:abstractNum w:abstractNumId="20" w15:restartNumberingAfterBreak="0">
+  <w:abstractNum w:abstractNumId="20">
     <w:nsid w:val="51223DED"/>
     <w:multiLevelType w:val="hybridMultilevel"/>
     <w:tmpl w:val="FEF6B3AA"/>
@@ -21364,7 +21409,7 @@
       </w:rPr>
     </w:lvl>
   </w:abstractNum>
-  <w:abstractNum w:abstractNumId="21" w15:restartNumberingAfterBreak="0">
+  <w:abstractNum w:abstractNumId="21">
     <w:nsid w:val="569A2597"/>
     <w:multiLevelType w:val="hybridMultilevel"/>
     <w:tmpl w:val="290E5B74"/>
@@ -21477,7 +21522,7 @@
       </w:rPr>
     </w:lvl>
   </w:abstractNum>
-  <w:abstractNum w:abstractNumId="22" w15:restartNumberingAfterBreak="0">
+  <w:abstractNum w:abstractNumId="22">
     <w:nsid w:val="75273495"/>
     <w:multiLevelType w:val="multilevel"/>
     <w:tmpl w:val="809418EE"/>
@@ -21598,7 +21643,7 @@
       </w:rPr>
     </w:lvl>
   </w:abstractNum>
-  <w:abstractNum w:abstractNumId="23" w15:restartNumberingAfterBreak="0">
+  <w:abstractNum w:abstractNumId="23">
     <w:nsid w:val="78797966"/>
     <w:multiLevelType w:val="hybridMultilevel"/>
     <w:tmpl w:val="2C6A3A56"/>
@@ -21711,7 +21756,7 @@
       </w:rPr>
     </w:lvl>
   </w:abstractNum>
-  <w:abstractNum w:abstractNumId="24" w15:restartNumberingAfterBreak="0">
+  <w:abstractNum w:abstractNumId="24">
     <w:nsid w:val="79143D2C"/>
     <w:multiLevelType w:val="hybridMultilevel"/>
     <w:tmpl w:val="A134B120"/>
@@ -21903,7 +21948,7 @@
 </file>
 
 <file path=word/styles.xml><?xml version="1.0" encoding="utf-8"?>
-<w:styles xmlns:mc="http://schemas.openxmlformats.org/markup-compatibility/2006" xmlns:r="http://schemas.openxmlformats.org/officeDocument/2006/relationships" xmlns:w="http://schemas.openxmlformats.org/wordprocessingml/2006/main" xmlns:w14="http://schemas.microsoft.com/office/word/2010/wordml" xmlns:w15="http://schemas.microsoft.com/office/word/2012/wordml" xmlns:w16cid="http://schemas.microsoft.com/office/word/2016/wordml/cid" xmlns:w16se="http://schemas.microsoft.com/office/word/2015/wordml/symex" mc:Ignorable="w14 w15 w16se w16cid">
+<w:styles xmlns:r="http://schemas.openxmlformats.org/officeDocument/2006/relationships" xmlns:w="http://schemas.openxmlformats.org/wordprocessingml/2006/main">
   <w:docDefaults>
     <w:rPrDefault>
       <w:rPr>
@@ -21911,7 +21956,7 @@
         <w:color w:val="000000"/>
         <w:sz w:val="22"/>
         <w:szCs w:val="22"/>
-        <w:lang w:val="es" w:eastAsia="es-CO" w:bidi="ar-SA"/>
+        <w:lang w:eastAsia="es-CO" w:bidi="ar-SA"/>
       </w:rPr>
     </w:rPrDefault>
     <w:pPrDefault>
@@ -21927,393 +21972,159 @@
       </w:pPr>
     </w:pPrDefault>
   </w:docDefaults>
-  <w:latentStyles w:defLockedState="0" w:defUIPriority="99" w:defSemiHidden="0" w:defUnhideWhenUsed="0" w:defQFormat="0" w:count="375">
-    <w:lsdException w:name="Normal" w:uiPriority="0" w:qFormat="1"/>
-    <w:lsdException w:name="heading 1" w:uiPriority="9" w:qFormat="1"/>
-    <w:lsdException w:name="heading 2" w:semiHidden="1" w:uiPriority="9" w:unhideWhenUsed="1" w:qFormat="1"/>
-    <w:lsdException w:name="heading 3" w:semiHidden="1" w:uiPriority="9" w:unhideWhenUsed="1" w:qFormat="1"/>
-    <w:lsdException w:name="heading 4" w:semiHidden="1" w:uiPriority="9" w:unhideWhenUsed="1" w:qFormat="1"/>
-    <w:lsdException w:name="heading 5" w:semiHidden="1" w:uiPriority="9" w:unhideWhenUsed="1" w:qFormat="1"/>
-    <w:lsdException w:name="heading 6" w:semiHidden="1" w:uiPriority="9" w:unhideWhenUsed="1" w:qFormat="1"/>
-    <w:lsdException w:name="heading 7" w:semiHidden="1" w:uiPriority="9" w:unhideWhenUsed="1" w:qFormat="1"/>
-    <w:lsdException w:name="heading 8" w:semiHidden="1" w:uiPriority="9" w:unhideWhenUsed="1" w:qFormat="1"/>
-    <w:lsdException w:name="heading 9" w:semiHidden="1" w:uiPriority="9" w:unhideWhenUsed="1" w:qFormat="1"/>
-    <w:lsdException w:name="index 1" w:semiHidden="1" w:unhideWhenUsed="1"/>
-    <w:lsdException w:name="index 2" w:semiHidden="1" w:unhideWhenUsed="1"/>
-    <w:lsdException w:name="index 3" w:semiHidden="1" w:unhideWhenUsed="1"/>
-    <w:lsdException w:name="index 4" w:semiHidden="1" w:unhideWhenUsed="1"/>
-    <w:lsdException w:name="index 5" w:semiHidden="1" w:unhideWhenUsed="1"/>
-    <w:lsdException w:name="index 6" w:semiHidden="1" w:unhideWhenUsed="1"/>
-    <w:lsdException w:name="index 7" w:semiHidden="1" w:unhideWhenUsed="1"/>
-    <w:lsdException w:name="index 8" w:semiHidden="1" w:unhideWhenUsed="1"/>
-    <w:lsdException w:name="index 9" w:semiHidden="1" w:unhideWhenUsed="1"/>
-    <w:lsdException w:name="toc 1" w:semiHidden="1" w:uiPriority="39" w:unhideWhenUsed="1"/>
-    <w:lsdException w:name="toc 2" w:semiHidden="1" w:uiPriority="39" w:unhideWhenUsed="1"/>
-    <w:lsdException w:name="toc 3" w:semiHidden="1" w:uiPriority="39" w:unhideWhenUsed="1"/>
-    <w:lsdException w:name="toc 4" w:semiHidden="1" w:uiPriority="39" w:unhideWhenUsed="1"/>
-    <w:lsdException w:name="toc 5" w:semiHidden="1" w:uiPriority="39" w:unhideWhenUsed="1"/>
-    <w:lsdException w:name="toc 6" w:semiHidden="1" w:uiPriority="39" w:unhideWhenUsed="1"/>
-    <w:lsdException w:name="toc 7" w:semiHidden="1" w:uiPriority="39" w:unhideWhenUsed="1"/>
-    <w:lsdException w:name="toc 8" w:semiHidden="1" w:uiPriority="39" w:unhideWhenUsed="1"/>
-    <w:lsdException w:name="toc 9" w:semiHidden="1" w:uiPriority="39" w:unhideWhenUsed="1"/>
-    <w:lsdException w:name="Normal Indent" w:semiHidden="1" w:unhideWhenUsed="1"/>
-    <w:lsdException w:name="footnote text" w:semiHidden="1" w:unhideWhenUsed="1"/>
-    <w:lsdException w:name="annotation text" w:semiHidden="1" w:unhideWhenUsed="1"/>
-    <w:lsdException w:name="header" w:semiHidden="1" w:unhideWhenUsed="1"/>
-    <w:lsdException w:name="footer" w:semiHidden="1" w:unhideWhenUsed="1"/>
-    <w:lsdException w:name="index heading" w:semiHidden="1" w:unhideWhenUsed="1"/>
-    <w:lsdException w:name="caption" w:semiHidden="1" w:uiPriority="35" w:unhideWhenUsed="1" w:qFormat="1"/>
-    <w:lsdException w:name="table of figures" w:semiHidden="1" w:unhideWhenUsed="1"/>
-    <w:lsdException w:name="envelope address" w:semiHidden="1" w:unhideWhenUsed="1"/>
-    <w:lsdException w:name="envelope return" w:semiHidden="1" w:unhideWhenUsed="1"/>
-    <w:lsdException w:name="footnote reference" w:semiHidden="1" w:unhideWhenUsed="1"/>
-    <w:lsdException w:name="annotation reference" w:semiHidden="1" w:unhideWhenUsed="1"/>
-    <w:lsdException w:name="line number" w:semiHidden="1" w:unhideWhenUsed="1"/>
-    <w:lsdException w:name="page number" w:semiHidden="1" w:unhideWhenUsed="1"/>
-    <w:lsdException w:name="endnote reference" w:semiHidden="1" w:unhideWhenUsed="1"/>
-    <w:lsdException w:name="endnote text" w:semiHidden="1" w:unhideWhenUsed="1"/>
-    <w:lsdException w:name="table of authorities" w:semiHidden="1" w:unhideWhenUsed="1"/>
-    <w:lsdException w:name="macro" w:semiHidden="1" w:unhideWhenUsed="1"/>
-    <w:lsdException w:name="toa heading" w:semiHidden="1" w:unhideWhenUsed="1"/>
-    <w:lsdException w:name="List" w:semiHidden="1" w:unhideWhenUsed="1"/>
-    <w:lsdException w:name="List Bullet" w:semiHidden="1" w:unhideWhenUsed="1"/>
-    <w:lsdException w:name="List Number" w:semiHidden="1" w:unhideWhenUsed="1"/>
-    <w:lsdException w:name="List 2" w:semiHidden="1" w:unhideWhenUsed="1"/>
-    <w:lsdException w:name="List 3" w:semiHidden="1" w:unhideWhenUsed="1"/>
-    <w:lsdException w:name="List 4" w:semiHidden="1" w:unhideWhenUsed="1"/>
-    <w:lsdException w:name="List 5" w:semiHidden="1" w:unhideWhenUsed="1"/>
-    <w:lsdException w:name="List Bullet 2" w:semiHidden="1" w:unhideWhenUsed="1"/>
-    <w:lsdException w:name="List Bullet 3" w:semiHidden="1" w:unhideWhenUsed="1"/>
-    <w:lsdException w:name="List Bullet 4" w:semiHidden="1" w:unhideWhenUsed="1"/>
-    <w:lsdException w:name="List Bullet 5" w:semiHidden="1" w:unhideWhenUsed="1"/>
-    <w:lsdException w:name="List Number 2" w:semiHidden="1" w:unhideWhenUsed="1"/>
-    <w:lsdException w:name="List Number 3" w:semiHidden="1" w:unhideWhenUsed="1"/>
-    <w:lsdException w:name="List Number 4" w:semiHidden="1" w:unhideWhenUsed="1"/>
-    <w:lsdException w:name="List Number 5" w:semiHidden="1" w:unhideWhenUsed="1"/>
-    <w:lsdException w:name="Title" w:uiPriority="10" w:qFormat="1"/>
-    <w:lsdException w:name="Closing" w:semiHidden="1" w:unhideWhenUsed="1"/>
-    <w:lsdException w:name="Signature" w:semiHidden="1" w:unhideWhenUsed="1"/>
-    <w:lsdException w:name="Default Paragraph Font" w:semiHidden="1" w:uiPriority="1" w:unhideWhenUsed="1"/>
-    <w:lsdException w:name="Body Text" w:semiHidden="1" w:uiPriority="0" w:unhideWhenUsed="1"/>
-    <w:lsdException w:name="Body Text Indent" w:semiHidden="1" w:unhideWhenUsed="1"/>
-    <w:lsdException w:name="List Continue" w:semiHidden="1" w:unhideWhenUsed="1"/>
-    <w:lsdException w:name="List Continue 2" w:semiHidden="1" w:unhideWhenUsed="1"/>
-    <w:lsdException w:name="List Continue 3" w:semiHidden="1" w:unhideWhenUsed="1"/>
-    <w:lsdException w:name="List Continue 4" w:semiHidden="1" w:unhideWhenUsed="1"/>
-    <w:lsdException w:name="List Continue 5" w:semiHidden="1" w:unhideWhenUsed="1"/>
-    <w:lsdException w:name="Message Header" w:semiHidden="1" w:unhideWhenUsed="1"/>
-    <w:lsdException w:name="Subtitle" w:uiPriority="11" w:qFormat="1"/>
-    <w:lsdException w:name="Salutation" w:semiHidden="1" w:unhideWhenUsed="1"/>
-    <w:lsdException w:name="Date" w:semiHidden="1" w:unhideWhenUsed="1"/>
-    <w:lsdException w:name="Body Text First Indent" w:semiHidden="1" w:unhideWhenUsed="1"/>
-    <w:lsdException w:name="Body Text First Indent 2" w:semiHidden="1" w:unhideWhenUsed="1"/>
-    <w:lsdException w:name="Note Heading" w:semiHidden="1" w:unhideWhenUsed="1"/>
-    <w:lsdException w:name="Body Text 2" w:semiHidden="1" w:unhideWhenUsed="1"/>
-    <w:lsdException w:name="Body Text 3" w:semiHidden="1" w:unhideWhenUsed="1"/>
-    <w:lsdException w:name="Body Text Indent 2" w:semiHidden="1" w:unhideWhenUsed="1"/>
-    <w:lsdException w:name="Body Text Indent 3" w:semiHidden="1" w:unhideWhenUsed="1"/>
-    <w:lsdException w:name="Block Text" w:semiHidden="1" w:unhideWhenUsed="1"/>
-    <w:lsdException w:name="Hyperlink" w:semiHidden="1" w:unhideWhenUsed="1"/>
-    <w:lsdException w:name="FollowedHyperlink" w:semiHidden="1" w:unhideWhenUsed="1"/>
-    <w:lsdException w:name="Strong" w:uiPriority="22" w:qFormat="1"/>
-    <w:lsdException w:name="Emphasis" w:uiPriority="20" w:qFormat="1"/>
-    <w:lsdException w:name="Document Map" w:semiHidden="1" w:unhideWhenUsed="1"/>
-    <w:lsdException w:name="Plain Text" w:semiHidden="1" w:unhideWhenUsed="1"/>
-    <w:lsdException w:name="E-mail Signature" w:semiHidden="1" w:unhideWhenUsed="1"/>
-    <w:lsdException w:name="HTML Top of Form" w:semiHidden="1" w:unhideWhenUsed="1"/>
-    <w:lsdException w:name="HTML Bottom of Form" w:semiHidden="1" w:unhideWhenUsed="1"/>
-    <w:lsdException w:name="Normal (Web)" w:semiHidden="1" w:uiPriority="0" w:unhideWhenUsed="1"/>
-    <w:lsdException w:name="HTML Acronym" w:semiHidden="1" w:unhideWhenUsed="1"/>
-    <w:lsdException w:name="HTML Address" w:semiHidden="1" w:unhideWhenUsed="1"/>
-    <w:lsdException w:name="HTML Cite" w:semiHidden="1" w:unhideWhenUsed="1"/>
-    <w:lsdException w:name="HTML Code" w:semiHidden="1" w:unhideWhenUsed="1"/>
-    <w:lsdException w:name="HTML Definition" w:semiHidden="1" w:unhideWhenUsed="1"/>
-    <w:lsdException w:name="HTML Keyboard" w:semiHidden="1" w:unhideWhenUsed="1"/>
-    <w:lsdException w:name="HTML Preformatted" w:semiHidden="1" w:unhideWhenUsed="1"/>
-    <w:lsdException w:name="HTML Sample" w:semiHidden="1" w:unhideWhenUsed="1"/>
-    <w:lsdException w:name="HTML Typewriter" w:semiHidden="1" w:unhideWhenUsed="1"/>
-    <w:lsdException w:name="HTML Variable" w:semiHidden="1" w:unhideWhenUsed="1"/>
-    <w:lsdException w:name="Normal Table" w:semiHidden="1" w:unhideWhenUsed="1"/>
-    <w:lsdException w:name="annotation subject" w:semiHidden="1" w:unhideWhenUsed="1"/>
-    <w:lsdException w:name="No List" w:semiHidden="1" w:unhideWhenUsed="1"/>
-    <w:lsdException w:name="Outline List 1" w:semiHidden="1" w:unhideWhenUsed="1"/>
-    <w:lsdException w:name="Outline List 2" w:semiHidden="1" w:unhideWhenUsed="1"/>
-    <w:lsdException w:name="Outline List 3" w:semiHidden="1" w:unhideWhenUsed="1"/>
-    <w:lsdException w:name="Table Simple 1" w:semiHidden="1" w:unhideWhenUsed="1"/>
-    <w:lsdException w:name="Table Simple 2" w:semiHidden="1" w:unhideWhenUsed="1"/>
-    <w:lsdException w:name="Table Simple 3" w:semiHidden="1" w:unhideWhenUsed="1"/>
-    <w:lsdException w:name="Table Classic 1" w:semiHidden="1" w:unhideWhenUsed="1"/>
-    <w:lsdException w:name="Table Classic 2" w:semiHidden="1" w:unhideWhenUsed="1"/>
-    <w:lsdException w:name="Table Classic 3" w:semiHidden="1" w:unhideWhenUsed="1"/>
-    <w:lsdException w:name="Table Classic 4" w:semiHidden="1" w:unhideWhenUsed="1"/>
-    <w:lsdException w:name="Table Colorful 1" w:semiHidden="1" w:unhideWhenUsed="1"/>
-    <w:lsdException w:name="Table Colorful 2" w:semiHidden="1" w:unhideWhenUsed="1"/>
-    <w:lsdException w:name="Table Colorful 3" w:semiHidden="1" w:unhideWhenUsed="1"/>
-    <w:lsdException w:name="Table Columns 1" w:semiHidden="1" w:unhideWhenUsed="1"/>
-    <w:lsdException w:name="Table Columns 2" w:semiHidden="1" w:unhideWhenUsed="1"/>
-    <w:lsdException w:name="Table Columns 3" w:semiHidden="1" w:unhideWhenUsed="1"/>
-    <w:lsdException w:name="Table Columns 4" w:semiHidden="1" w:unhideWhenUsed="1"/>
-    <w:lsdException w:name="Table Columns 5" w:semiHidden="1" w:unhideWhenUsed="1"/>
-    <w:lsdException w:name="Table Grid 1" w:semiHidden="1" w:unhideWhenUsed="1"/>
-    <w:lsdException w:name="Table Grid 2" w:semiHidden="1" w:unhideWhenUsed="1"/>
-    <w:lsdException w:name="Table Grid 3" w:semiHidden="1" w:unhideWhenUsed="1"/>
-    <w:lsdException w:name="Table Grid 4" w:semiHidden="1" w:unhideWhenUsed="1"/>
-    <w:lsdException w:name="Table Grid 5" w:semiHidden="1" w:unhideWhenUsed="1"/>
-    <w:lsdException w:name="Table Grid 6" w:semiHidden="1" w:unhideWhenUsed="1"/>
-    <w:lsdException w:name="Table Grid 7" w:semiHidden="1" w:unhideWhenUsed="1"/>
-    <w:lsdException w:name="Table Grid 8" w:semiHidden="1" w:unhideWhenUsed="1"/>
-    <w:lsdException w:name="Table List 1" w:semiHidden="1" w:unhideWhenUsed="1"/>
-    <w:lsdException w:name="Table List 2" w:semiHidden="1" w:unhideWhenUsed="1"/>
-    <w:lsdException w:name="Table List 3" w:semiHidden="1" w:unhideWhenUsed="1"/>
-    <w:lsdException w:name="Table List 4" w:semiHidden="1" w:unhideWhenUsed="1"/>
-    <w:lsdException w:name="Table List 5" w:semiHidden="1" w:unhideWhenUsed="1"/>
-    <w:lsdException w:name="Table List 6" w:semiHidden="1" w:unhideWhenUsed="1"/>
-    <w:lsdException w:name="Table List 7" w:semiHidden="1" w:unhideWhenUsed="1"/>
-    <w:lsdException w:name="Table List 8" w:semiHidden="1" w:unhideWhenUsed="1"/>
-    <w:lsdException w:name="Table 3D effects 1" w:semiHidden="1" w:unhideWhenUsed="1"/>
-    <w:lsdException w:name="Table 3D effects 2" w:semiHidden="1" w:unhideWhenUsed="1"/>
-    <w:lsdException w:name="Table 3D effects 3" w:semiHidden="1" w:unhideWhenUsed="1"/>
-    <w:lsdException w:name="Table Contemporary" w:semiHidden="1" w:unhideWhenUsed="1"/>
-    <w:lsdException w:name="Table Elegant" w:semiHidden="1" w:unhideWhenUsed="1"/>
-    <w:lsdException w:name="Table Professional" w:semiHidden="1" w:unhideWhenUsed="1"/>
-    <w:lsdException w:name="Table Subtle 1" w:semiHidden="1" w:unhideWhenUsed="1"/>
-    <w:lsdException w:name="Table Subtle 2" w:semiHidden="1" w:unhideWhenUsed="1"/>
-    <w:lsdException w:name="Table Web 1" w:semiHidden="1" w:unhideWhenUsed="1"/>
-    <w:lsdException w:name="Table Web 2" w:semiHidden="1" w:unhideWhenUsed="1"/>
-    <w:lsdException w:name="Table Web 3" w:semiHidden="1" w:unhideWhenUsed="1"/>
-    <w:lsdException w:name="Balloon Text" w:semiHidden="1" w:unhideWhenUsed="1"/>
-    <w:lsdException w:name="Table Grid" w:uiPriority="39"/>
-    <w:lsdException w:name="Table Theme" w:semiHidden="1" w:unhideWhenUsed="1"/>
-    <w:lsdException w:name="Placeholder Text" w:semiHidden="1"/>
-    <w:lsdException w:name="No Spacing" w:uiPriority="1" w:qFormat="1"/>
-    <w:lsdException w:name="Light Shading" w:uiPriority="60"/>
-    <w:lsdException w:name="Light List" w:uiPriority="61"/>
-    <w:lsdException w:name="Light Grid" w:uiPriority="62"/>
-    <w:lsdException w:name="Medium Shading 1" w:uiPriority="63"/>
-    <w:lsdException w:name="Medium Shading 2" w:uiPriority="64"/>
-    <w:lsdException w:name="Medium List 1" w:uiPriority="65"/>
-    <w:lsdException w:name="Medium List 2" w:uiPriority="66"/>
-    <w:lsdException w:name="Medium Grid 1" w:uiPriority="67"/>
-    <w:lsdException w:name="Medium Grid 2" w:uiPriority="68"/>
-    <w:lsdException w:name="Medium Grid 3" w:uiPriority="69"/>
-    <w:lsdException w:name="Dark List" w:uiPriority="70"/>
-    <w:lsdException w:name="Colorful Shading" w:uiPriority="71"/>
-    <w:lsdException w:name="Colorful List" w:uiPriority="72"/>
-    <w:lsdException w:name="Colorful Grid" w:uiPriority="73"/>
-    <w:lsdException w:name="Light Shading Accent 1" w:uiPriority="60"/>
-    <w:lsdException w:name="Light List Accent 1" w:uiPriority="61"/>
-    <w:lsdException w:name="Light Grid Accent 1" w:uiPriority="62"/>
-    <w:lsdException w:name="Medium Shading 1 Accent 1" w:uiPriority="63"/>
-    <w:lsdException w:name="Medium Shading 2 Accent 1" w:uiPriority="64"/>
-    <w:lsdException w:name="Medium List 1 Accent 1" w:uiPriority="65"/>
-    <w:lsdException w:name="Revision" w:semiHidden="1"/>
-    <w:lsdException w:name="List Paragraph" w:uiPriority="34" w:qFormat="1"/>
-    <w:lsdException w:name="Quote" w:uiPriority="29" w:qFormat="1"/>
-    <w:lsdException w:name="Intense Quote" w:uiPriority="30" w:qFormat="1"/>
-    <w:lsdException w:name="Medium List 2 Accent 1" w:uiPriority="66"/>
-    <w:lsdException w:name="Medium Grid 1 Accent 1" w:uiPriority="67"/>
-    <w:lsdException w:name="Medium Grid 2 Accent 1" w:uiPriority="68"/>
-    <w:lsdException w:name="Medium Grid 3 Accent 1" w:uiPriority="69"/>
-    <w:lsdException w:name="Dark List Accent 1" w:uiPriority="70"/>
-    <w:lsdException w:name="Colorful Shading Accent 1" w:uiPriority="71"/>
-    <w:lsdException w:name="Colorful List Accent 1" w:uiPriority="72"/>
-    <w:lsdException w:name="Colorful Grid Accent 1" w:uiPriority="73"/>
-    <w:lsdException w:name="Light Shading Accent 2" w:uiPriority="60"/>
-    <w:lsdException w:name="Light List Accent 2" w:uiPriority="61"/>
-    <w:lsdException w:name="Light Grid Accent 2" w:uiPriority="62"/>
-    <w:lsdException w:name="Medium Shading 1 Accent 2" w:uiPriority="63"/>
-    <w:lsdException w:name="Medium Shading 2 Accent 2" w:uiPriority="64"/>
-    <w:lsdException w:name="Medium List 1 Accent 2" w:uiPriority="65"/>
-    <w:lsdException w:name="Medium List 2 Accent 2" w:uiPriority="66"/>
-    <w:lsdException w:name="Medium Grid 1 Accent 2" w:uiPriority="67"/>
-    <w:lsdException w:name="Medium Grid 2 Accent 2" w:uiPriority="68"/>
-    <w:lsdException w:name="Medium Grid 3 Accent 2" w:uiPriority="69"/>
-    <w:lsdException w:name="Dark List Accent 2" w:uiPriority="70"/>
-    <w:lsdException w:name="Colorful Shading Accent 2" w:uiPriority="71"/>
-    <w:lsdException w:name="Colorful List Accent 2" w:uiPriority="72"/>
-    <w:lsdException w:name="Colorful Grid Accent 2" w:uiPriority="73"/>
-    <w:lsdException w:name="Light Shading Accent 3" w:uiPriority="60"/>
-    <w:lsdException w:name="Light List Accent 3" w:uiPriority="61"/>
-    <w:lsdException w:name="Light Grid Accent 3" w:uiPriority="62"/>
-    <w:lsdException w:name="Medium Shading 1 Accent 3" w:uiPriority="63"/>
-    <w:lsdException w:name="Medium Shading 2 Accent 3" w:uiPriority="64"/>
-    <w:lsdException w:name="Medium List 1 Accent 3" w:uiPriority="65"/>
-    <w:lsdException w:name="Medium List 2 Accent 3" w:uiPriority="66"/>
-    <w:lsdException w:name="Medium Grid 1 Accent 3" w:uiPriority="67"/>
-    <w:lsdException w:name="Medium Grid 2 Accent 3" w:uiPriority="68"/>
-    <w:lsdException w:name="Medium Grid 3 Accent 3" w:uiPriority="69"/>
-    <w:lsdException w:name="Dark List Accent 3" w:uiPriority="70"/>
-    <w:lsdException w:name="Colorful Shading Accent 3" w:uiPriority="71"/>
-    <w:lsdException w:name="Colorful List Accent 3" w:uiPriority="72"/>
-    <w:lsdException w:name="Colorful Grid Accent 3" w:uiPriority="73"/>
-    <w:lsdException w:name="Light Shading Accent 4" w:uiPriority="60"/>
-    <w:lsdException w:name="Light List Accent 4" w:uiPriority="61"/>
-    <w:lsdException w:name="Light Grid Accent 4" w:uiPriority="62"/>
-    <w:lsdException w:name="Medium Shading 1 Accent 4" w:uiPriority="63"/>
-    <w:lsdException w:name="Medium Shading 2 Accent 4" w:uiPriority="64"/>
-    <w:lsdException w:name="Medium List 1 Accent 4" w:uiPriority="65"/>
-    <w:lsdException w:name="Medium List 2 Accent 4" w:uiPriority="66"/>
-    <w:lsdException w:name="Medium Grid 1 Accent 4" w:uiPriority="67"/>
-    <w:lsdException w:name="Medium Grid 2 Accent 4" w:uiPriority="68"/>
-    <w:lsdException w:name="Medium Grid 3 Accent 4" w:uiPriority="69"/>
-    <w:lsdException w:name="Dark List Accent 4" w:uiPriority="70"/>
-    <w:lsdException w:name="Colorful Shading Accent 4" w:uiPriority="71"/>
-    <w:lsdException w:name="Colorful List Accent 4" w:uiPriority="72"/>
-    <w:lsdException w:name="Colorful Grid Accent 4" w:uiPriority="73"/>
-    <w:lsdException w:name="Light Shading Accent 5" w:uiPriority="60"/>
-    <w:lsdException w:name="Light List Accent 5" w:uiPriority="61"/>
-    <w:lsdException w:name="Light Grid Accent 5" w:uiPriority="62"/>
-    <w:lsdException w:name="Medium Shading 1 Accent 5" w:uiPriority="63"/>
-    <w:lsdException w:name="Medium Shading 2 Accent 5" w:uiPriority="64"/>
-    <w:lsdException w:name="Medium List 1 Accent 5" w:uiPriority="65"/>
-    <w:lsdException w:name="Medium List 2 Accent 5" w:uiPriority="66"/>
-    <w:lsdException w:name="Medium Grid 1 Accent 5" w:uiPriority="67"/>
-    <w:lsdException w:name="Medium Grid 2 Accent 5" w:uiPriority="68"/>
-    <w:lsdException w:name="Medium Grid 3 Accent 5" w:uiPriority="69"/>
-    <w:lsdException w:name="Dark List Accent 5" w:uiPriority="70"/>
-    <w:lsdException w:name="Colorful Shading Accent 5" w:uiPriority="71"/>
-    <w:lsdException w:name="Colorful List Accent 5" w:uiPriority="72"/>
-    <w:lsdException w:name="Colorful Grid Accent 5" w:uiPriority="73"/>
-    <w:lsdException w:name="Light Shading Accent 6" w:uiPriority="60"/>
-    <w:lsdException w:name="Light List Accent 6" w:uiPriority="61"/>
-    <w:lsdException w:name="Light Grid Accent 6" w:uiPriority="62"/>
-    <w:lsdException w:name="Medium Shading 1 Accent 6" w:uiPriority="63"/>
-    <w:lsdException w:name="Medium Shading 2 Accent 6" w:uiPriority="64"/>
-    <w:lsdException w:name="Medium List 1 Accent 6" w:uiPriority="65"/>
-    <w:lsdException w:name="Medium List 2 Accent 6" w:uiPriority="66"/>
-    <w:lsdException w:name="Medium Grid 1 Accent 6" w:uiPriority="67"/>
-    <w:lsdException w:name="Medium Grid 2 Accent 6" w:uiPriority="68"/>
-    <w:lsdException w:name="Medium Grid 3 Accent 6" w:uiPriority="69"/>
-    <w:lsdException w:name="Dark List Accent 6" w:uiPriority="70"/>
-    <w:lsdException w:name="Colorful Shading Accent 6" w:uiPriority="71"/>
-    <w:lsdException w:name="Colorful List Accent 6" w:uiPriority="72"/>
-    <w:lsdException w:name="Colorful Grid Accent 6" w:uiPriority="73"/>
-    <w:lsdException w:name="Subtle Emphasis" w:uiPriority="19" w:qFormat="1"/>
-    <w:lsdException w:name="Intense Emphasis" w:uiPriority="21" w:qFormat="1"/>
-    <w:lsdException w:name="Subtle Reference" w:uiPriority="31" w:qFormat="1"/>
-    <w:lsdException w:name="Intense Reference" w:uiPriority="32" w:qFormat="1"/>
-    <w:lsdException w:name="Book Title" w:uiPriority="33" w:qFormat="1"/>
-    <w:lsdException w:name="Bibliography" w:semiHidden="1" w:uiPriority="37" w:unhideWhenUsed="1"/>
-    <w:lsdException w:name="TOC Heading" w:semiHidden="1" w:uiPriority="39" w:unhideWhenUsed="1" w:qFormat="1"/>
-    <w:lsdException w:name="Plain Table 1" w:uiPriority="41"/>
-    <w:lsdException w:name="Plain Table 2" w:uiPriority="42"/>
-    <w:lsdException w:name="Plain Table 3" w:uiPriority="43"/>
-    <w:lsdException w:name="Plain Table 4" w:uiPriority="44"/>
-    <w:lsdException w:name="Plain Table 5" w:uiPriority="45"/>
-    <w:lsdException w:name="Grid Table Light" w:uiPriority="40"/>
-    <w:lsdException w:name="Grid Table 1 Light" w:uiPriority="46"/>
-    <w:lsdException w:name="Grid Table 2" w:uiPriority="47"/>
-    <w:lsdException w:name="Grid Table 3" w:uiPriority="48"/>
-    <w:lsdException w:name="Grid Table 4" w:uiPriority="49"/>
-    <w:lsdException w:name="Grid Table 5 Dark" w:uiPriority="50"/>
-    <w:lsdException w:name="Grid Table 6 Colorful" w:uiPriority="51"/>
-    <w:lsdException w:name="Grid Table 7 Colorful" w:uiPriority="52"/>
-    <w:lsdException w:name="Grid Table 1 Light Accent 1" w:uiPriority="46"/>
-    <w:lsdException w:name="Grid Table 2 Accent 1" w:uiPriority="47"/>
-    <w:lsdException w:name="Grid Table 3 Accent 1" w:uiPriority="48"/>
-    <w:lsdException w:name="Grid Table 4 Accent 1" w:uiPriority="49"/>
-    <w:lsdException w:name="Grid Table 5 Dark Accent 1" w:uiPriority="50"/>
-    <w:lsdException w:name="Grid Table 6 Colorful Accent 1" w:uiPriority="51"/>
-    <w:lsdException w:name="Grid Table 7 Colorful Accent 1" w:uiPriority="52"/>
-    <w:lsdException w:name="Grid Table 1 Light Accent 2" w:uiPriority="46"/>
-    <w:lsdException w:name="Grid Table 2 Accent 2" w:uiPriority="47"/>
-    <w:lsdException w:name="Grid Table 3 Accent 2" w:uiPriority="48"/>
-    <w:lsdException w:name="Grid Table 4 Accent 2" w:uiPriority="49"/>
-    <w:lsdException w:name="Grid Table 5 Dark Accent 2" w:uiPriority="50"/>
-    <w:lsdException w:name="Grid Table 6 Colorful Accent 2" w:uiPriority="51"/>
-    <w:lsdException w:name="Grid Table 7 Colorful Accent 2" w:uiPriority="52"/>
-    <w:lsdException w:name="Grid Table 1 Light Accent 3" w:uiPriority="46"/>
-    <w:lsdException w:name="Grid Table 2 Accent 3" w:uiPriority="47"/>
-    <w:lsdException w:name="Grid Table 3 Accent 3" w:uiPriority="48"/>
-    <w:lsdException w:name="Grid Table 4 Accent 3" w:uiPriority="49"/>
-    <w:lsdException w:name="Grid Table 5 Dark Accent 3" w:uiPriority="50"/>
-    <w:lsdException w:name="Grid Table 6 Colorful Accent 3" w:uiPriority="51"/>
-    <w:lsdException w:name="Grid Table 7 Colorful Accent 3" w:uiPriority="52"/>
-    <w:lsdException w:name="Grid Table 1 Light Accent 4" w:uiPriority="46"/>
-    <w:lsdException w:name="Grid Table 2 Accent 4" w:uiPriority="47"/>
-    <w:lsdException w:name="Grid Table 3 Accent 4" w:uiPriority="48"/>
-    <w:lsdException w:name="Grid Table 4 Accent 4" w:uiPriority="49"/>
-    <w:lsdException w:name="Grid Table 5 Dark Accent 4" w:uiPriority="50"/>
-    <w:lsdException w:name="Grid Table 6 Colorful Accent 4" w:uiPriority="51"/>
-    <w:lsdException w:name="Grid Table 7 Colorful Accent 4" w:uiPriority="52"/>
-    <w:lsdException w:name="Grid Table 1 Light Accent 5" w:uiPriority="46"/>
-    <w:lsdException w:name="Grid Table 2 Accent 5" w:uiPriority="47"/>
-    <w:lsdException w:name="Grid Table 3 Accent 5" w:uiPriority="48"/>
-    <w:lsdException w:name="Grid Table 4 Accent 5" w:uiPriority="49"/>
-    <w:lsdException w:name="Grid Table 5 Dark Accent 5" w:uiPriority="50"/>
-    <w:lsdException w:name="Grid Table 6 Colorful Accent 5" w:uiPriority="51"/>
-    <w:lsdException w:name="Grid Table 7 Colorful Accent 5" w:uiPriority="52"/>
-    <w:lsdException w:name="Grid Table 1 Light Accent 6" w:uiPriority="46"/>
-    <w:lsdException w:name="Grid Table 2 Accent 6" w:uiPriority="47"/>
-    <w:lsdException w:name="Grid Table 3 Accent 6" w:uiPriority="48"/>
-    <w:lsdException w:name="Grid Table 4 Accent 6" w:uiPriority="49"/>
-    <w:lsdException w:name="Grid Table 5 Dark Accent 6" w:uiPriority="50"/>
-    <w:lsdException w:name="Grid Table 6 Colorful Accent 6" w:uiPriority="51"/>
-    <w:lsdException w:name="Grid Table 7 Colorful Accent 6" w:uiPriority="52"/>
-    <w:lsdException w:name="List Table 1 Light" w:uiPriority="46"/>
-    <w:lsdException w:name="List Table 2" w:uiPriority="47"/>
-    <w:lsdException w:name="List Table 3" w:uiPriority="48"/>
-    <w:lsdException w:name="List Table 4" w:uiPriority="49"/>
-    <w:lsdException w:name="List Table 5 Dark" w:uiPriority="50"/>
-    <w:lsdException w:name="List Table 6 Colorful" w:uiPriority="51"/>
-    <w:lsdException w:name="List Table 7 Colorful" w:uiPriority="52"/>
-    <w:lsdException w:name="List Table 1 Light Accent 1" w:uiPriority="46"/>
-    <w:lsdException w:name="List Table 2 Accent 1" w:uiPriority="47"/>
-    <w:lsdException w:name="List Table 3 Accent 1" w:uiPriority="48"/>
-    <w:lsdException w:name="List Table 4 Accent 1" w:uiPriority="49"/>
-    <w:lsdException w:name="List Table 5 Dark Accent 1" w:uiPriority="50"/>
-    <w:lsdException w:name="List Table 6 Colorful Accent 1" w:uiPriority="51"/>
-    <w:lsdException w:name="List Table 7 Colorful Accent 1" w:uiPriority="52"/>
-    <w:lsdException w:name="List Table 1 Light Accent 2" w:uiPriority="46"/>
-    <w:lsdException w:name="List Table 2 Accent 2" w:uiPriority="47"/>
-    <w:lsdException w:name="List Table 3 Accent 2" w:uiPriority="48"/>
-    <w:lsdException w:name="List Table 4 Accent 2" w:uiPriority="49"/>
-    <w:lsdException w:name="List Table 5 Dark Accent 2" w:uiPriority="50"/>
-    <w:lsdException w:name="List Table 6 Colorful Accent 2" w:uiPriority="51"/>
-    <w:lsdException w:name="List Table 7 Colorful Accent 2" w:uiPriority="52"/>
-    <w:lsdException w:name="List Table 1 Light Accent 3" w:uiPriority="46"/>
-    <w:lsdException w:name="List Table 2 Accent 3" w:uiPriority="47"/>
-    <w:lsdException w:name="List Table 3 Accent 3" w:uiPriority="48"/>
-    <w:lsdException w:name="List Table 4 Accent 3" w:uiPriority="49"/>
-    <w:lsdException w:name="List Table 5 Dark Accent 3" w:uiPriority="50"/>
-    <w:lsdException w:name="List Table 6 Colorful Accent 3" w:uiPriority="51"/>
-    <w:lsdException w:name="List Table 7 Colorful Accent 3" w:uiPriority="52"/>
-    <w:lsdException w:name="List Table 1 Light Accent 4" w:uiPriority="46"/>
-    <w:lsdException w:name="List Table 2 Accent 4" w:uiPriority="47"/>
-    <w:lsdException w:name="List Table 3 Accent 4" w:uiPriority="48"/>
-    <w:lsdException w:name="List Table 4 Accent 4" w:uiPriority="49"/>
-    <w:lsdException w:name="List Table 5 Dark Accent 4" w:uiPriority="50"/>
-    <w:lsdException w:name="List Table 6 Colorful Accent 4" w:uiPriority="51"/>
-    <w:lsdException w:name="List Table 7 Colorful Accent 4" w:uiPriority="52"/>
-    <w:lsdException w:name="List Table 1 Light Accent 5" w:uiPriority="46"/>
-    <w:lsdException w:name="List Table 2 Accent 5" w:uiPriority="47"/>
-    <w:lsdException w:name="List Table 3 Accent 5" w:uiPriority="48"/>
-    <w:lsdException w:name="List Table 4 Accent 5" w:uiPriority="49"/>
-    <w:lsdException w:name="List Table 5 Dark Accent 5" w:uiPriority="50"/>
-    <w:lsdException w:name="List Table 6 Colorful Accent 5" w:uiPriority="51"/>
-    <w:lsdException w:name="List Table 7 Colorful Accent 5" w:uiPriority="52"/>
-    <w:lsdException w:name="List Table 1 Light Accent 6" w:uiPriority="46"/>
-    <w:lsdException w:name="List Table 2 Accent 6" w:uiPriority="47"/>
-    <w:lsdException w:name="List Table 3 Accent 6" w:uiPriority="48"/>
-    <w:lsdException w:name="List Table 4 Accent 6" w:uiPriority="49"/>
-    <w:lsdException w:name="List Table 5 Dark Accent 6" w:uiPriority="50"/>
-    <w:lsdException w:name="List Table 6 Colorful Accent 6" w:uiPriority="51"/>
-    <w:lsdException w:name="List Table 7 Colorful Accent 6" w:uiPriority="52"/>
-    <w:lsdException w:name="Mention" w:semiHidden="1" w:unhideWhenUsed="1"/>
-    <w:lsdException w:name="Smart Hyperlink" w:semiHidden="1" w:unhideWhenUsed="1"/>
-    <w:lsdException w:name="Hashtag" w:semiHidden="1" w:unhideWhenUsed="1"/>
-    <w:lsdException w:name="Unresolved Mention" w:semiHidden="1" w:unhideWhenUsed="1"/>
+  <w:latentStyles w:defLockedState="0" w:defUIPriority="99" w:defSemiHidden="1" w:defUnhideWhenUsed="1" w:defQFormat="0" w:count="267">
+    <w:lsdException w:name="Normal" w:semiHidden="0" w:uiPriority="0" w:unhideWhenUsed="0" w:qFormat="1"/>
+    <w:lsdException w:name="heading 1" w:semiHidden="0" w:uiPriority="9" w:unhideWhenUsed="0" w:qFormat="1"/>
+    <w:lsdException w:name="heading 2" w:uiPriority="9" w:qFormat="1"/>
+    <w:lsdException w:name="heading 3" w:uiPriority="9" w:qFormat="1"/>
+    <w:lsdException w:name="heading 4" w:uiPriority="9" w:qFormat="1"/>
+    <w:lsdException w:name="heading 5" w:uiPriority="9" w:qFormat="1"/>
+    <w:lsdException w:name="heading 6" w:uiPriority="9" w:qFormat="1"/>
+    <w:lsdException w:name="heading 7" w:uiPriority="9" w:qFormat="1"/>
+    <w:lsdException w:name="heading 8" w:uiPriority="9" w:qFormat="1"/>
+    <w:lsdException w:name="heading 9" w:uiPriority="9" w:qFormat="1"/>
+    <w:lsdException w:name="toc 1" w:uiPriority="39"/>
+    <w:lsdException w:name="toc 2" w:uiPriority="39"/>
+    <w:lsdException w:name="toc 3" w:uiPriority="39"/>
+    <w:lsdException w:name="toc 4" w:uiPriority="39"/>
+    <w:lsdException w:name="toc 5" w:uiPriority="39"/>
+    <w:lsdException w:name="toc 6" w:uiPriority="39"/>
+    <w:lsdException w:name="toc 7" w:uiPriority="39"/>
+    <w:lsdException w:name="toc 8" w:uiPriority="39"/>
+    <w:lsdException w:name="toc 9" w:uiPriority="39"/>
+    <w:lsdException w:name="caption" w:uiPriority="35" w:qFormat="1"/>
+    <w:lsdException w:name="Title" w:semiHidden="0" w:uiPriority="10" w:unhideWhenUsed="0" w:qFormat="1"/>
+    <w:lsdException w:name="Default Paragraph Font" w:uiPriority="1"/>
+    <w:lsdException w:name="Body Text" w:uiPriority="0"/>
+    <w:lsdException w:name="Subtitle" w:semiHidden="0" w:uiPriority="11" w:unhideWhenUsed="0" w:qFormat="1"/>
+    <w:lsdException w:name="Strong" w:semiHidden="0" w:uiPriority="22" w:unhideWhenUsed="0" w:qFormat="1"/>
+    <w:lsdException w:name="Emphasis" w:semiHidden="0" w:uiPriority="20" w:unhideWhenUsed="0" w:qFormat="1"/>
+    <w:lsdException w:name="Normal (Web)" w:uiPriority="0"/>
+    <w:lsdException w:name="Table Grid" w:semiHidden="0" w:uiPriority="39" w:unhideWhenUsed="0"/>
+    <w:lsdException w:name="Placeholder Text" w:unhideWhenUsed="0"/>
+    <w:lsdException w:name="No Spacing" w:semiHidden="0" w:uiPriority="1" w:unhideWhenUsed="0" w:qFormat="1"/>
+    <w:lsdException w:name="Light Shading" w:semiHidden="0" w:uiPriority="60" w:unhideWhenUsed="0"/>
+    <w:lsdException w:name="Light List" w:semiHidden="0" w:uiPriority="61" w:unhideWhenUsed="0"/>
+    <w:lsdException w:name="Light Grid" w:semiHidden="0" w:uiPriority="62" w:unhideWhenUsed="0"/>
+    <w:lsdException w:name="Medium Shading 1" w:semiHidden="0" w:uiPriority="63" w:unhideWhenUsed="0"/>
+    <w:lsdException w:name="Medium Shading 2" w:semiHidden="0" w:uiPriority="64" w:unhideWhenUsed="0"/>
+    <w:lsdException w:name="Medium List 1" w:semiHidden="0" w:uiPriority="65" w:unhideWhenUsed="0"/>
+    <w:lsdException w:name="Medium List 2" w:semiHidden="0" w:uiPriority="66" w:unhideWhenUsed="0"/>
+    <w:lsdException w:name="Medium Grid 1" w:semiHidden="0" w:uiPriority="67" w:unhideWhenUsed="0"/>
+    <w:lsdException w:name="Medium Grid 2" w:semiHidden="0" w:uiPriority="68" w:unhideWhenUsed="0"/>
+    <w:lsdException w:name="Medium Grid 3" w:semiHidden="0" w:uiPriority="69" w:unhideWhenUsed="0"/>
+    <w:lsdException w:name="Dark List" w:semiHidden="0" w:uiPriority="70" w:unhideWhenUsed="0"/>
+    <w:lsdException w:name="Colorful Shading" w:semiHidden="0" w:uiPriority="71" w:unhideWhenUsed="0"/>
+    <w:lsdException w:name="Colorful List" w:semiHidden="0" w:uiPriority="72" w:unhideWhenUsed="0"/>
+    <w:lsdException w:name="Colorful Grid" w:semiHidden="0" w:uiPriority="73" w:unhideWhenUsed="0"/>
+    <w:lsdException w:name="Light Shading Accent 1" w:semiHidden="0" w:uiPriority="60" w:unhideWhenUsed="0"/>
+    <w:lsdException w:name="Light List Accent 1" w:semiHidden="0" w:uiPriority="61" w:unhideWhenUsed="0"/>
+    <w:lsdException w:name="Light Grid Accent 1" w:semiHidden="0" w:uiPriority="62" w:unhideWhenUsed="0"/>
+    <w:lsdException w:name="Medium Shading 1 Accent 1" w:semiHidden="0" w:uiPriority="63" w:unhideWhenUsed="0"/>
+    <w:lsdException w:name="Medium Shading 2 Accent 1" w:semiHidden="0" w:uiPriority="64" w:unhideWhenUsed="0"/>
+    <w:lsdException w:name="Medium List 1 Accent 1" w:semiHidden="0" w:uiPriority="65" w:unhideWhenUsed="0"/>
+    <w:lsdException w:name="Revision" w:unhideWhenUsed="0"/>
+    <w:lsdException w:name="List Paragraph" w:semiHidden="0" w:uiPriority="34" w:unhideWhenUsed="0" w:qFormat="1"/>
+    <w:lsdException w:name="Quote" w:semiHidden="0" w:uiPriority="29" w:unhideWhenUsed="0" w:qFormat="1"/>
+    <w:lsdException w:name="Intense Quote" w:semiHidden="0" w:uiPriority="30" w:unhideWhenUsed="0" w:qFormat="1"/>
+    <w:lsdException w:name="Medium List 2 Accent 1" w:semiHidden="0" w:uiPriority="66" w:unhideWhenUsed="0"/>
+    <w:lsdException w:name="Medium Grid 1 Accent 1" w:semiHidden="0" w:uiPriority="67" w:unhideWhenUsed="0"/>
+    <w:lsdException w:name="Medium Grid 2 Accent 1" w:semiHidden="0" w:uiPriority="68" w:unhideWhenUsed="0"/>
+    <w:lsdException w:name="Medium Grid 3 Accent 1" w:semiHidden="0" w:uiPriority="69" w:unhideWhenUsed="0"/>
+    <w:lsdException w:name="Dark List Accent 1" w:semiHidden="0" w:uiPriority="70" w:unhideWhenUsed="0"/>
+    <w:lsdException w:name="Colorful Shading Accent 1" w:semiHidden="0" w:uiPriority="71" w:unhideWhenUsed="0"/>
+    <w:lsdException w:name="Colorful List Accent 1" w:semiHidden="0" w:uiPriority="72" w:unhideWhenUsed="0"/>
+    <w:lsdException w:name="Colorful Grid Accent 1" w:semiHidden="0" w:uiPriority="73" w:unhideWhenUsed="0"/>
+    <w:lsdException w:name="Light Shading Accent 2" w:semiHidden="0" w:uiPriority="60" w:unhideWhenUsed="0"/>
+    <w:lsdException w:name="Light List Accent 2" w:semiHidden="0" w:uiPriority="61" w:unhideWhenUsed="0"/>
+    <w:lsdException w:name="Light Grid Accent 2" w:semiHidden="0" w:uiPriority="62" w:unhideWhenUsed="0"/>
+    <w:lsdException w:name="Medium Shading 1 Accent 2" w:semiHidden="0" w:uiPriority="63" w:unhideWhenUsed="0"/>
+    <w:lsdException w:name="Medium Shading 2 Accent 2" w:semiHidden="0" w:uiPriority="64" w:unhideWhenUsed="0"/>
+    <w:lsdException w:name="Medium List 1 Accent 2" w:semiHidden="0" w:uiPriority="65" w:unhideWhenUsed="0"/>
+    <w:lsdException w:name="Medium List 2 Accent 2" w:semiHidden="0" w:uiPriority="66" w:unhideWhenUsed="0"/>
+    <w:lsdException w:name="Medium Grid 1 Accent 2" w:semiHidden="0" w:uiPriority="67" w:unhideWhenUsed="0"/>
+    <w:lsdException w:name="Medium Grid 2 Accent 2" w:semiHidden="0" w:uiPriority="68" w:unhideWhenUsed="0"/>
+    <w:lsdException w:name="Medium Grid 3 Accent 2" w:semiHidden="0" w:uiPriority="69" w:unhideWhenUsed="0"/>
+    <w:lsdException w:name="Dark List Accent 2" w:semiHidden="0" w:uiPriority="70" w:unhideWhenUsed="0"/>
+    <w:lsdException w:name="Colorful Shading Accent 2" w:semiHidden="0" w:uiPriority="71" w:unhideWhenUsed="0"/>
+    <w:lsdException w:name="Colorful List Accent 2" w:semiHidden="0" w:uiPriority="72" w:unhideWhenUsed="0"/>
+    <w:lsdException w:name="Colorful Grid Accent 2" w:semiHidden="0" w:uiPriority="73" w:unhideWhenUsed="0"/>
+    <w:lsdException w:name="Light Shading Accent 3" w:semiHidden="0" w:uiPriority="60" w:unhideWhenUsed="0"/>
+    <w:lsdException w:name="Light List Accent 3" w:semiHidden="0" w:uiPriority="61" w:unhideWhenUsed="0"/>
+    <w:lsdException w:name="Light Grid Accent 3" w:semiHidden="0" w:uiPriority="62" w:unhideWhenUsed="0"/>
+    <w:lsdException w:name="Medium Shading 1 Accent 3" w:semiHidden="0" w:uiPriority="63" w:unhideWhenUsed="0"/>
+    <w:lsdException w:name="Medium Shading 2 Accent 3" w:semiHidden="0" w:uiPriority="64" w:unhideWhenUsed="0"/>
+    <w:lsdException w:name="Medium List 1 Accent 3" w:semiHidden="0" w:uiPriority="65" w:unhideWhenUsed="0"/>
+    <w:lsdException w:name="Medium List 2 Accent 3" w:semiHidden="0" w:uiPriority="66" w:unhideWhenUsed="0"/>
+    <w:lsdException w:name="Medium Grid 1 Accent 3" w:semiHidden="0" w:uiPriority="67" w:unhideWhenUsed="0"/>
+    <w:lsdException w:name="Medium Grid 2 Accent 3" w:semiHidden="0" w:uiPriority="68" w:unhideWhenUsed="0"/>
+    <w:lsdException w:name="Medium Grid 3 Accent 3" w:semiHidden="0" w:uiPriority="69" w:unhideWhenUsed="0"/>
+    <w:lsdException w:name="Dark List Accent 3" w:semiHidden="0" w:uiPriority="70" w:unhideWhenUsed="0"/>
+    <w:lsdException w:name="Colorful Shading Accent 3" w:semiHidden="0" w:uiPriority="71" w:unhideWhenUsed="0"/>
+    <w:lsdException w:name="Colorful List Accent 3" w:semiHidden="0" w:uiPriority="72" w:unhideWhenUsed="0"/>
+    <w:lsdException w:name="Colorful Grid Accent 3" w:semiHidden="0" w:uiPriority="73" w:unhideWhenUsed="0"/>
+    <w:lsdException w:name="Light Shading Accent 4" w:semiHidden="0" w:uiPriority="60" w:unhideWhenUsed="0"/>
+    <w:lsdException w:name="Light List Accent 4" w:semiHidden="0" w:uiPriority="61" w:unhideWhenUsed="0"/>
+    <w:lsdException w:name="Light Grid Accent 4" w:semiHidden="0" w:uiPriority="62" w:unhideWhenUsed="0"/>
+    <w:lsdException w:name="Medium Shading 1 Accent 4" w:semiHidden="0" w:uiPriority="63" w:unhideWhenUsed="0"/>
+    <w:lsdException w:name="Medium Shading 2 Accent 4" w:semiHidden="0" w:uiPriority="64" w:unhideWhenUsed="0"/>
+    <w:lsdException w:name="Medium List 1 Accent 4" w:semiHidden="0" w:uiPriority="65" w:unhideWhenUsed="0"/>
+    <w:lsdException w:name="Medium List 2 Accent 4" w:semiHidden="0" w:uiPriority="66" w:unhideWhenUsed="0"/>
+    <w:lsdException w:name="Medium Grid 1 Accent 4" w:semiHidden="0" w:uiPriority="67" w:unhideWhenUsed="0"/>
+    <w:lsdException w:name="Medium Grid 2 Accent 4" w:semiHidden="0" w:uiPriority="68" w:unhideWhenUsed="0"/>
+    <w:lsdException w:name="Medium Grid 3 Accent 4" w:semiHidden="0" w:uiPriority="69" w:unhideWhenUsed="0"/>
+    <w:lsdException w:name="Dark List Accent 4" w:semiHidden="0" w:uiPriority="70" w:unhideWhenUsed="0"/>
+    <w:lsdException w:name="Colorful Shading Accent 4" w:semiHidden="0" w:uiPriority="71" w:unhideWhenUsed="0"/>
+    <w:lsdException w:name="Colorful List Accent 4" w:semiHidden="0" w:uiPriority="72" w:unhideWhenUsed="0"/>
+    <w:lsdException w:name="Colorful Grid Accent 4" w:semiHidden="0" w:uiPriority="73" w:unhideWhenUsed="0"/>
+    <w:lsdException w:name="Light Shading Accent 5" w:semiHidden="0" w:uiPriority="60" w:unhideWhenUsed="0"/>
+    <w:lsdException w:name="Light List Accent 5" w:semiHidden="0" w:uiPriority="61" w:unhideWhenUsed="0"/>
+    <w:lsdException w:name="Light Grid Accent 5" w:semiHidden="0" w:uiPriority="62" w:unhideWhenUsed="0"/>
+    <w:lsdException w:name="Medium Shading 1 Accent 5" w:semiHidden="0" w:uiPriority="63" w:unhideWhenUsed="0"/>
+    <w:lsdException w:name="Medium Shading 2 Accent 5" w:semiHidden="0" w:uiPriority="64" w:unhideWhenUsed="0"/>
+    <w:lsdException w:name="Medium List 1 Accent 5" w:semiHidden="0" w:uiPriority="65" w:unhideWhenUsed="0"/>
+    <w:lsdException w:name="Medium List 2 Accent 5" w:semiHidden="0" w:uiPriority="66" w:unhideWhenUsed="0"/>
+    <w:lsdException w:name="Medium Grid 1 Accent 5" w:semiHidden="0" w:uiPriority="67" w:unhideWhenUsed="0"/>
+    <w:lsdException w:name="Medium Grid 2 Accent 5" w:semiHidden="0" w:uiPriority="68" w:unhideWhenUsed="0"/>
+    <w:lsdException w:name="Medium Grid 3 Accent 5" w:semiHidden="0" w:uiPriority="69" w:unhideWhenUsed="0"/>
+    <w:lsdException w:name="Dark List Accent 5" w:semiHidden="0" w:uiPriority="70" w:unhideWhenUsed="0"/>
+    <w:lsdException w:name="Colorful Shading Accent 5" w:semiHidden="0" w:uiPriority="71" w:unhideWhenUsed="0"/>
+    <w:lsdException w:name="Colorful List Accent 5" w:semiHidden="0" w:uiPriority="72" w:unhideWhenUsed="0"/>
+    <w:lsdException w:name="Colorful Grid Accent 5" w:semiHidden="0" w:uiPriority="73" w:unhideWhenUsed="0"/>
+    <w:lsdException w:name="Light Shading Accent 6" w:semiHidden="0" w:uiPriority="60" w:unhideWhenUsed="0"/>
+    <w:lsdException w:name="Light List Accent 6" w:semiHidden="0" w:uiPriority="61" w:unhideWhenUsed="0"/>
+    <w:lsdException w:name="Light Grid Accent 6" w:semiHidden="0" w:uiPriority="62" w:unhideWhenUsed="0"/>
+    <w:lsdException w:name="Medium Shading 1 Accent 6" w:semiHidden="0" w:uiPriority="63" w:unhideWhenUsed="0"/>
+    <w:lsdException w:name="Medium Shading 2 Accent 6" w:semiHidden="0" w:uiPriority="64" w:unhideWhenUsed="0"/>
+    <w:lsdException w:name="Medium List 1 Accent 6" w:semiHidden="0" w:uiPriority="65" w:unhideWhenUsed="0"/>
+    <w:lsdException w:name="Medium List 2 Accent 6" w:semiHidden="0" w:uiPriority="66" w:unhideWhenUsed="0"/>
+    <w:lsdException w:name="Medium Grid 1 Accent 6" w:semiHidden="0" w:uiPriority="67" w:unhideWhenUsed="0"/>
+    <w:lsdException w:name="Medium Grid 2 Accent 6" w:semiHidden="0" w:uiPriority="68" w:unhideWhenUsed="0"/>
+    <w:lsdException w:name="Medium Grid 3 Accent 6" w:semiHidden="0" w:uiPriority="69" w:unhideWhenUsed="0"/>
+    <w:lsdException w:name="Dark List Accent 6" w:semiHidden="0" w:uiPriority="70" w:unhideWhenUsed="0"/>
+    <w:lsdException w:name="Colorful Shading Accent 6" w:semiHidden="0" w:uiPriority="71" w:unhideWhenUsed="0"/>
+    <w:lsdException w:name="Colorful List Accent 6" w:semiHidden="0" w:uiPriority="72" w:unhideWhenUsed="0"/>
+    <w:lsdException w:name="Colorful Grid Accent 6" w:semiHidden="0" w:uiPriority="73" w:unhideWhenUsed="0"/>
+    <w:lsdException w:name="Subtle Emphasis" w:semiHidden="0" w:uiPriority="19" w:unhideWhenUsed="0" w:qFormat="1"/>
+    <w:lsdException w:name="Intense Emphasis" w:semiHidden="0" w:uiPriority="21" w:unhideWhenUsed="0" w:qFormat="1"/>
+    <w:lsdException w:name="Subtle Reference" w:semiHidden="0" w:uiPriority="31" w:unhideWhenUsed="0" w:qFormat="1"/>
+    <w:lsdException w:name="Intense Reference" w:semiHidden="0" w:uiPriority="32" w:unhideWhenUsed="0" w:qFormat="1"/>
+    <w:lsdException w:name="Book Title" w:semiHidden="0" w:uiPriority="33" w:unhideWhenUsed="0" w:qFormat="1"/>
+    <w:lsdException w:name="Bibliography" w:uiPriority="37"/>
+    <w:lsdException w:name="TOC Heading" w:uiPriority="39" w:qFormat="1"/>
   </w:latentStyles>
   <w:style w:type="paragraph" w:default="1" w:styleId="Normal">
     <w:name w:val="Normal"/>
+    <w:rsid w:val="000F7E65"/>
   </w:style>
-  <w:style w:type="paragraph" w:styleId="Heading1">
+  <w:style w:type="paragraph" w:styleId="Ttulo1">
     <w:name w:val="heading 1"/>
     <w:basedOn w:val="Normal"/>
     <w:next w:val="Normal"/>
-    <w:link w:val="Heading1Char"/>
+    <w:link w:val="Ttulo1Car"/>
     <w:uiPriority w:val="9"/>
     <w:qFormat/>
+    <w:rsid w:val="000F7E65"/>
     <w:pPr>
       <w:keepNext/>
       <w:keepLines/>
@@ -22325,10 +22136,11 @@
       <w:szCs w:val="40"/>
     </w:rPr>
   </w:style>
-  <w:style w:type="paragraph" w:styleId="Heading2">
+  <w:style w:type="paragraph" w:styleId="Ttulo2">
     <w:name w:val="heading 2"/>
     <w:basedOn w:val="Normal"/>
     <w:next w:val="Normal"/>
+    <w:rsid w:val="000F7E65"/>
     <w:pPr>
       <w:keepNext/>
       <w:keepLines/>
@@ -22340,10 +22152,11 @@
       <w:szCs w:val="32"/>
     </w:rPr>
   </w:style>
-  <w:style w:type="paragraph" w:styleId="Heading3">
+  <w:style w:type="paragraph" w:styleId="Ttulo3">
     <w:name w:val="heading 3"/>
     <w:basedOn w:val="Normal"/>
     <w:next w:val="Normal"/>
+    <w:rsid w:val="000F7E65"/>
     <w:pPr>
       <w:keepNext/>
       <w:keepLines/>
@@ -22356,10 +22169,11 @@
       <w:szCs w:val="28"/>
     </w:rPr>
   </w:style>
-  <w:style w:type="paragraph" w:styleId="Heading4">
+  <w:style w:type="paragraph" w:styleId="Ttulo4">
     <w:name w:val="heading 4"/>
     <w:basedOn w:val="Normal"/>
     <w:next w:val="Normal"/>
+    <w:rsid w:val="000F7E65"/>
     <w:pPr>
       <w:keepNext/>
       <w:keepLines/>
@@ -22372,10 +22186,11 @@
       <w:szCs w:val="24"/>
     </w:rPr>
   </w:style>
-  <w:style w:type="paragraph" w:styleId="Heading5">
+  <w:style w:type="paragraph" w:styleId="Ttulo5">
     <w:name w:val="heading 5"/>
     <w:basedOn w:val="Normal"/>
     <w:next w:val="Normal"/>
+    <w:rsid w:val="000F7E65"/>
     <w:pPr>
       <w:keepNext/>
       <w:keepLines/>
@@ -22386,10 +22201,11 @@
       <w:color w:val="666666"/>
     </w:rPr>
   </w:style>
-  <w:style w:type="paragraph" w:styleId="Heading6">
+  <w:style w:type="paragraph" w:styleId="Ttulo6">
     <w:name w:val="heading 6"/>
     <w:basedOn w:val="Normal"/>
     <w:next w:val="Normal"/>
+    <w:rsid w:val="000F7E65"/>
     <w:pPr>
       <w:keepNext/>
       <w:keepLines/>
@@ -22401,11 +22217,11 @@
       <w:color w:val="666666"/>
     </w:rPr>
   </w:style>
-  <w:style w:type="paragraph" w:styleId="Heading7">
+  <w:style w:type="paragraph" w:styleId="Ttulo7">
     <w:name w:val="heading 7"/>
     <w:basedOn w:val="Normal"/>
     <w:next w:val="Normal"/>
-    <w:link w:val="Heading7Char"/>
+    <w:link w:val="Ttulo7Car"/>
     <w:uiPriority w:val="9"/>
     <w:unhideWhenUsed/>
     <w:qFormat/>
@@ -22423,11 +22239,11 @@
       <w:color w:val="1F3763" w:themeColor="accent1" w:themeShade="7F"/>
     </w:rPr>
   </w:style>
-  <w:style w:type="paragraph" w:styleId="Heading8">
+  <w:style w:type="paragraph" w:styleId="Ttulo8">
     <w:name w:val="heading 8"/>
     <w:basedOn w:val="Normal"/>
     <w:next w:val="Normal"/>
-    <w:link w:val="Heading8Char"/>
+    <w:link w:val="Ttulo8Car"/>
     <w:uiPriority w:val="9"/>
     <w:unhideWhenUsed/>
     <w:qFormat/>
@@ -22445,17 +22261,18 @@
       <w:szCs w:val="21"/>
     </w:rPr>
   </w:style>
-  <w:style w:type="character" w:default="1" w:styleId="DefaultParagraphFont">
+  <w:style w:type="character" w:default="1" w:styleId="Fuentedeprrafopredeter">
     <w:name w:val="Default Paragraph Font"/>
     <w:uiPriority w:val="1"/>
     <w:semiHidden/>
     <w:unhideWhenUsed/>
   </w:style>
-  <w:style w:type="table" w:default="1" w:styleId="TableNormal">
+  <w:style w:type="table" w:default="1" w:styleId="Tablanormal">
     <w:name w:val="Normal Table"/>
     <w:uiPriority w:val="99"/>
     <w:semiHidden/>
     <w:unhideWhenUsed/>
+    <w:qFormat/>
     <w:tblPr>
       <w:tblInd w:w="0" w:type="dxa"/>
       <w:tblCellMar>
@@ -22466,16 +22283,17 @@
       </w:tblCellMar>
     </w:tblPr>
   </w:style>
-  <w:style w:type="numbering" w:default="1" w:styleId="NoList">
+  <w:style w:type="numbering" w:default="1" w:styleId="Sinlista">
     <w:name w:val="No List"/>
     <w:uiPriority w:val="99"/>
     <w:semiHidden/>
     <w:unhideWhenUsed/>
   </w:style>
-  <w:style w:type="paragraph" w:styleId="Title">
+  <w:style w:type="paragraph" w:styleId="Ttulo">
     <w:name w:val="Title"/>
     <w:basedOn w:val="Normal"/>
     <w:next w:val="Normal"/>
+    <w:rsid w:val="000F7E65"/>
     <w:pPr>
       <w:keepNext/>
       <w:keepLines/>
@@ -22486,10 +22304,11 @@
       <w:szCs w:val="52"/>
     </w:rPr>
   </w:style>
-  <w:style w:type="paragraph" w:styleId="Subtitle">
+  <w:style w:type="paragraph" w:styleId="Subttulo">
     <w:name w:val="Subtitle"/>
     <w:basedOn w:val="Normal"/>
     <w:next w:val="Normal"/>
+    <w:rsid w:val="000F7E65"/>
     <w:pPr>
       <w:keepNext/>
       <w:keepLines/>
@@ -22502,190 +22321,242 @@
     </w:rPr>
   </w:style>
   <w:style w:type="table" w:customStyle="1" w:styleId="a">
-    <w:basedOn w:val="TableNormal"/>
+    <w:basedOn w:val="Tablanormal"/>
+    <w:rsid w:val="000F7E65"/>
     <w:pPr>
       <w:contextualSpacing/>
     </w:pPr>
     <w:tblPr>
       <w:tblStyleRowBandSize w:val="1"/>
       <w:tblStyleColBandSize w:val="1"/>
+      <w:tblInd w:w="0" w:type="dxa"/>
       <w:tblCellMar>
+        <w:top w:w="0" w:type="dxa"/>
         <w:left w:w="115" w:type="dxa"/>
+        <w:bottom w:w="0" w:type="dxa"/>
         <w:right w:w="115" w:type="dxa"/>
       </w:tblCellMar>
     </w:tblPr>
   </w:style>
   <w:style w:type="table" w:customStyle="1" w:styleId="a0">
-    <w:basedOn w:val="TableNormal"/>
+    <w:basedOn w:val="Tablanormal"/>
+    <w:rsid w:val="000F7E65"/>
     <w:pPr>
       <w:contextualSpacing/>
     </w:pPr>
     <w:tblPr>
       <w:tblStyleRowBandSize w:val="1"/>
       <w:tblStyleColBandSize w:val="1"/>
+      <w:tblInd w:w="0" w:type="dxa"/>
       <w:tblCellMar>
+        <w:top w:w="0" w:type="dxa"/>
         <w:left w:w="115" w:type="dxa"/>
+        <w:bottom w:w="0" w:type="dxa"/>
         <w:right w:w="115" w:type="dxa"/>
       </w:tblCellMar>
     </w:tblPr>
   </w:style>
   <w:style w:type="table" w:customStyle="1" w:styleId="a1">
-    <w:basedOn w:val="TableNormal"/>
+    <w:basedOn w:val="Tablanormal"/>
+    <w:rsid w:val="000F7E65"/>
     <w:pPr>
       <w:contextualSpacing/>
     </w:pPr>
     <w:tblPr>
       <w:tblStyleRowBandSize w:val="1"/>
       <w:tblStyleColBandSize w:val="1"/>
+      <w:tblInd w:w="0" w:type="dxa"/>
       <w:tblCellMar>
+        <w:top w:w="0" w:type="dxa"/>
         <w:left w:w="115" w:type="dxa"/>
+        <w:bottom w:w="0" w:type="dxa"/>
         <w:right w:w="115" w:type="dxa"/>
       </w:tblCellMar>
     </w:tblPr>
   </w:style>
   <w:style w:type="table" w:customStyle="1" w:styleId="a2">
-    <w:basedOn w:val="TableNormal"/>
+    <w:basedOn w:val="Tablanormal"/>
+    <w:rsid w:val="000F7E65"/>
     <w:pPr>
       <w:contextualSpacing/>
     </w:pPr>
     <w:tblPr>
       <w:tblStyleRowBandSize w:val="1"/>
       <w:tblStyleColBandSize w:val="1"/>
+      <w:tblInd w:w="0" w:type="dxa"/>
       <w:tblCellMar>
+        <w:top w:w="0" w:type="dxa"/>
         <w:left w:w="115" w:type="dxa"/>
+        <w:bottom w:w="0" w:type="dxa"/>
         <w:right w:w="115" w:type="dxa"/>
       </w:tblCellMar>
     </w:tblPr>
   </w:style>
   <w:style w:type="table" w:customStyle="1" w:styleId="a3">
-    <w:basedOn w:val="TableNormal"/>
+    <w:basedOn w:val="Tablanormal"/>
+    <w:rsid w:val="000F7E65"/>
     <w:pPr>
       <w:contextualSpacing/>
     </w:pPr>
     <w:tblPr>
       <w:tblStyleRowBandSize w:val="1"/>
       <w:tblStyleColBandSize w:val="1"/>
+      <w:tblInd w:w="0" w:type="dxa"/>
       <w:tblCellMar>
+        <w:top w:w="0" w:type="dxa"/>
         <w:left w:w="115" w:type="dxa"/>
+        <w:bottom w:w="0" w:type="dxa"/>
         <w:right w:w="115" w:type="dxa"/>
       </w:tblCellMar>
     </w:tblPr>
   </w:style>
   <w:style w:type="table" w:customStyle="1" w:styleId="a4">
-    <w:basedOn w:val="TableNormal"/>
+    <w:basedOn w:val="Tablanormal"/>
+    <w:rsid w:val="000F7E65"/>
     <w:pPr>
       <w:contextualSpacing/>
     </w:pPr>
     <w:tblPr>
       <w:tblStyleRowBandSize w:val="1"/>
       <w:tblStyleColBandSize w:val="1"/>
+      <w:tblInd w:w="0" w:type="dxa"/>
       <w:tblCellMar>
+        <w:top w:w="0" w:type="dxa"/>
         <w:left w:w="115" w:type="dxa"/>
+        <w:bottom w:w="0" w:type="dxa"/>
         <w:right w:w="115" w:type="dxa"/>
       </w:tblCellMar>
     </w:tblPr>
   </w:style>
   <w:style w:type="table" w:customStyle="1" w:styleId="a5">
-    <w:basedOn w:val="TableNormal"/>
+    <w:basedOn w:val="Tablanormal"/>
+    <w:rsid w:val="000F7E65"/>
     <w:pPr>
       <w:contextualSpacing/>
     </w:pPr>
     <w:tblPr>
       <w:tblStyleRowBandSize w:val="1"/>
       <w:tblStyleColBandSize w:val="1"/>
+      <w:tblInd w:w="0" w:type="dxa"/>
       <w:tblCellMar>
+        <w:top w:w="0" w:type="dxa"/>
         <w:left w:w="115" w:type="dxa"/>
+        <w:bottom w:w="0" w:type="dxa"/>
         <w:right w:w="115" w:type="dxa"/>
       </w:tblCellMar>
     </w:tblPr>
   </w:style>
   <w:style w:type="table" w:customStyle="1" w:styleId="a6">
-    <w:basedOn w:val="TableNormal"/>
+    <w:basedOn w:val="Tablanormal"/>
+    <w:rsid w:val="000F7E65"/>
     <w:pPr>
       <w:contextualSpacing/>
     </w:pPr>
     <w:tblPr>
       <w:tblStyleRowBandSize w:val="1"/>
       <w:tblStyleColBandSize w:val="1"/>
+      <w:tblInd w:w="0" w:type="dxa"/>
       <w:tblCellMar>
+        <w:top w:w="0" w:type="dxa"/>
         <w:left w:w="115" w:type="dxa"/>
+        <w:bottom w:w="0" w:type="dxa"/>
         <w:right w:w="115" w:type="dxa"/>
       </w:tblCellMar>
     </w:tblPr>
   </w:style>
   <w:style w:type="table" w:customStyle="1" w:styleId="a7">
-    <w:basedOn w:val="TableNormal"/>
+    <w:basedOn w:val="Tablanormal"/>
+    <w:rsid w:val="000F7E65"/>
     <w:pPr>
       <w:contextualSpacing/>
     </w:pPr>
     <w:tblPr>
       <w:tblStyleRowBandSize w:val="1"/>
       <w:tblStyleColBandSize w:val="1"/>
+      <w:tblInd w:w="0" w:type="dxa"/>
       <w:tblCellMar>
+        <w:top w:w="0" w:type="dxa"/>
         <w:left w:w="115" w:type="dxa"/>
+        <w:bottom w:w="0" w:type="dxa"/>
         <w:right w:w="115" w:type="dxa"/>
       </w:tblCellMar>
     </w:tblPr>
   </w:style>
   <w:style w:type="table" w:customStyle="1" w:styleId="a8">
-    <w:basedOn w:val="TableNormal"/>
+    <w:basedOn w:val="Tablanormal"/>
+    <w:rsid w:val="000F7E65"/>
     <w:pPr>
       <w:contextualSpacing/>
     </w:pPr>
     <w:tblPr>
       <w:tblStyleRowBandSize w:val="1"/>
       <w:tblStyleColBandSize w:val="1"/>
+      <w:tblInd w:w="0" w:type="dxa"/>
       <w:tblCellMar>
+        <w:top w:w="0" w:type="dxa"/>
         <w:left w:w="115" w:type="dxa"/>
+        <w:bottom w:w="0" w:type="dxa"/>
         <w:right w:w="115" w:type="dxa"/>
       </w:tblCellMar>
     </w:tblPr>
   </w:style>
   <w:style w:type="table" w:customStyle="1" w:styleId="a9">
-    <w:basedOn w:val="TableNormal"/>
+    <w:basedOn w:val="Tablanormal"/>
+    <w:rsid w:val="000F7E65"/>
     <w:pPr>
       <w:contextualSpacing/>
     </w:pPr>
     <w:tblPr>
       <w:tblStyleRowBandSize w:val="1"/>
       <w:tblStyleColBandSize w:val="1"/>
+      <w:tblInd w:w="0" w:type="dxa"/>
       <w:tblCellMar>
+        <w:top w:w="0" w:type="dxa"/>
         <w:left w:w="115" w:type="dxa"/>
+        <w:bottom w:w="0" w:type="dxa"/>
         <w:right w:w="115" w:type="dxa"/>
       </w:tblCellMar>
     </w:tblPr>
   </w:style>
   <w:style w:type="table" w:customStyle="1" w:styleId="aa">
-    <w:basedOn w:val="TableNormal"/>
+    <w:basedOn w:val="Tablanormal"/>
+    <w:rsid w:val="000F7E65"/>
     <w:pPr>
       <w:contextualSpacing/>
     </w:pPr>
     <w:tblPr>
       <w:tblStyleRowBandSize w:val="1"/>
       <w:tblStyleColBandSize w:val="1"/>
+      <w:tblInd w:w="0" w:type="dxa"/>
       <w:tblCellMar>
+        <w:top w:w="0" w:type="dxa"/>
         <w:left w:w="115" w:type="dxa"/>
+        <w:bottom w:w="0" w:type="dxa"/>
         <w:right w:w="115" w:type="dxa"/>
       </w:tblCellMar>
     </w:tblPr>
   </w:style>
   <w:style w:type="table" w:customStyle="1" w:styleId="ab">
-    <w:basedOn w:val="TableNormal"/>
+    <w:basedOn w:val="Tablanormal"/>
+    <w:rsid w:val="000F7E65"/>
     <w:pPr>
       <w:contextualSpacing/>
     </w:pPr>
     <w:tblPr>
       <w:tblStyleRowBandSize w:val="1"/>
       <w:tblStyleColBandSize w:val="1"/>
+      <w:tblInd w:w="0" w:type="dxa"/>
       <w:tblCellMar>
+        <w:top w:w="0" w:type="dxa"/>
         <w:left w:w="115" w:type="dxa"/>
+        <w:bottom w:w="0" w:type="dxa"/>
         <w:right w:w="115" w:type="dxa"/>
       </w:tblCellMar>
     </w:tblPr>
   </w:style>
-  <w:style w:type="paragraph" w:styleId="TOCHeading">
+  <w:style w:type="paragraph" w:styleId="TtulodeTDC">
     <w:name w:val="TOC Heading"/>
-    <w:basedOn w:val="Heading1"/>
+    <w:basedOn w:val="Ttulo1"/>
     <w:next w:val="Normal"/>
     <w:uiPriority w:val="39"/>
     <w:unhideWhenUsed/>
@@ -22710,7 +22581,7 @@
       <w:lang w:val="en-US" w:eastAsia="en-US"/>
     </w:rPr>
   </w:style>
-  <w:style w:type="paragraph" w:styleId="TOC1">
+  <w:style w:type="paragraph" w:styleId="TDC1">
     <w:name w:val="toc 1"/>
     <w:basedOn w:val="Normal"/>
     <w:next w:val="Normal"/>
@@ -22725,9 +22596,9 @@
       <w:spacing w:after="100"/>
     </w:pPr>
   </w:style>
-  <w:style w:type="character" w:styleId="Hyperlink">
+  <w:style w:type="character" w:styleId="Hipervnculo">
     <w:name w:val="Hyperlink"/>
-    <w:basedOn w:val="DefaultParagraphFont"/>
+    <w:basedOn w:val="Fuentedeprrafopredeter"/>
     <w:uiPriority w:val="99"/>
     <w:unhideWhenUsed/>
     <w:rsid w:val="002D5BC3"/>
@@ -22736,10 +22607,10 @@
       <w:u w:val="single"/>
     </w:rPr>
   </w:style>
-  <w:style w:type="character" w:customStyle="1" w:styleId="Heading7Char">
-    <w:name w:val="Heading 7 Char"/>
-    <w:basedOn w:val="DefaultParagraphFont"/>
-    <w:link w:val="Heading7"/>
+  <w:style w:type="character" w:customStyle="1" w:styleId="Ttulo7Car">
+    <w:name w:val="Título 7 Car"/>
+    <w:basedOn w:val="Fuentedeprrafopredeter"/>
+    <w:link w:val="Ttulo7"/>
     <w:uiPriority w:val="9"/>
     <w:rsid w:val="002D5BC3"/>
     <w:rPr>
@@ -22749,10 +22620,10 @@
       <w:color w:val="1F3763" w:themeColor="accent1" w:themeShade="7F"/>
     </w:rPr>
   </w:style>
-  <w:style w:type="character" w:customStyle="1" w:styleId="Heading8Char">
-    <w:name w:val="Heading 8 Char"/>
-    <w:basedOn w:val="DefaultParagraphFont"/>
-    <w:link w:val="Heading8"/>
+  <w:style w:type="character" w:customStyle="1" w:styleId="Ttulo8Car">
+    <w:name w:val="Título 8 Car"/>
+    <w:basedOn w:val="Fuentedeprrafopredeter"/>
+    <w:link w:val="Ttulo8"/>
     <w:uiPriority w:val="9"/>
     <w:rsid w:val="002D5BC3"/>
     <w:rPr>
@@ -22762,10 +22633,10 @@
       <w:szCs w:val="21"/>
     </w:rPr>
   </w:style>
-  <w:style w:type="character" w:customStyle="1" w:styleId="Heading1Char">
-    <w:name w:val="Heading 1 Char"/>
-    <w:basedOn w:val="DefaultParagraphFont"/>
-    <w:link w:val="Heading1"/>
+  <w:style w:type="character" w:customStyle="1" w:styleId="Ttulo1Car">
+    <w:name w:val="Título 1 Car"/>
+    <w:basedOn w:val="Fuentedeprrafopredeter"/>
+    <w:link w:val="Ttulo1"/>
     <w:uiPriority w:val="9"/>
     <w:rsid w:val="002D5BC3"/>
     <w:rPr>
@@ -22773,9 +22644,9 @@
       <w:szCs w:val="40"/>
     </w:rPr>
   </w:style>
-  <w:style w:type="table" w:styleId="TableGrid">
+  <w:style w:type="table" w:styleId="Tablaconcuadrcula">
     <w:name w:val="Table Grid"/>
-    <w:basedOn w:val="TableNormal"/>
+    <w:basedOn w:val="Tablanormal"/>
     <w:uiPriority w:val="39"/>
     <w:rsid w:val="002D5BC3"/>
     <w:pPr>
@@ -22786,6 +22657,7 @@
       <w:lang w:val="es-ES"/>
     </w:rPr>
     <w:tblPr>
+      <w:tblInd w:w="0" w:type="dxa"/>
       <w:tblBorders>
         <w:top w:val="single" w:sz="4" w:space="0" w:color="auto"/>
         <w:left w:val="single" w:sz="4" w:space="0" w:color="auto"/>
@@ -22794,9 +22666,15 @@
         <w:insideH w:val="single" w:sz="4" w:space="0" w:color="auto"/>
         <w:insideV w:val="single" w:sz="4" w:space="0" w:color="auto"/>
       </w:tblBorders>
+      <w:tblCellMar>
+        <w:top w:w="0" w:type="dxa"/>
+        <w:left w:w="108" w:type="dxa"/>
+        <w:bottom w:w="0" w:type="dxa"/>
+        <w:right w:w="108" w:type="dxa"/>
+      </w:tblCellMar>
     </w:tblPr>
   </w:style>
-  <w:style w:type="paragraph" w:styleId="Caption">
+  <w:style w:type="paragraph" w:styleId="Epgrafe">
     <w:name w:val="caption"/>
     <w:basedOn w:val="Normal"/>
     <w:next w:val="Normal"/>
@@ -22815,7 +22693,7 @@
       <w:szCs w:val="18"/>
     </w:rPr>
   </w:style>
-  <w:style w:type="paragraph" w:styleId="TableofFigures">
+  <w:style w:type="paragraph" w:styleId="Tabladeilustraciones">
     <w:name w:val="table of figures"/>
     <w:basedOn w:val="Normal"/>
     <w:next w:val="Normal"/>
@@ -22823,10 +22701,10 @@
     <w:unhideWhenUsed/>
     <w:rsid w:val="002024B7"/>
   </w:style>
-  <w:style w:type="paragraph" w:styleId="BodyText">
+  <w:style w:type="paragraph" w:styleId="Textoindependiente">
     <w:name w:val="Body Text"/>
     <w:basedOn w:val="Normal"/>
-    <w:link w:val="BodyTextChar"/>
+    <w:link w:val="TextoindependienteCar"/>
     <w:rsid w:val="002E2D9C"/>
     <w:pPr>
       <w:pBdr>
@@ -22849,10 +22727,10 @@
       <w:lang w:val="es-CL" w:eastAsia="zh-CN"/>
     </w:rPr>
   </w:style>
-  <w:style w:type="character" w:customStyle="1" w:styleId="BodyTextChar">
-    <w:name w:val="Body Text Char"/>
-    <w:basedOn w:val="DefaultParagraphFont"/>
-    <w:link w:val="BodyText"/>
+  <w:style w:type="character" w:customStyle="1" w:styleId="TextoindependienteCar">
+    <w:name w:val="Texto independiente Car"/>
+    <w:basedOn w:val="Fuentedeprrafopredeter"/>
+    <w:link w:val="Textoindependiente"/>
     <w:rsid w:val="002E2D9C"/>
     <w:rPr>
       <w:rFonts w:eastAsia="Times New Roman"/>
@@ -22862,7 +22740,7 @@
       <w:lang w:val="es-CL" w:eastAsia="zh-CN"/>
     </w:rPr>
   </w:style>
-  <w:style w:type="paragraph" w:styleId="ListParagraph">
+  <w:style w:type="paragraph" w:styleId="Prrafodelista">
     <w:name w:val="List Paragraph"/>
     <w:basedOn w:val="Normal"/>
     <w:uiPriority w:val="34"/>
@@ -22873,7 +22751,7 @@
       <w:contextualSpacing/>
     </w:pPr>
   </w:style>
-  <w:style w:type="paragraph" w:styleId="NoSpacing">
+  <w:style w:type="paragraph" w:styleId="Sinespaciado">
     <w:name w:val="No Spacing"/>
     <w:uiPriority w:val="1"/>
     <w:qFormat/>
@@ -22947,7 +22825,7 @@
   </w:style>
   <w:style w:type="character" w:customStyle="1" w:styleId="StrongEmphasis">
     <w:name w:val="Strong Emphasis"/>
-    <w:basedOn w:val="DefaultParagraphFont"/>
+    <w:basedOn w:val="Fuentedeprrafopredeter"/>
     <w:rsid w:val="00B50929"/>
     <w:rPr>
       <w:b/>
@@ -22985,6 +22863,36 @@
     <w:rPr>
       <w:b/>
       <w:bCs w:val="0"/>
+    </w:rPr>
+  </w:style>
+  <w:style w:type="paragraph" w:styleId="Textodeglobo">
+    <w:name w:val="Balloon Text"/>
+    <w:basedOn w:val="Normal"/>
+    <w:link w:val="TextodegloboCar"/>
+    <w:uiPriority w:val="99"/>
+    <w:semiHidden/>
+    <w:unhideWhenUsed/>
+    <w:rsid w:val="00F150A5"/>
+    <w:pPr>
+      <w:spacing w:line="240" w:lineRule="auto"/>
+    </w:pPr>
+    <w:rPr>
+      <w:rFonts w:ascii="Tahoma" w:hAnsi="Tahoma" w:cs="Tahoma"/>
+      <w:sz w:val="16"/>
+      <w:szCs w:val="16"/>
+    </w:rPr>
+  </w:style>
+  <w:style w:type="character" w:customStyle="1" w:styleId="TextodegloboCar">
+    <w:name w:val="Texto de globo Car"/>
+    <w:basedOn w:val="Fuentedeprrafopredeter"/>
+    <w:link w:val="Textodeglobo"/>
+    <w:uiPriority w:val="99"/>
+    <w:semiHidden/>
+    <w:rsid w:val="00F150A5"/>
+    <w:rPr>
+      <w:rFonts w:ascii="Tahoma" w:hAnsi="Tahoma" w:cs="Tahoma"/>
+      <w:sz w:val="16"/>
+      <w:szCs w:val="16"/>
     </w:rPr>
   </w:style>
 </w:styles>
@@ -23033,7 +22941,7 @@
     </a:clrScheme>
     <a:fontScheme name="Office">
       <a:majorFont>
-        <a:latin typeface="Calibri Light" panose="020F0302020204030204"/>
+        <a:latin typeface="Calibri Light"/>
         <a:ea typeface=""/>
         <a:cs typeface=""/>
         <a:font script="Jpan" typeface="游ゴシック Light"/>
@@ -23085,7 +22993,7 @@
         <a:font script="Tfng" typeface="Ebrima"/>
       </a:majorFont>
       <a:minorFont>
-        <a:latin typeface="Calibri" panose="020F0502020204030204"/>
+        <a:latin typeface="Calibri"/>
         <a:ea typeface=""/>
         <a:cs typeface=""/>
         <a:font script="Jpan" typeface="游明朝"/>
@@ -23279,7 +23187,7 @@
   <a:extraClrSchemeLst/>
   <a:extLst>
     <a:ext uri="{05A4C25C-085E-4340-85A3-A5531E510DB2}">
-      <thm15:themeFamily xmlns:thm15="http://schemas.microsoft.com/office/thememl/2012/main" name="Office Theme" id="{62F939B6-93AF-4DB8-9C6B-D6C7DFDC589F}" vid="{4A3C46E8-61CC-4603-A589-7422A47A8E4A}"/>
+      <thm15:themeFamily xmlns:thm15="http://schemas.microsoft.com/office/thememl/2012/main" xmlns="" name="Office Theme" id="{62F939B6-93AF-4DB8-9C6B-D6C7DFDC589F}" vid="{4A3C46E8-61CC-4603-A589-7422A47A8E4A}"/>
     </a:ext>
   </a:extLst>
 </a:theme>
@@ -23290,7 +23198,7 @@
 </file>
 
 <file path=customXml/itemProps1.xml><?xml version="1.0" encoding="utf-8"?>
-<ds:datastoreItem xmlns:ds="http://schemas.openxmlformats.org/officeDocument/2006/customXml" ds:itemID="{FEE833B4-A829-4BEB-939D-A0360C973154}">
+<ds:datastoreItem xmlns:ds="http://schemas.openxmlformats.org/officeDocument/2006/customXml" ds:itemID="{ACF65059-82C6-4E4D-BBFE-DE431D34EB2C}">
   <ds:schemaRefs>
     <ds:schemaRef ds:uri="http://schemas.openxmlformats.org/officeDocument/2006/bibliography"/>
   </ds:schemaRefs>

</xml_diff>